<commit_message>
Finished the linear regression.
Including the graph output, as shows in the report.
</commit_message>
<xml_diff>
--- a/Part B.docx
+++ b/Part B.docx
@@ -3,8 +3,2188 @@
 <w:document xmlns:wpc="http://schemas.microsoft.com/office/word/2010/wordprocessingCanvas" xmlns:mo="http://schemas.microsoft.com/office/mac/office/2008/main" xmlns:mc="http://schemas.openxmlformats.org/markup-compatibility/2006" xmlns:mv="urn:schemas-microsoft-com:mac:vml" xmlns:o="urn:schemas-microsoft-com:office:office" xmlns:r="http://schemas.openxmlformats.org/officeDocument/2006/relationships" xmlns:m="http://schemas.openxmlformats.org/officeDocument/2006/math" xmlns:v="urn:schemas-microsoft-com:vml" xmlns:wp14="http://schemas.microsoft.com/office/word/2010/wordprocessingDrawing" xmlns:wp="http://schemas.openxmlformats.org/drawingml/2006/wordprocessingDrawing" xmlns:w10="urn:schemas-microsoft-com:office:word" xmlns:w="http://schemas.openxmlformats.org/wordprocessingml/2006/main" xmlns:w14="http://schemas.microsoft.com/office/word/2010/wordml" xmlns:w15="http://schemas.microsoft.com/office/word/2012/wordml" xmlns:wpg="http://schemas.microsoft.com/office/word/2010/wordprocessingGroup" xmlns:wpi="http://schemas.microsoft.com/office/word/2010/wordprocessingInk" xmlns:wne="http://schemas.microsoft.com/office/word/2006/wordml" xmlns:wps="http://schemas.microsoft.com/office/word/2010/wordprocessingShape" mc:Ignorable="w14 w15 wp14">
   <w:body>
     <w:p>
+      <w:pPr>
+        <w:pStyle w:val="Heading1"/>
+        <w:jc w:val="center"/>
+        <w:rPr>
+          <w:lang w:eastAsia="zh-CN"/>
+        </w:rPr>
+      </w:pPr>
+      <w:r>
+        <w:t>Web Economics Assignment (</w:t>
+      </w:r>
+      <w:r>
+        <w:rPr>
+          <w:lang w:eastAsia="zh-CN"/>
+        </w:rPr>
+        <w:t>Part B</w:t>
+      </w:r>
+      <w:r>
+        <w:t>)</w:t>
+      </w:r>
+    </w:p>
+    <w:p>
+      <w:pPr>
+        <w:pStyle w:val="NoSpacing"/>
+        <w:jc w:val="center"/>
+      </w:pPr>
+      <w:r>
+        <w:rPr>
+          <w:rFonts w:hint="eastAsia"/>
+        </w:rPr>
+        <w:t>Weijie Huang</w:t>
+      </w:r>
+    </w:p>
+    <w:p>
+      <w:pPr>
+        <w:pStyle w:val="NoSpacing"/>
+        <w:jc w:val="center"/>
+      </w:pPr>
+      <w:r>
+        <w:t>Web Science and Big Data Analytics</w:t>
+      </w:r>
+    </w:p>
+    <w:p>
+      <w:pPr>
+        <w:pStyle w:val="NoSpacing"/>
+        <w:jc w:val="center"/>
+      </w:pPr>
+      <w:hyperlink r:id="rId4" w:history="1">
+        <w:r>
+          <w:rPr>
+            <w:rStyle w:val="Hyperlink"/>
+          </w:rPr>
+          <w:t>Weijie</w:t>
+        </w:r>
+        <w:r>
+          <w:rPr>
+            <w:rStyle w:val="Hyperlink"/>
+            <w:rFonts w:hint="eastAsia"/>
+          </w:rPr>
+          <w:t>.huang@ucl.ac.uk</w:t>
+        </w:r>
+      </w:hyperlink>
+    </w:p>
+    <w:p>
+      <w:pPr>
+        <w:pStyle w:val="NoSpacing"/>
+      </w:pPr>
+    </w:p>
+    <w:p>
+      <w:pPr>
+        <w:pStyle w:val="NoSpacing"/>
+      </w:pPr>
+    </w:p>
+    <w:p>
+      <w:pPr>
+        <w:pStyle w:val="Heading2"/>
+        <w:rPr>
+          <w:lang w:eastAsia="zh-CN"/>
+        </w:rPr>
+      </w:pPr>
+      <w:r>
+        <w:t>Step1:</w:t>
+      </w:r>
+      <w:r>
+        <w:t xml:space="preserve"> Download the data.</w:t>
+      </w:r>
+    </w:p>
+    <w:p>
+      <w:pPr>
+        <w:pStyle w:val="NoSpacing"/>
+      </w:pPr>
+      <w:r>
+        <w:t xml:space="preserve">The data are put in /dataset folder, and </w:t>
+      </w:r>
+      <w:r>
+        <w:rPr>
+          <w:rFonts w:hint="eastAsia"/>
+        </w:rPr>
+        <w:t xml:space="preserve">the whole </w:t>
+      </w:r>
+      <w:r>
+        <w:t>project</w:t>
+      </w:r>
+      <w:r>
+        <w:rPr>
+          <w:rFonts w:hint="eastAsia"/>
+        </w:rPr>
+        <w:t xml:space="preserve"> are </w:t>
+      </w:r>
+      <w:r>
+        <w:t>available</w:t>
+      </w:r>
+      <w:r>
+        <w:rPr>
+          <w:rFonts w:hint="eastAsia"/>
+        </w:rPr>
+        <w:t xml:space="preserve"> </w:t>
+      </w:r>
+      <w:r>
+        <w:t xml:space="preserve">to </w:t>
+      </w:r>
+      <w:r>
+        <w:rPr>
+          <w:rFonts w:hint="eastAsia"/>
+        </w:rPr>
+        <w:t xml:space="preserve">access </w:t>
+      </w:r>
+      <w:r>
+        <w:t>from github page: “</w:t>
+      </w:r>
+      <w:r>
+        <w:t>https://github.com/koalaGreener/Spambase-dataset-classification</w:t>
+      </w:r>
+      <w:r>
+        <w:t>”</w:t>
+      </w:r>
+    </w:p>
+    <w:p>
+      <w:pPr>
+        <w:pStyle w:val="NoSpacing"/>
+      </w:pPr>
+    </w:p>
+    <w:p>
+      <w:pPr>
+        <w:pStyle w:val="Heading2"/>
+        <w:rPr>
+          <w:lang w:eastAsia="zh-CN"/>
+        </w:rPr>
+      </w:pPr>
+      <w:r>
+        <w:t>Step2: Partition the data into 10 folds.</w:t>
+      </w:r>
+    </w:p>
+    <w:p>
+      <w:pPr>
+        <w:shd w:val="clear" w:color="auto" w:fill="2B2B2B"/>
+        <w:tabs>
+          <w:tab w:val="left" w:pos="916"/>
+          <w:tab w:val="left" w:pos="1832"/>
+          <w:tab w:val="left" w:pos="2748"/>
+          <w:tab w:val="left" w:pos="3664"/>
+          <w:tab w:val="left" w:pos="4580"/>
+          <w:tab w:val="left" w:pos="5496"/>
+          <w:tab w:val="left" w:pos="6412"/>
+          <w:tab w:val="left" w:pos="7328"/>
+          <w:tab w:val="left" w:pos="8244"/>
+          <w:tab w:val="left" w:pos="9160"/>
+          <w:tab w:val="left" w:pos="10076"/>
+          <w:tab w:val="left" w:pos="10992"/>
+          <w:tab w:val="left" w:pos="11908"/>
+          <w:tab w:val="left" w:pos="12824"/>
+          <w:tab w:val="left" w:pos="13740"/>
+          <w:tab w:val="left" w:pos="14656"/>
+        </w:tabs>
+        <w:rPr>
+          <w:rFonts w:ascii="Menlo" w:hAnsi="Menlo" w:cs="Menlo"/>
+          <w:color w:val="A9B7C6"/>
+          <w:sz w:val="18"/>
+          <w:szCs w:val="18"/>
+          <w:lang w:eastAsia="zh-CN"/>
+        </w:rPr>
+      </w:pPr>
+      <w:r>
+        <w:rPr>
+          <w:rFonts w:ascii="Menlo" w:hAnsi="Menlo" w:cs="Menlo"/>
+          <w:b/>
+          <w:bCs/>
+          <w:color w:val="CC7832"/>
+          <w:sz w:val="18"/>
+          <w:szCs w:val="18"/>
+        </w:rPr>
+        <w:t xml:space="preserve">with </w:t>
+      </w:r>
+      <w:r>
+        <w:rPr>
+          <w:rFonts w:ascii="Menlo" w:hAnsi="Menlo" w:cs="Menlo"/>
+          <w:color w:val="8888C6"/>
+          <w:sz w:val="18"/>
+          <w:szCs w:val="18"/>
+        </w:rPr>
+        <w:t>open</w:t>
+      </w:r>
+      <w:r>
+        <w:rPr>
+          <w:rFonts w:ascii="Menlo" w:hAnsi="Menlo" w:cs="Menlo"/>
+          <w:color w:val="A9B7C6"/>
+          <w:sz w:val="18"/>
+          <w:szCs w:val="18"/>
+        </w:rPr>
+        <w:t xml:space="preserve">(filename) </w:t>
+      </w:r>
+      <w:r>
+        <w:rPr>
+          <w:rFonts w:ascii="Menlo" w:hAnsi="Menlo" w:cs="Menlo"/>
+          <w:b/>
+          <w:bCs/>
+          <w:color w:val="CC7832"/>
+          <w:sz w:val="18"/>
+          <w:szCs w:val="18"/>
+        </w:rPr>
+        <w:t xml:space="preserve">as </w:t>
+      </w:r>
+      <w:r>
+        <w:rPr>
+          <w:rFonts w:ascii="Menlo" w:hAnsi="Menlo" w:cs="Menlo"/>
+          <w:color w:val="A9B7C6"/>
+          <w:sz w:val="18"/>
+          <w:szCs w:val="18"/>
+        </w:rPr>
+        <w:t>infile:</w:t>
+      </w:r>
+      <w:r>
+        <w:rPr>
+          <w:rFonts w:ascii="Menlo" w:hAnsi="Menlo" w:cs="Menlo"/>
+          <w:color w:val="A9B7C6"/>
+          <w:sz w:val="18"/>
+          <w:szCs w:val="18"/>
+        </w:rPr>
+        <w:br/>
+        <w:t xml:space="preserve">    </w:t>
+      </w:r>
+      <w:r>
+        <w:rPr>
+          <w:rFonts w:ascii="Menlo" w:hAnsi="Menlo" w:cs="Menlo"/>
+          <w:b/>
+          <w:bCs/>
+          <w:color w:val="CC7832"/>
+          <w:sz w:val="18"/>
+          <w:szCs w:val="18"/>
+        </w:rPr>
+        <w:t xml:space="preserve">for </w:t>
+      </w:r>
+      <w:r>
+        <w:rPr>
+          <w:rFonts w:ascii="Menlo" w:hAnsi="Menlo" w:cs="Menlo"/>
+          <w:color w:val="A9B7C6"/>
+          <w:sz w:val="18"/>
+          <w:szCs w:val="18"/>
+        </w:rPr>
+        <w:t xml:space="preserve">line </w:t>
+      </w:r>
+      <w:r>
+        <w:rPr>
+          <w:rFonts w:ascii="Menlo" w:hAnsi="Menlo" w:cs="Menlo"/>
+          <w:b/>
+          <w:bCs/>
+          <w:color w:val="CC7832"/>
+          <w:sz w:val="18"/>
+          <w:szCs w:val="18"/>
+        </w:rPr>
+        <w:t xml:space="preserve">in </w:t>
+      </w:r>
+      <w:r>
+        <w:rPr>
+          <w:rFonts w:ascii="Menlo" w:hAnsi="Menlo" w:cs="Menlo"/>
+          <w:color w:val="A9B7C6"/>
+          <w:sz w:val="18"/>
+          <w:szCs w:val="18"/>
+        </w:rPr>
+        <w:t>infile:</w:t>
+      </w:r>
+      <w:r>
+        <w:rPr>
+          <w:rFonts w:ascii="Menlo" w:hAnsi="Menlo" w:cs="Menlo"/>
+          <w:color w:val="A9B7C6"/>
+          <w:sz w:val="18"/>
+          <w:szCs w:val="18"/>
+        </w:rPr>
+        <w:br/>
+        <w:t xml:space="preserve">        </w:t>
+      </w:r>
+      <w:r>
+        <w:rPr>
+          <w:rFonts w:ascii="Menlo" w:hAnsi="Menlo" w:cs="Menlo"/>
+          <w:b/>
+          <w:bCs/>
+          <w:color w:val="CC7832"/>
+          <w:sz w:val="18"/>
+          <w:szCs w:val="18"/>
+        </w:rPr>
+        <w:t>if</w:t>
+      </w:r>
+      <w:r>
+        <w:rPr>
+          <w:rFonts w:ascii="Menlo" w:hAnsi="Menlo" w:cs="Menlo"/>
+          <w:color w:val="A9B7C6"/>
+          <w:sz w:val="18"/>
+          <w:szCs w:val="18"/>
+        </w:rPr>
+        <w:t xml:space="preserve">(count % </w:t>
+      </w:r>
+      <w:r>
+        <w:rPr>
+          <w:rFonts w:ascii="Menlo" w:hAnsi="Menlo" w:cs="Menlo"/>
+          <w:color w:val="6897BB"/>
+          <w:sz w:val="18"/>
+          <w:szCs w:val="18"/>
+        </w:rPr>
+        <w:t xml:space="preserve">10 </w:t>
+      </w:r>
+      <w:r>
+        <w:rPr>
+          <w:rFonts w:ascii="Menlo" w:hAnsi="Menlo" w:cs="Menlo"/>
+          <w:color w:val="A9B7C6"/>
+          <w:sz w:val="18"/>
+          <w:szCs w:val="18"/>
+        </w:rPr>
+        <w:t xml:space="preserve">== </w:t>
+      </w:r>
+      <w:r>
+        <w:rPr>
+          <w:rFonts w:ascii="Menlo" w:hAnsi="Menlo" w:cs="Menlo"/>
+          <w:color w:val="6897BB"/>
+          <w:sz w:val="18"/>
+          <w:szCs w:val="18"/>
+        </w:rPr>
+        <w:t>0</w:t>
+      </w:r>
+      <w:r>
+        <w:rPr>
+          <w:rFonts w:ascii="Menlo" w:hAnsi="Menlo" w:cs="Menlo"/>
+          <w:color w:val="A9B7C6"/>
+          <w:sz w:val="18"/>
+          <w:szCs w:val="18"/>
+        </w:rPr>
+        <w:t>):</w:t>
+      </w:r>
+      <w:r>
+        <w:rPr>
+          <w:rFonts w:ascii="Menlo" w:hAnsi="Menlo" w:cs="Menlo"/>
+          <w:color w:val="A9B7C6"/>
+          <w:sz w:val="18"/>
+          <w:szCs w:val="18"/>
+        </w:rPr>
+        <w:br/>
+        <w:t xml:space="preserve">            testDataset.append(line)</w:t>
+      </w:r>
+      <w:r>
+        <w:rPr>
+          <w:rFonts w:ascii="Menlo" w:hAnsi="Menlo" w:cs="Menlo"/>
+          <w:color w:val="A9B7C6"/>
+          <w:sz w:val="18"/>
+          <w:szCs w:val="18"/>
+        </w:rPr>
+        <w:br/>
+        <w:t xml:space="preserve">            count += </w:t>
+      </w:r>
+      <w:r>
+        <w:rPr>
+          <w:rFonts w:ascii="Menlo" w:hAnsi="Menlo" w:cs="Menlo"/>
+          <w:color w:val="6897BB"/>
+          <w:sz w:val="18"/>
+          <w:szCs w:val="18"/>
+        </w:rPr>
+        <w:t>1</w:t>
+      </w:r>
+      <w:r>
+        <w:rPr>
+          <w:rFonts w:ascii="Menlo" w:hAnsi="Menlo" w:cs="Menlo"/>
+          <w:color w:val="6897BB"/>
+          <w:sz w:val="18"/>
+          <w:szCs w:val="18"/>
+        </w:rPr>
+        <w:br/>
+        <w:t xml:space="preserve">        </w:t>
+      </w:r>
+      <w:r>
+        <w:rPr>
+          <w:rFonts w:ascii="Menlo" w:hAnsi="Menlo" w:cs="Menlo"/>
+          <w:b/>
+          <w:bCs/>
+          <w:color w:val="CC7832"/>
+          <w:sz w:val="18"/>
+          <w:szCs w:val="18"/>
+        </w:rPr>
+        <w:t>else</w:t>
+      </w:r>
+      <w:r>
+        <w:rPr>
+          <w:rFonts w:ascii="Menlo" w:hAnsi="Menlo" w:cs="Menlo"/>
+          <w:color w:val="A9B7C6"/>
+          <w:sz w:val="18"/>
+          <w:szCs w:val="18"/>
+        </w:rPr>
+        <w:t>:</w:t>
+      </w:r>
+      <w:r>
+        <w:rPr>
+          <w:rFonts w:ascii="Menlo" w:hAnsi="Menlo" w:cs="Menlo"/>
+          <w:color w:val="A9B7C6"/>
+          <w:sz w:val="18"/>
+          <w:szCs w:val="18"/>
+        </w:rPr>
+        <w:br/>
+        <w:t xml:space="preserve">            trainingDataset.append(line)</w:t>
+      </w:r>
+      <w:r>
+        <w:rPr>
+          <w:rFonts w:ascii="Menlo" w:hAnsi="Menlo" w:cs="Menlo"/>
+          <w:color w:val="A9B7C6"/>
+          <w:sz w:val="18"/>
+          <w:szCs w:val="18"/>
+        </w:rPr>
+        <w:br/>
+        <w:t xml:space="preserve">            count += </w:t>
+      </w:r>
+      <w:r>
+        <w:rPr>
+          <w:rFonts w:ascii="Menlo" w:hAnsi="Menlo" w:cs="Menlo"/>
+          <w:color w:val="6897BB"/>
+          <w:sz w:val="18"/>
+          <w:szCs w:val="18"/>
+        </w:rPr>
+        <w:t>1</w:t>
+      </w:r>
+    </w:p>
+    <w:p>
+      <w:pPr>
+        <w:pStyle w:val="NoSpacing"/>
+      </w:pPr>
+      <w:r>
+        <w:t xml:space="preserve">While read through the file, we separated </w:t>
+      </w:r>
+      <w:r>
+        <w:rPr>
+          <w:rFonts w:hint="eastAsia"/>
+        </w:rPr>
+        <w:t>the file into 10 folds, and every time we use one of the fold</w:t>
+      </w:r>
+      <w:r>
+        <w:t>s</w:t>
+      </w:r>
+      <w:r>
+        <w:rPr>
+          <w:rFonts w:hint="eastAsia"/>
+        </w:rPr>
+        <w:t xml:space="preserve"> to </w:t>
+      </w:r>
+      <w:r>
+        <w:t>used for testing, the rest of them are used for training.</w:t>
+      </w:r>
+    </w:p>
+    <w:p>
+      <w:pPr>
+        <w:pStyle w:val="NoSpacing"/>
+      </w:pPr>
+    </w:p>
+    <w:p>
+      <w:pPr>
+        <w:pStyle w:val="Heading2"/>
+        <w:rPr>
+          <w:lang w:eastAsia="zh-CN"/>
+        </w:rPr>
+      </w:pPr>
+      <w:r>
+        <w:rPr>
+          <w:rFonts w:hint="eastAsia"/>
+        </w:rPr>
+        <w:t xml:space="preserve">Step3: </w:t>
+      </w:r>
+      <w:r>
+        <w:t>Precondition the data.</w:t>
+      </w:r>
+    </w:p>
+    <w:p>
+      <w:pPr>
+        <w:rPr>
+          <w:lang w:eastAsia="zh-CN"/>
+        </w:rPr>
+      </w:pPr>
+      <w:r>
+        <w:rPr>
+          <w:lang w:eastAsia="zh-CN"/>
+        </w:rPr>
+        <w:t>In this step, I calculated the sum, mean, standard value</w:t>
+      </w:r>
+      <w:r>
+        <w:rPr>
+          <w:lang w:eastAsia="zh-CN"/>
+        </w:rPr>
+        <w:t xml:space="preserve"> respectively, and </w:t>
+      </w:r>
+      <w:r>
+        <w:rPr>
+          <w:lang w:eastAsia="zh-CN"/>
+        </w:rPr>
+        <w:t xml:space="preserve">then used </w:t>
+      </w:r>
+      <w:r>
+        <w:rPr>
+          <w:lang w:eastAsia="zh-CN"/>
+        </w:rPr>
+        <w:t xml:space="preserve">the following </w:t>
+      </w:r>
+      <w:r>
+        <w:rPr>
+          <w:lang w:eastAsia="zh-CN"/>
+        </w:rPr>
+        <w:t>formula</w:t>
+      </w:r>
+      <w:r>
+        <w:rPr>
+          <w:lang w:eastAsia="zh-CN"/>
+        </w:rPr>
+        <w:t xml:space="preserve"> to transform the training dataset into z-score format.</w:t>
+      </w:r>
+      <w:r>
+        <w:rPr>
+          <w:lang w:eastAsia="zh-CN"/>
+        </w:rPr>
+        <w:t xml:space="preserve"> So all of the training dataset are now storing in “</w:t>
+      </w:r>
+      <w:r>
+        <w:rPr>
+          <w:lang w:eastAsia="zh-CN"/>
+        </w:rPr>
+        <w:t>trainingDatasetInZScoreFormat</w:t>
+      </w:r>
+      <w:r>
+        <w:rPr>
+          <w:lang w:eastAsia="zh-CN"/>
+        </w:rPr>
+        <w:t xml:space="preserve">” list. </w:t>
+      </w:r>
+    </w:p>
+    <w:p>
+      <w:pPr>
+        <w:rPr>
+          <w:lang w:eastAsia="zh-CN"/>
+        </w:rPr>
+      </w:pPr>
+    </w:p>
+    <w:p>
+      <w:pPr>
+        <w:jc w:val="center"/>
+        <w:rPr>
+          <w:lang w:eastAsia="zh-CN"/>
+        </w:rPr>
+      </w:pPr>
+      <w:r>
+        <w:rPr>
+          <w:rFonts w:hint="eastAsia"/>
+          <w:lang w:eastAsia="zh-CN"/>
+        </w:rPr>
+        <w:t xml:space="preserve">Z-score = </w:t>
+      </w:r>
+      <w:r>
+        <w:rPr>
+          <w:lang w:eastAsia="zh-CN"/>
+        </w:rPr>
+        <w:t xml:space="preserve"> </w:t>
+      </w:r>
+      <m:oMath>
+        <m:f>
+          <m:fPr>
+            <m:ctrlPr>
+              <w:rPr>
+                <w:rFonts w:ascii="Cambria Math" w:hAnsi="Cambria Math"/>
+                <w:lang w:eastAsia="zh-CN"/>
+              </w:rPr>
+            </m:ctrlPr>
+          </m:fPr>
+          <m:num>
+            <m:r>
+              <m:rPr>
+                <m:sty m:val="p"/>
+              </m:rPr>
+              <w:rPr>
+                <w:rFonts w:ascii="Cambria Math" w:hAnsi="Cambria Math" w:hint="eastAsia"/>
+                <w:lang w:eastAsia="zh-CN"/>
+              </w:rPr>
+              <m:t xml:space="preserve">(feature value X </m:t>
+            </m:r>
+            <m:r>
+              <m:rPr>
+                <m:sty m:val="p"/>
+              </m:rPr>
+              <w:rPr>
+                <w:rFonts w:ascii="Cambria Math" w:hAnsi="Cambria Math"/>
+                <w:lang w:eastAsia="zh-CN"/>
+              </w:rPr>
+              <m:t>–</m:t>
+            </m:r>
+            <m:r>
+              <m:rPr>
+                <m:sty m:val="p"/>
+              </m:rPr>
+              <w:rPr>
+                <w:rFonts w:ascii="Cambria Math" w:hAnsi="Cambria Math" w:hint="eastAsia"/>
+                <w:lang w:eastAsia="zh-CN"/>
+              </w:rPr>
+              <m:t xml:space="preserve"> mean </m:t>
+            </m:r>
+            <m:r>
+              <m:rPr>
+                <m:sty m:val="p"/>
+              </m:rPr>
+              <w:rPr>
+                <w:rFonts w:ascii="Cambria Math" w:hAnsi="Cambria Math"/>
+                <w:lang w:eastAsia="zh-CN"/>
+              </w:rPr>
+              <m:t xml:space="preserve">value) </m:t>
+            </m:r>
+          </m:num>
+          <m:den>
+            <m:r>
+              <m:rPr>
+                <m:sty m:val="p"/>
+              </m:rPr>
+              <w:rPr>
+                <w:rFonts w:ascii="Cambria Math" w:hAnsi="Cambria Math"/>
+                <w:lang w:eastAsia="zh-CN"/>
+              </w:rPr>
+              <m:t>(Standard deviation)</m:t>
+            </m:r>
+          </m:den>
+        </m:f>
+      </m:oMath>
+    </w:p>
+    <w:p>
+      <w:pPr>
+        <w:rPr>
+          <w:lang w:eastAsia="zh-CN"/>
+        </w:rPr>
+      </w:pPr>
+    </w:p>
+    <w:p>
+      <w:pPr>
+        <w:pStyle w:val="Heading2"/>
+        <w:rPr>
+          <w:lang w:eastAsia="zh-CN"/>
+        </w:rPr>
+      </w:pPr>
+      <w:r>
+        <w:rPr>
+          <w:rFonts w:hint="eastAsia"/>
+          <w:lang w:eastAsia="zh-CN"/>
+        </w:rPr>
+        <w:t>Step4</w:t>
+      </w:r>
+      <w:r>
+        <w:rPr>
+          <w:lang w:eastAsia="zh-CN"/>
+        </w:rPr>
+        <w:t xml:space="preserve"> – Step6</w:t>
+      </w:r>
+      <w:r>
+        <w:rPr>
+          <w:rFonts w:hint="eastAsia"/>
+          <w:lang w:eastAsia="zh-CN"/>
+        </w:rPr>
+        <w:t>:</w:t>
+      </w:r>
+      <w:r>
+        <w:rPr>
+          <w:lang w:eastAsia="zh-CN"/>
+        </w:rPr>
+        <w:t xml:space="preserve"> </w:t>
+      </w:r>
+      <w:r>
+        <w:rPr>
+          <w:rFonts w:hint="eastAsia"/>
+          <w:lang w:eastAsia="zh-CN"/>
+        </w:rPr>
+        <w:t>Linear regression learner trained via stochastic gradient descent</w:t>
+      </w:r>
+      <w:r>
+        <w:rPr>
+          <w:lang w:eastAsia="zh-CN"/>
+        </w:rPr>
+        <w:t xml:space="preserve"> </w:t>
+      </w:r>
+      <w:r>
+        <w:rPr>
+          <w:rFonts w:hint="eastAsia"/>
+          <w:lang w:eastAsia="zh-CN"/>
+        </w:rPr>
+        <w:t>(</w:t>
+      </w:r>
+      <w:r>
+        <w:rPr>
+          <w:lang w:eastAsia="zh-CN"/>
+        </w:rPr>
+        <w:t>SGD</w:t>
+      </w:r>
+      <w:r>
+        <w:rPr>
+          <w:rFonts w:hint="eastAsia"/>
+          <w:lang w:eastAsia="zh-CN"/>
+        </w:rPr>
+        <w:t>)</w:t>
+      </w:r>
+    </w:p>
+    <w:p>
+      <w:pPr>
+        <w:pStyle w:val="NoSpacing"/>
+      </w:pPr>
+      <w:r>
+        <w:t xml:space="preserve">In this part, I used the Seaborn [1] package to plot the curves. And the following three graphs are the result </w:t>
+      </w:r>
+      <w:r>
+        <w:rPr>
+          <w:rFonts w:hint="eastAsia"/>
+        </w:rPr>
+        <w:t>of three different learning curves</w:t>
+      </w:r>
+      <w:r>
+        <w:t xml:space="preserve"> that trained via SGD with different learning rate</w:t>
+      </w:r>
+      <w:r>
+        <w:t>s</w:t>
+      </w:r>
+      <w:r>
+        <w:rPr>
+          <w:rFonts w:hint="eastAsia"/>
+        </w:rPr>
+        <w:t xml:space="preserve">, while the X </w:t>
+      </w:r>
+      <w:r>
+        <w:t>axis is iteration, and the Y axis is mean squared error</w:t>
+      </w:r>
+      <w:r>
+        <w:t xml:space="preserve"> (MSE)</w:t>
+      </w:r>
+      <w:r>
+        <w:t xml:space="preserve">. </w:t>
+      </w:r>
+      <w:r>
+        <w:t>You should notice that the measurement of the axis is</w:t>
+      </w:r>
+      <w:r>
+        <w:rPr>
+          <w:rFonts w:hint="eastAsia"/>
+        </w:rPr>
+        <w:t xml:space="preserve"> different in this three graphs</w:t>
+      </w:r>
+      <w:r>
+        <w:t>.</w:t>
+      </w:r>
+    </w:p>
+    <w:p>
+      <w:pPr>
+        <w:pStyle w:val="NoSpacing"/>
+      </w:pPr>
+    </w:p>
+    <w:p>
+      <w:pPr>
+        <w:pStyle w:val="NoSpacing"/>
+        <w:jc w:val="center"/>
+      </w:pPr>
+      <w:r>
+        <w:rPr>
+          <w:rFonts w:hint="eastAsia"/>
+          <w:noProof/>
+          <w:lang w:eastAsia="en-US"/>
+        </w:rPr>
+        <w:lastRenderedPageBreak/>
+        <w:drawing>
+          <wp:inline distT="0" distB="0" distL="0" distR="0" wp14:anchorId="0FCD5EE6" wp14:editId="2A4EA407">
+            <wp:extent cx="2520000" cy="2520000"/>
+            <wp:effectExtent l="0" t="0" r="0" b="0"/>
+            <wp:docPr id="1" name="Picture 1" descr="Figure%20output/sgd_0.01.png"/>
+            <wp:cNvGraphicFramePr>
+              <a:graphicFrameLocks xmlns:a="http://schemas.openxmlformats.org/drawingml/2006/main" noChangeAspect="1"/>
+            </wp:cNvGraphicFramePr>
+            <a:graphic xmlns:a="http://schemas.openxmlformats.org/drawingml/2006/main">
+              <a:graphicData uri="http://schemas.openxmlformats.org/drawingml/2006/picture">
+                <pic:pic xmlns:pic="http://schemas.openxmlformats.org/drawingml/2006/picture">
+                  <pic:nvPicPr>
+                    <pic:cNvPr id="0" name="Picture 1" descr="Figure%20output/sgd_0.01.png"/>
+                    <pic:cNvPicPr>
+                      <a:picLocks noChangeAspect="1" noChangeArrowheads="1"/>
+                    </pic:cNvPicPr>
+                  </pic:nvPicPr>
+                  <pic:blipFill>
+                    <a:blip r:embed="rId5">
+                      <a:extLst>
+                        <a:ext uri="{28A0092B-C50C-407E-A947-70E740481C1C}">
+                          <a14:useLocalDpi xmlns:a14="http://schemas.microsoft.com/office/drawing/2010/main" val="0"/>
+                        </a:ext>
+                      </a:extLst>
+                    </a:blip>
+                    <a:srcRect/>
+                    <a:stretch>
+                      <a:fillRect/>
+                    </a:stretch>
+                  </pic:blipFill>
+                  <pic:spPr bwMode="auto">
+                    <a:xfrm>
+                      <a:off x="0" y="0"/>
+                      <a:ext cx="2520000" cy="2520000"/>
+                    </a:xfrm>
+                    <a:prstGeom prst="rect">
+                      <a:avLst/>
+                    </a:prstGeom>
+                    <a:noFill/>
+                    <a:ln>
+                      <a:noFill/>
+                    </a:ln>
+                  </pic:spPr>
+                </pic:pic>
+              </a:graphicData>
+            </a:graphic>
+          </wp:inline>
+        </w:drawing>
+      </w:r>
+    </w:p>
+    <w:p>
+      <w:pPr>
+        <w:pStyle w:val="NoSpacing"/>
+        <w:jc w:val="center"/>
+      </w:pPr>
+      <w:r>
+        <w:rPr>
+          <w:rFonts w:hint="eastAsia"/>
+        </w:rPr>
+        <w:t>Figure</w:t>
+      </w:r>
+      <w:r>
+        <w:t>1. mean squared error vs iteration (SGD, learning rate = 0.01)</w:t>
+      </w:r>
+    </w:p>
+    <w:p>
+      <w:pPr>
+        <w:pStyle w:val="NoSpacing"/>
+        <w:jc w:val="center"/>
+      </w:pPr>
+      <w:r>
+        <w:rPr>
+          <w:rFonts w:hint="eastAsia"/>
+          <w:noProof/>
+          <w:lang w:eastAsia="en-US"/>
+        </w:rPr>
+        <w:drawing>
+          <wp:inline distT="0" distB="0" distL="0" distR="0" wp14:anchorId="77D5C43A" wp14:editId="5B4B71CD">
+            <wp:extent cx="2520000" cy="2520000"/>
+            <wp:effectExtent l="0" t="0" r="0" b="0"/>
+            <wp:docPr id="2" name="Picture 2" descr="Figure%20output/sgd_0.001.png"/>
+            <wp:cNvGraphicFramePr>
+              <a:graphicFrameLocks xmlns:a="http://schemas.openxmlformats.org/drawingml/2006/main" noChangeAspect="1"/>
+            </wp:cNvGraphicFramePr>
+            <a:graphic xmlns:a="http://schemas.openxmlformats.org/drawingml/2006/main">
+              <a:graphicData uri="http://schemas.openxmlformats.org/drawingml/2006/picture">
+                <pic:pic xmlns:pic="http://schemas.openxmlformats.org/drawingml/2006/picture">
+                  <pic:nvPicPr>
+                    <pic:cNvPr id="0" name="Picture 2" descr="Figure%20output/sgd_0.001.png"/>
+                    <pic:cNvPicPr>
+                      <a:picLocks noChangeAspect="1" noChangeArrowheads="1"/>
+                    </pic:cNvPicPr>
+                  </pic:nvPicPr>
+                  <pic:blipFill>
+                    <a:blip r:embed="rId6">
+                      <a:extLst>
+                        <a:ext uri="{28A0092B-C50C-407E-A947-70E740481C1C}">
+                          <a14:useLocalDpi xmlns:a14="http://schemas.microsoft.com/office/drawing/2010/main" val="0"/>
+                        </a:ext>
+                      </a:extLst>
+                    </a:blip>
+                    <a:srcRect/>
+                    <a:stretch>
+                      <a:fillRect/>
+                    </a:stretch>
+                  </pic:blipFill>
+                  <pic:spPr bwMode="auto">
+                    <a:xfrm>
+                      <a:off x="0" y="0"/>
+                      <a:ext cx="2520000" cy="2520000"/>
+                    </a:xfrm>
+                    <a:prstGeom prst="rect">
+                      <a:avLst/>
+                    </a:prstGeom>
+                    <a:noFill/>
+                    <a:ln>
+                      <a:noFill/>
+                    </a:ln>
+                  </pic:spPr>
+                </pic:pic>
+              </a:graphicData>
+            </a:graphic>
+          </wp:inline>
+        </w:drawing>
+      </w:r>
+    </w:p>
+    <w:p>
+      <w:pPr>
+        <w:pStyle w:val="NoSpacing"/>
+        <w:jc w:val="center"/>
+      </w:pPr>
+      <w:r>
+        <w:rPr>
+          <w:rFonts w:hint="eastAsia"/>
+        </w:rPr>
+        <w:t>Figure</w:t>
+      </w:r>
+      <w:r>
+        <w:t>2. mean squared error vs iteration (SGD, learning rate = 0.001)</w:t>
+      </w:r>
+    </w:p>
+    <w:p>
+      <w:pPr>
+        <w:pStyle w:val="NoSpacing"/>
+        <w:jc w:val="center"/>
+      </w:pPr>
+      <w:r>
+        <w:rPr>
+          <w:rFonts w:hint="eastAsia"/>
+          <w:noProof/>
+          <w:lang w:eastAsia="en-US"/>
+        </w:rPr>
+        <w:drawing>
+          <wp:inline distT="0" distB="0" distL="0" distR="0" wp14:anchorId="5A513B96" wp14:editId="018DAB86">
+            <wp:extent cx="2520000" cy="2520000"/>
+            <wp:effectExtent l="0" t="0" r="0" b="0"/>
+            <wp:docPr id="3" name="Picture 3" descr="Figure%20output/sgd_0.0001.png"/>
+            <wp:cNvGraphicFramePr>
+              <a:graphicFrameLocks xmlns:a="http://schemas.openxmlformats.org/drawingml/2006/main" noChangeAspect="1"/>
+            </wp:cNvGraphicFramePr>
+            <a:graphic xmlns:a="http://schemas.openxmlformats.org/drawingml/2006/main">
+              <a:graphicData uri="http://schemas.openxmlformats.org/drawingml/2006/picture">
+                <pic:pic xmlns:pic="http://schemas.openxmlformats.org/drawingml/2006/picture">
+                  <pic:nvPicPr>
+                    <pic:cNvPr id="0" name="Picture 3" descr="Figure%20output/sgd_0.0001.png"/>
+                    <pic:cNvPicPr>
+                      <a:picLocks noChangeAspect="1" noChangeArrowheads="1"/>
+                    </pic:cNvPicPr>
+                  </pic:nvPicPr>
+                  <pic:blipFill>
+                    <a:blip r:embed="rId7">
+                      <a:extLst>
+                        <a:ext uri="{28A0092B-C50C-407E-A947-70E740481C1C}">
+                          <a14:useLocalDpi xmlns:a14="http://schemas.microsoft.com/office/drawing/2010/main" val="0"/>
+                        </a:ext>
+                      </a:extLst>
+                    </a:blip>
+                    <a:srcRect/>
+                    <a:stretch>
+                      <a:fillRect/>
+                    </a:stretch>
+                  </pic:blipFill>
+                  <pic:spPr bwMode="auto">
+                    <a:xfrm>
+                      <a:off x="0" y="0"/>
+                      <a:ext cx="2520000" cy="2520000"/>
+                    </a:xfrm>
+                    <a:prstGeom prst="rect">
+                      <a:avLst/>
+                    </a:prstGeom>
+                    <a:noFill/>
+                    <a:ln>
+                      <a:noFill/>
+                    </a:ln>
+                  </pic:spPr>
+                </pic:pic>
+              </a:graphicData>
+            </a:graphic>
+          </wp:inline>
+        </w:drawing>
+      </w:r>
+    </w:p>
+    <w:p>
+      <w:pPr>
+        <w:pStyle w:val="NoSpacing"/>
+        <w:jc w:val="center"/>
+      </w:pPr>
+      <w:r>
+        <w:rPr>
+          <w:rFonts w:hint="eastAsia"/>
+        </w:rPr>
+        <w:t>Figure</w:t>
+      </w:r>
+      <w:r>
+        <w:t>3. mean squared error vs iteration (SGD, learning rate = 0.0001)</w:t>
+      </w:r>
+    </w:p>
+    <w:p>
+      <w:pPr>
+        <w:pStyle w:val="NoSpacing"/>
+        <w:jc w:val="center"/>
+      </w:pPr>
+    </w:p>
+    <w:p>
+      <w:pPr>
+        <w:pStyle w:val="NoSpacing"/>
+        <w:jc w:val="center"/>
+      </w:pPr>
+    </w:p>
+    <w:p>
+      <w:pPr>
+        <w:pStyle w:val="NoSpacing"/>
+      </w:pPr>
+    </w:p>
+    <w:tbl>
+      <w:tblPr>
+        <w:tblStyle w:val="TableGrid"/>
+        <w:tblW w:w="0" w:type="auto"/>
+        <w:tblLook w:val="04A0" w:firstRow="1" w:lastRow="0" w:firstColumn="1" w:lastColumn="0" w:noHBand="0" w:noVBand="1"/>
+      </w:tblPr>
+      <w:tblGrid>
+        <w:gridCol w:w="3003"/>
+        <w:gridCol w:w="3003"/>
+        <w:gridCol w:w="3004"/>
+      </w:tblGrid>
+      <w:tr>
+        <w:tc>
+          <w:tcPr>
+            <w:tcW w:w="3003" w:type="dxa"/>
+          </w:tcPr>
+          <w:p>
+            <w:pPr>
+              <w:pStyle w:val="NoSpacing"/>
+            </w:pPr>
+          </w:p>
+        </w:tc>
+        <w:tc>
+          <w:tcPr>
+            <w:tcW w:w="3003" w:type="dxa"/>
+          </w:tcPr>
+          <w:p>
+            <w:r>
+              <w:t xml:space="preserve">Learning </w:t>
+            </w:r>
+            <w:r>
+              <w:rPr>
+                <w:rFonts w:hint="eastAsia"/>
+              </w:rPr>
+              <w:t xml:space="preserve">rate </w:t>
+            </w:r>
+          </w:p>
+        </w:tc>
+        <w:tc>
+          <w:tcPr>
+            <w:tcW w:w="3004" w:type="dxa"/>
+          </w:tcPr>
+          <w:p>
+            <w:pPr>
+              <w:rPr>
+                <w:lang w:eastAsia="zh-CN"/>
+              </w:rPr>
+            </w:pPr>
+            <w:r>
+              <w:t xml:space="preserve">Min </w:t>
+            </w:r>
+            <w:r>
+              <w:rPr>
+                <w:lang w:eastAsia="zh-CN"/>
+              </w:rPr>
+              <w:t>MSE</w:t>
+            </w:r>
+          </w:p>
+        </w:tc>
+      </w:tr>
+      <w:tr>
+        <w:tc>
+          <w:tcPr>
+            <w:tcW w:w="3003" w:type="dxa"/>
+          </w:tcPr>
+          <w:p>
+            <w:pPr>
+              <w:pStyle w:val="NoSpacing"/>
+            </w:pPr>
+            <w:r>
+              <w:t>Figure1</w:t>
+            </w:r>
+          </w:p>
+        </w:tc>
+        <w:tc>
+          <w:tcPr>
+            <w:tcW w:w="3003" w:type="dxa"/>
+          </w:tcPr>
+          <w:p>
+            <w:r>
+              <w:t>0.01</w:t>
+            </w:r>
+          </w:p>
+        </w:tc>
+        <w:tc>
+          <w:tcPr>
+            <w:tcW w:w="3004" w:type="dxa"/>
+          </w:tcPr>
+          <w:p>
+            <w:r>
+              <w:t>0.161840911</w:t>
+            </w:r>
+          </w:p>
+        </w:tc>
+      </w:tr>
+      <w:tr>
+        <w:tc>
+          <w:tcPr>
+            <w:tcW w:w="3003" w:type="dxa"/>
+          </w:tcPr>
+          <w:p>
+            <w:pPr>
+              <w:pStyle w:val="NoSpacing"/>
+            </w:pPr>
+            <w:r>
+              <w:t>Figure2</w:t>
+            </w:r>
+          </w:p>
+        </w:tc>
+        <w:tc>
+          <w:tcPr>
+            <w:tcW w:w="3003" w:type="dxa"/>
+          </w:tcPr>
+          <w:p>
+            <w:r>
+              <w:t>0.001</w:t>
+            </w:r>
+          </w:p>
+        </w:tc>
+        <w:tc>
+          <w:tcPr>
+            <w:tcW w:w="3004" w:type="dxa"/>
+          </w:tcPr>
+          <w:p>
+            <w:r>
+              <w:t>0.150537496</w:t>
+            </w:r>
+          </w:p>
+        </w:tc>
+      </w:tr>
+      <w:tr>
+        <w:tc>
+          <w:tcPr>
+            <w:tcW w:w="3003" w:type="dxa"/>
+          </w:tcPr>
+          <w:p>
+            <w:pPr>
+              <w:pStyle w:val="NoSpacing"/>
+            </w:pPr>
+            <w:r>
+              <w:t>Figure3</w:t>
+            </w:r>
+          </w:p>
+        </w:tc>
+        <w:tc>
+          <w:tcPr>
+            <w:tcW w:w="3003" w:type="dxa"/>
+          </w:tcPr>
+          <w:p>
+            <w:r>
+              <w:t>0.0001</w:t>
+            </w:r>
+          </w:p>
+        </w:tc>
+        <w:tc>
+          <w:tcPr>
+            <w:tcW w:w="3004" w:type="dxa"/>
+          </w:tcPr>
+          <w:p>
+            <w:r>
+              <w:t>0.130540309</w:t>
+            </w:r>
+          </w:p>
+        </w:tc>
+      </w:tr>
+    </w:tbl>
+    <w:p>
+      <w:pPr>
+        <w:pStyle w:val="NoSpacing"/>
+        <w:jc w:val="center"/>
+      </w:pPr>
+      <w:r>
+        <w:t>Table.1 Min mean squared error value of relevant learning rate</w:t>
+      </w:r>
+      <w:r>
+        <w:t>s</w:t>
+      </w:r>
+    </w:p>
+    <w:p>
+      <w:pPr>
+        <w:pStyle w:val="NoSpacing"/>
+        <w:jc w:val="center"/>
+      </w:pPr>
+    </w:p>
+    <w:p>
+      <w:pPr>
+        <w:pStyle w:val="NoSpacing"/>
+      </w:pPr>
+      <w:r>
+        <w:t xml:space="preserve">As we can </w:t>
+      </w:r>
+      <w:r>
+        <w:t>observe</w:t>
+      </w:r>
+      <w:r>
+        <w:t xml:space="preserve"> from the figures and table above, </w:t>
+      </w:r>
+      <w:r>
+        <w:t>the convergence rate</w:t>
+      </w:r>
+      <w:r>
+        <w:t>s</w:t>
+      </w:r>
+      <w:r>
+        <w:t xml:space="preserve"> </w:t>
+      </w:r>
+      <w:r>
+        <w:t>are</w:t>
+      </w:r>
+      <w:r>
+        <w:t xml:space="preserve"> varied while the learning rate are different. And the best result come from the smallest learning rate, but </w:t>
+      </w:r>
+      <w:r>
+        <w:t xml:space="preserve">at this moment, the epoch </w:t>
+      </w:r>
+      <w:r>
+        <w:t>of the training</w:t>
+      </w:r>
+      <w:r>
+        <w:t xml:space="preserve"> </w:t>
+      </w:r>
+      <w:r>
+        <w:t>ha</w:t>
+      </w:r>
+      <w:r>
+        <w:t xml:space="preserve">s reached more than 20000 times which means the gradient descent converge slowly. </w:t>
+      </w:r>
+      <w:r>
+        <w:t>Anyway,</w:t>
+      </w:r>
+      <w:r>
+        <w:t xml:space="preserve"> we choose 0.0001 as our parameter </w:t>
+      </w:r>
+      <w:r>
+        <w:t>to draw the ROC curve.</w:t>
+      </w:r>
+    </w:p>
+    <w:p>
+      <w:pPr>
+        <w:pStyle w:val="NoSpacing"/>
+        <w:jc w:val="center"/>
+      </w:pPr>
+      <w:r>
+        <w:rPr>
+          <w:rFonts w:hint="eastAsia"/>
+          <w:noProof/>
+          <w:lang w:eastAsia="en-US"/>
+        </w:rPr>
+        <w:drawing>
+          <wp:inline distT="0" distB="0" distL="0" distR="0" wp14:anchorId="34A44B31" wp14:editId="79B34006">
+            <wp:extent cx="2520000" cy="2520000"/>
+            <wp:effectExtent l="0" t="0" r="0" b="0"/>
+            <wp:docPr id="4" name="Picture 4" descr="Figure%20output/ROC_curve.png"/>
+            <wp:cNvGraphicFramePr>
+              <a:graphicFrameLocks xmlns:a="http://schemas.openxmlformats.org/drawingml/2006/main" noChangeAspect="1"/>
+            </wp:cNvGraphicFramePr>
+            <a:graphic xmlns:a="http://schemas.openxmlformats.org/drawingml/2006/main">
+              <a:graphicData uri="http://schemas.openxmlformats.org/drawingml/2006/picture">
+                <pic:pic xmlns:pic="http://schemas.openxmlformats.org/drawingml/2006/picture">
+                  <pic:nvPicPr>
+                    <pic:cNvPr id="0" name="Picture 4" descr="Figure%20output/ROC_curve.png"/>
+                    <pic:cNvPicPr>
+                      <a:picLocks noChangeAspect="1" noChangeArrowheads="1"/>
+                    </pic:cNvPicPr>
+                  </pic:nvPicPr>
+                  <pic:blipFill>
+                    <a:blip r:embed="rId8">
+                      <a:extLst>
+                        <a:ext uri="{28A0092B-C50C-407E-A947-70E740481C1C}">
+                          <a14:useLocalDpi xmlns:a14="http://schemas.microsoft.com/office/drawing/2010/main" val="0"/>
+                        </a:ext>
+                      </a:extLst>
+                    </a:blip>
+                    <a:srcRect/>
+                    <a:stretch>
+                      <a:fillRect/>
+                    </a:stretch>
+                  </pic:blipFill>
+                  <pic:spPr bwMode="auto">
+                    <a:xfrm>
+                      <a:off x="0" y="0"/>
+                      <a:ext cx="2520000" cy="2520000"/>
+                    </a:xfrm>
+                    <a:prstGeom prst="rect">
+                      <a:avLst/>
+                    </a:prstGeom>
+                    <a:noFill/>
+                    <a:ln>
+                      <a:noFill/>
+                    </a:ln>
+                  </pic:spPr>
+                </pic:pic>
+              </a:graphicData>
+            </a:graphic>
+          </wp:inline>
+        </w:drawing>
+      </w:r>
+    </w:p>
+    <w:p>
+      <w:pPr>
+        <w:pStyle w:val="NoSpacing"/>
+        <w:jc w:val="center"/>
+      </w:pPr>
+      <w:r>
+        <w:rPr>
+          <w:rFonts w:hint="eastAsia"/>
+        </w:rPr>
+        <w:t>Figure.4 ROC curve of SGD</w:t>
+      </w:r>
+      <w:r>
+        <w:t xml:space="preserve"> (learning </w:t>
+      </w:r>
+      <w:r>
+        <w:t>rate =</w:t>
+      </w:r>
+      <w:r>
+        <w:t xml:space="preserve"> 0.0001)</w:t>
+      </w:r>
+    </w:p>
+    <w:p>
+      <w:pPr>
+        <w:rPr>
+          <w:lang w:eastAsia="zh-CN"/>
+        </w:rPr>
+      </w:pPr>
+      <w:r>
+        <w:t xml:space="preserve">The AUC of the ROC curve </w:t>
+      </w:r>
+      <w:r>
+        <w:rPr>
+          <w:lang w:eastAsia="zh-CN"/>
+        </w:rPr>
+        <w:t xml:space="preserve">can be calculated </w:t>
+      </w:r>
+      <w:r>
+        <w:rPr>
+          <w:rFonts w:hint="eastAsia"/>
+          <w:lang w:eastAsia="zh-CN"/>
+        </w:rPr>
+        <w:t xml:space="preserve">simply using </w:t>
+      </w:r>
+      <w:r>
+        <w:rPr>
+          <w:lang w:eastAsia="zh-CN"/>
+        </w:rPr>
+        <w:t xml:space="preserve">the trapezoidal rule [2] </w:t>
+      </w:r>
+      <w:r>
+        <w:rPr>
+          <w:lang w:eastAsia="zh-CN"/>
+        </w:rPr>
+        <w:t xml:space="preserve">and it </w:t>
+      </w:r>
+      <w:r>
+        <w:t xml:space="preserve">is </w:t>
+      </w:r>
+      <w:r>
+        <w:rPr>
+          <w:lang w:eastAsia="zh-CN"/>
+        </w:rPr>
+        <w:t>62.18</w:t>
+      </w:r>
+      <w:r>
+        <w:rPr>
+          <w:lang w:eastAsia="zh-CN"/>
+        </w:rPr>
+        <w:t>% (</w:t>
+      </w:r>
+      <w:r>
+        <w:rPr>
+          <w:lang w:eastAsia="zh-CN"/>
+        </w:rPr>
+        <w:t>0.6218737004693164</w:t>
+      </w:r>
+      <w:r>
+        <w:rPr>
+          <w:lang w:eastAsia="zh-CN"/>
+        </w:rPr>
+        <w:t>)</w:t>
+      </w:r>
+      <w:r>
+        <w:rPr>
+          <w:lang w:eastAsia="zh-CN"/>
+        </w:rPr>
+        <w:t>.</w:t>
+      </w:r>
+    </w:p>
+    <w:p>
+      <w:pPr>
+        <w:rPr>
+          <w:rFonts w:hint="eastAsia"/>
+          <w:lang w:eastAsia="zh-CN"/>
+        </w:rPr>
+      </w:pPr>
+    </w:p>
+    <w:p>
+      <w:pPr>
+        <w:pStyle w:val="Heading2"/>
+        <w:rPr>
+          <w:lang w:eastAsia="zh-CN"/>
+        </w:rPr>
+      </w:pPr>
+      <w:r>
+        <w:rPr>
+          <w:rFonts w:hint="eastAsia"/>
+          <w:lang w:eastAsia="zh-CN"/>
+        </w:rPr>
+        <w:t>Step4</w:t>
+      </w:r>
+      <w:r>
+        <w:rPr>
+          <w:lang w:eastAsia="zh-CN"/>
+        </w:rPr>
+        <w:t xml:space="preserve"> – Step6</w:t>
+      </w:r>
+      <w:r>
+        <w:rPr>
+          <w:rFonts w:hint="eastAsia"/>
+          <w:lang w:eastAsia="zh-CN"/>
+        </w:rPr>
+        <w:t>:</w:t>
+      </w:r>
+      <w:r>
+        <w:rPr>
+          <w:lang w:eastAsia="zh-CN"/>
+        </w:rPr>
+        <w:t xml:space="preserve"> </w:t>
+      </w:r>
+      <w:r>
+        <w:rPr>
+          <w:rFonts w:hint="eastAsia"/>
+          <w:lang w:eastAsia="zh-CN"/>
+        </w:rPr>
+        <w:t xml:space="preserve">Linear regression learner trained via </w:t>
+      </w:r>
+      <w:r>
+        <w:rPr>
+          <w:lang w:eastAsia="zh-CN"/>
+        </w:rPr>
+        <w:t>batch</w:t>
+      </w:r>
+      <w:r>
+        <w:rPr>
+          <w:rFonts w:hint="eastAsia"/>
+          <w:lang w:eastAsia="zh-CN"/>
+        </w:rPr>
+        <w:t xml:space="preserve"> gradient descent</w:t>
+      </w:r>
+      <w:r>
+        <w:rPr>
+          <w:lang w:eastAsia="zh-CN"/>
+        </w:rPr>
+        <w:t xml:space="preserve"> </w:t>
+      </w:r>
+      <w:r>
+        <w:rPr>
+          <w:rFonts w:hint="eastAsia"/>
+          <w:lang w:eastAsia="zh-CN"/>
+        </w:rPr>
+        <w:t>(</w:t>
+      </w:r>
+      <w:r>
+        <w:rPr>
+          <w:lang w:eastAsia="zh-CN"/>
+        </w:rPr>
+        <w:t>B</w:t>
+      </w:r>
+      <w:r>
+        <w:rPr>
+          <w:lang w:eastAsia="zh-CN"/>
+        </w:rPr>
+        <w:t>GD</w:t>
+      </w:r>
+      <w:r>
+        <w:rPr>
+          <w:rFonts w:hint="eastAsia"/>
+          <w:lang w:eastAsia="zh-CN"/>
+        </w:rPr>
+        <w:t>)</w:t>
+      </w:r>
+    </w:p>
+    <w:p>
+      <w:pPr>
+        <w:pStyle w:val="NoSpacing"/>
+      </w:pPr>
+    </w:p>
+    <w:p>
+      <w:pPr>
+        <w:pStyle w:val="NoSpacing"/>
+        <w:rPr>
+          <w:rFonts w:hint="eastAsia"/>
+        </w:rPr>
+      </w:pPr>
+      <w:r>
+        <w:t xml:space="preserve">This times we will use the </w:t>
+      </w:r>
+      <w:r>
+        <w:t>batch</w:t>
+      </w:r>
+      <w:r>
+        <w:rPr>
+          <w:rFonts w:hint="eastAsia"/>
+        </w:rPr>
+        <w:t xml:space="preserve"> gradient descent</w:t>
+      </w:r>
+      <w:r>
+        <w:t xml:space="preserve"> </w:t>
+      </w:r>
+      <w:r>
+        <w:rPr>
+          <w:rFonts w:hint="eastAsia"/>
+        </w:rPr>
+        <w:t>(</w:t>
+      </w:r>
+      <w:r>
+        <w:t>BGD</w:t>
+      </w:r>
+      <w:r>
+        <w:rPr>
+          <w:rFonts w:hint="eastAsia"/>
+        </w:rPr>
+        <w:t>)</w:t>
+      </w:r>
+      <w:r>
+        <w:t xml:space="preserve"> to train the linear regression</w:t>
+      </w:r>
+      <w:r>
+        <w:t xml:space="preserve"> </w:t>
+      </w:r>
+      <w:r>
+        <w:rPr>
+          <w:rFonts w:hint="eastAsia"/>
+        </w:rPr>
+        <w:t>model.</w:t>
+      </w:r>
+    </w:p>
+    <w:p>
+      <w:pPr>
+        <w:jc w:val="center"/>
+        <w:rPr>
+          <w:lang w:eastAsia="zh-CN"/>
+        </w:rPr>
+      </w:pPr>
+      <w:r>
+        <w:rPr>
+          <w:noProof/>
+        </w:rPr>
+        <w:drawing>
+          <wp:inline distT="0" distB="0" distL="0" distR="0" wp14:anchorId="365278E6" wp14:editId="14F4D611">
+            <wp:extent cx="2520000" cy="2520000"/>
+            <wp:effectExtent l="0" t="0" r="0" b="0"/>
+            <wp:docPr id="7" name="Picture 7" descr="Figure%20output/bgd_1.png"/>
+            <wp:cNvGraphicFramePr>
+              <a:graphicFrameLocks xmlns:a="http://schemas.openxmlformats.org/drawingml/2006/main" noChangeAspect="1"/>
+            </wp:cNvGraphicFramePr>
+            <a:graphic xmlns:a="http://schemas.openxmlformats.org/drawingml/2006/main">
+              <a:graphicData uri="http://schemas.openxmlformats.org/drawingml/2006/picture">
+                <pic:pic xmlns:pic="http://schemas.openxmlformats.org/drawingml/2006/picture">
+                  <pic:nvPicPr>
+                    <pic:cNvPr id="0" name="Picture 3" descr="Figure%20output/bgd_1.png"/>
+                    <pic:cNvPicPr>
+                      <a:picLocks noChangeAspect="1" noChangeArrowheads="1"/>
+                    </pic:cNvPicPr>
+                  </pic:nvPicPr>
+                  <pic:blipFill>
+                    <a:blip r:embed="rId9">
+                      <a:extLst>
+                        <a:ext uri="{28A0092B-C50C-407E-A947-70E740481C1C}">
+                          <a14:useLocalDpi xmlns:a14="http://schemas.microsoft.com/office/drawing/2010/main" val="0"/>
+                        </a:ext>
+                      </a:extLst>
+                    </a:blip>
+                    <a:srcRect/>
+                    <a:stretch>
+                      <a:fillRect/>
+                    </a:stretch>
+                  </pic:blipFill>
+                  <pic:spPr bwMode="auto">
+                    <a:xfrm>
+                      <a:off x="0" y="0"/>
+                      <a:ext cx="2520000" cy="2520000"/>
+                    </a:xfrm>
+                    <a:prstGeom prst="rect">
+                      <a:avLst/>
+                    </a:prstGeom>
+                    <a:noFill/>
+                    <a:ln>
+                      <a:noFill/>
+                    </a:ln>
+                  </pic:spPr>
+                </pic:pic>
+              </a:graphicData>
+            </a:graphic>
+          </wp:inline>
+        </w:drawing>
+      </w:r>
+    </w:p>
+    <w:p>
+      <w:pPr>
+        <w:pStyle w:val="NoSpacing"/>
+        <w:jc w:val="center"/>
+      </w:pPr>
+      <w:r>
+        <w:rPr>
+          <w:rFonts w:hint="eastAsia"/>
+        </w:rPr>
+        <w:t>Figure</w:t>
+      </w:r>
+      <w:r>
+        <w:t>5</w:t>
+      </w:r>
+      <w:r>
+        <w:t>. mean squared error vs ite</w:t>
+      </w:r>
+      <w:r>
+        <w:t xml:space="preserve">ration (BGD, learning rate = </w:t>
+      </w:r>
+      <w:r>
+        <w:t>1)</w:t>
+      </w:r>
+    </w:p>
+    <w:p>
+      <w:pPr>
+        <w:jc w:val="center"/>
+        <w:rPr>
+          <w:rFonts w:hint="eastAsia"/>
+          <w:lang w:eastAsia="zh-CN"/>
+        </w:rPr>
+      </w:pPr>
+    </w:p>
+    <w:p>
+      <w:pPr>
+        <w:pStyle w:val="NoSpacing"/>
+        <w:jc w:val="center"/>
+      </w:pPr>
+      <w:r>
+        <w:rPr>
+          <w:noProof/>
+          <w:lang w:eastAsia="en-US"/>
+        </w:rPr>
+        <w:drawing>
+          <wp:inline distT="0" distB="0" distL="0" distR="0" wp14:anchorId="52810D99" wp14:editId="3A7C040B">
+            <wp:extent cx="2520000" cy="2520000"/>
+            <wp:effectExtent l="0" t="0" r="0" b="0"/>
+            <wp:docPr id="5" name="Picture 5" descr="Figure%20output/bgd_0.1.png"/>
+            <wp:cNvGraphicFramePr>
+              <a:graphicFrameLocks xmlns:a="http://schemas.openxmlformats.org/drawingml/2006/main" noChangeAspect="1"/>
+            </wp:cNvGraphicFramePr>
+            <a:graphic xmlns:a="http://schemas.openxmlformats.org/drawingml/2006/main">
+              <a:graphicData uri="http://schemas.openxmlformats.org/drawingml/2006/picture">
+                <pic:pic xmlns:pic="http://schemas.openxmlformats.org/drawingml/2006/picture">
+                  <pic:nvPicPr>
+                    <pic:cNvPr id="0" name="Picture 1" descr="Figure%20output/bgd_0.1.png"/>
+                    <pic:cNvPicPr>
+                      <a:picLocks noChangeAspect="1" noChangeArrowheads="1"/>
+                    </pic:cNvPicPr>
+                  </pic:nvPicPr>
+                  <pic:blipFill>
+                    <a:blip r:embed="rId10">
+                      <a:extLst>
+                        <a:ext uri="{28A0092B-C50C-407E-A947-70E740481C1C}">
+                          <a14:useLocalDpi xmlns:a14="http://schemas.microsoft.com/office/drawing/2010/main" val="0"/>
+                        </a:ext>
+                      </a:extLst>
+                    </a:blip>
+                    <a:srcRect/>
+                    <a:stretch>
+                      <a:fillRect/>
+                    </a:stretch>
+                  </pic:blipFill>
+                  <pic:spPr bwMode="auto">
+                    <a:xfrm>
+                      <a:off x="0" y="0"/>
+                      <a:ext cx="2520000" cy="2520000"/>
+                    </a:xfrm>
+                    <a:prstGeom prst="rect">
+                      <a:avLst/>
+                    </a:prstGeom>
+                    <a:noFill/>
+                    <a:ln>
+                      <a:noFill/>
+                    </a:ln>
+                  </pic:spPr>
+                </pic:pic>
+              </a:graphicData>
+            </a:graphic>
+          </wp:inline>
+        </w:drawing>
+      </w:r>
+    </w:p>
+    <w:p>
+      <w:pPr>
+        <w:pStyle w:val="NoSpacing"/>
+        <w:jc w:val="center"/>
+      </w:pPr>
+      <w:r>
+        <w:rPr>
+          <w:rFonts w:hint="eastAsia"/>
+        </w:rPr>
+        <w:t>Figure</w:t>
+      </w:r>
+      <w:r>
+        <w:t>6</w:t>
+      </w:r>
+      <w:r>
+        <w:t>. me</w:t>
+      </w:r>
+      <w:r>
+        <w:t>an squared error vs iteration (BGD, learning rate = 0.1</w:t>
+      </w:r>
+      <w:r>
+        <w:t>)</w:t>
+      </w:r>
+    </w:p>
+    <w:p>
+      <w:pPr>
+        <w:pStyle w:val="NoSpacing"/>
+        <w:rPr>
+          <w:rFonts w:hint="eastAsia"/>
+        </w:rPr>
+      </w:pPr>
+    </w:p>
+    <w:p>
+      <w:pPr>
+        <w:pStyle w:val="NoSpacing"/>
+        <w:jc w:val="center"/>
+      </w:pPr>
+      <w:r>
+        <w:rPr>
+          <w:noProof/>
+          <w:lang w:eastAsia="en-US"/>
+        </w:rPr>
+        <w:drawing>
+          <wp:inline distT="0" distB="0" distL="0" distR="0" wp14:anchorId="79C4A708" wp14:editId="5220027E">
+            <wp:extent cx="2520000" cy="2520000"/>
+            <wp:effectExtent l="0" t="0" r="0" b="0"/>
+            <wp:docPr id="6" name="Picture 6" descr="Figure%20output/bgd_0.01.png"/>
+            <wp:cNvGraphicFramePr>
+              <a:graphicFrameLocks xmlns:a="http://schemas.openxmlformats.org/drawingml/2006/main" noChangeAspect="1"/>
+            </wp:cNvGraphicFramePr>
+            <a:graphic xmlns:a="http://schemas.openxmlformats.org/drawingml/2006/main">
+              <a:graphicData uri="http://schemas.openxmlformats.org/drawingml/2006/picture">
+                <pic:pic xmlns:pic="http://schemas.openxmlformats.org/drawingml/2006/picture">
+                  <pic:nvPicPr>
+                    <pic:cNvPr id="0" name="Picture 2" descr="Figure%20output/bgd_0.01.png"/>
+                    <pic:cNvPicPr>
+                      <a:picLocks noChangeAspect="1" noChangeArrowheads="1"/>
+                    </pic:cNvPicPr>
+                  </pic:nvPicPr>
+                  <pic:blipFill>
+                    <a:blip r:embed="rId11">
+                      <a:extLst>
+                        <a:ext uri="{28A0092B-C50C-407E-A947-70E740481C1C}">
+                          <a14:useLocalDpi xmlns:a14="http://schemas.microsoft.com/office/drawing/2010/main" val="0"/>
+                        </a:ext>
+                      </a:extLst>
+                    </a:blip>
+                    <a:srcRect/>
+                    <a:stretch>
+                      <a:fillRect/>
+                    </a:stretch>
+                  </pic:blipFill>
+                  <pic:spPr bwMode="auto">
+                    <a:xfrm>
+                      <a:off x="0" y="0"/>
+                      <a:ext cx="2520000" cy="2520000"/>
+                    </a:xfrm>
+                    <a:prstGeom prst="rect">
+                      <a:avLst/>
+                    </a:prstGeom>
+                    <a:noFill/>
+                    <a:ln>
+                      <a:noFill/>
+                    </a:ln>
+                  </pic:spPr>
+                </pic:pic>
+              </a:graphicData>
+            </a:graphic>
+          </wp:inline>
+        </w:drawing>
+      </w:r>
+    </w:p>
+    <w:p>
+      <w:pPr>
+        <w:pStyle w:val="NoSpacing"/>
+        <w:jc w:val="center"/>
+      </w:pPr>
+      <w:r>
+        <w:rPr>
+          <w:rFonts w:hint="eastAsia"/>
+        </w:rPr>
+        <w:t>Figure</w:t>
+      </w:r>
+      <w:r>
+        <w:t>7</w:t>
+      </w:r>
+      <w:r>
+        <w:t>. me</w:t>
+      </w:r>
+      <w:r>
+        <w:t>an squared error vs iteration (B</w:t>
+      </w:r>
+      <w:r>
+        <w:t>GD, learning rate = 0.01)</w:t>
+      </w:r>
+    </w:p>
+    <w:tbl>
+      <w:tblPr>
+        <w:tblStyle w:val="TableGrid"/>
+        <w:tblW w:w="0" w:type="auto"/>
+        <w:tblLook w:val="04A0" w:firstRow="1" w:lastRow="0" w:firstColumn="1" w:lastColumn="0" w:noHBand="0" w:noVBand="1"/>
+      </w:tblPr>
+      <w:tblGrid>
+        <w:gridCol w:w="3003"/>
+        <w:gridCol w:w="3003"/>
+        <w:gridCol w:w="3004"/>
+      </w:tblGrid>
+      <w:tr>
+        <w:tc>
+          <w:tcPr>
+            <w:tcW w:w="3003" w:type="dxa"/>
+          </w:tcPr>
+          <w:p/>
+        </w:tc>
+        <w:tc>
+          <w:tcPr>
+            <w:tcW w:w="3003" w:type="dxa"/>
+          </w:tcPr>
+          <w:p>
+            <w:r>
+              <w:t xml:space="preserve">Learning </w:t>
+            </w:r>
+            <w:r>
+              <w:rPr>
+                <w:rFonts w:hint="eastAsia"/>
+              </w:rPr>
+              <w:t xml:space="preserve">rate </w:t>
+            </w:r>
+          </w:p>
+        </w:tc>
+        <w:tc>
+          <w:tcPr>
+            <w:tcW w:w="3004" w:type="dxa"/>
+          </w:tcPr>
+          <w:p>
+            <w:r>
+              <w:t>Min MSE</w:t>
+            </w:r>
+          </w:p>
+        </w:tc>
+      </w:tr>
+      <w:tr>
+        <w:tc>
+          <w:tcPr>
+            <w:tcW w:w="3003" w:type="dxa"/>
+          </w:tcPr>
+          <w:p>
+            <w:r>
+              <w:t>Figure5</w:t>
+            </w:r>
+          </w:p>
+        </w:tc>
+        <w:tc>
+          <w:tcPr>
+            <w:tcW w:w="3003" w:type="dxa"/>
+          </w:tcPr>
+          <w:p>
+            <w:r>
+              <w:t>1</w:t>
+            </w:r>
+          </w:p>
+        </w:tc>
+        <w:tc>
+          <w:tcPr>
+            <w:tcW w:w="3004" w:type="dxa"/>
+          </w:tcPr>
+          <w:p>
+            <w:pPr>
+              <w:rPr>
+                <w:rFonts w:hint="eastAsia"/>
+              </w:rPr>
+            </w:pPr>
+            <w:r>
+              <w:t>0.130181147</w:t>
+            </w:r>
+          </w:p>
+        </w:tc>
+      </w:tr>
+      <w:tr>
+        <w:tc>
+          <w:tcPr>
+            <w:tcW w:w="3003" w:type="dxa"/>
+          </w:tcPr>
+          <w:p>
+            <w:r>
+              <w:t>Figure6</w:t>
+            </w:r>
+          </w:p>
+        </w:tc>
+        <w:tc>
+          <w:tcPr>
+            <w:tcW w:w="3003" w:type="dxa"/>
+          </w:tcPr>
+          <w:p>
+            <w:r>
+              <w:t>0.1</w:t>
+            </w:r>
+          </w:p>
+        </w:tc>
+        <w:tc>
+          <w:tcPr>
+            <w:tcW w:w="3004" w:type="dxa"/>
+          </w:tcPr>
+          <w:p>
+            <w:pPr>
+              <w:rPr>
+                <w:rFonts w:hint="eastAsia"/>
+              </w:rPr>
+            </w:pPr>
+            <w:r>
+              <w:t>0.130181345</w:t>
+            </w:r>
+          </w:p>
+        </w:tc>
+      </w:tr>
+      <w:tr>
+        <w:tc>
+          <w:tcPr>
+            <w:tcW w:w="3003" w:type="dxa"/>
+          </w:tcPr>
+          <w:p>
+            <w:r>
+              <w:t>Figure7</w:t>
+            </w:r>
+          </w:p>
+        </w:tc>
+        <w:tc>
+          <w:tcPr>
+            <w:tcW w:w="3003" w:type="dxa"/>
+          </w:tcPr>
+          <w:p>
+            <w:r>
+              <w:t>0.01</w:t>
+            </w:r>
+          </w:p>
+        </w:tc>
+        <w:tc>
+          <w:tcPr>
+            <w:tcW w:w="3004" w:type="dxa"/>
+          </w:tcPr>
+          <w:p>
+            <w:pPr>
+              <w:rPr>
+                <w:rFonts w:hint="eastAsia"/>
+              </w:rPr>
+            </w:pPr>
+            <w:r>
+              <w:t>0.130181551</w:t>
+            </w:r>
+          </w:p>
+        </w:tc>
+      </w:tr>
+    </w:tbl>
+    <w:p>
+      <w:pPr>
+        <w:pStyle w:val="NoSpacing"/>
+        <w:jc w:val="center"/>
+      </w:pPr>
+      <w:r>
+        <w:t>Table.2</w:t>
+      </w:r>
+      <w:r>
+        <w:t xml:space="preserve"> Min mean squared error value of relevant learning rate</w:t>
+      </w:r>
+      <w:r>
+        <w:t>s</w:t>
+      </w:r>
+    </w:p>
+    <w:p>
+      <w:pPr>
+        <w:pStyle w:val="NoSpacing"/>
+      </w:pPr>
+    </w:p>
+    <w:p>
+      <w:pPr>
+        <w:pStyle w:val="NoSpacing"/>
+      </w:pPr>
+      <w:r>
+        <w:rPr>
+          <w:rFonts w:hint="eastAsia"/>
+        </w:rPr>
+        <w:t xml:space="preserve">As we can see from the table.2, there is no </w:t>
+      </w:r>
+      <w:r>
+        <w:t xml:space="preserve">big </w:t>
+      </w:r>
+      <w:r>
+        <w:rPr>
+          <w:rFonts w:hint="eastAsia"/>
+        </w:rPr>
+        <w:t xml:space="preserve">difference between different learning rate when calculated the MSE, </w:t>
+      </w:r>
+      <w:r>
+        <w:t>so we just use the learning rate = 1 to plot the ROC curve.</w:t>
+      </w:r>
+    </w:p>
+    <w:p>
+      <w:pPr>
+        <w:pStyle w:val="NoSpacing"/>
+      </w:pPr>
+    </w:p>
+    <w:p>
+      <w:pPr>
+        <w:pStyle w:val="NoSpacing"/>
+        <w:jc w:val="center"/>
+      </w:pPr>
+      <w:r>
+        <w:rPr>
+          <w:noProof/>
+          <w:lang w:eastAsia="en-US"/>
+        </w:rPr>
+        <w:drawing>
+          <wp:inline distT="0" distB="0" distL="0" distR="0" wp14:anchorId="55650B52" wp14:editId="25371683">
+            <wp:extent cx="2520000" cy="2520000"/>
+            <wp:effectExtent l="0" t="0" r="0" b="0"/>
+            <wp:docPr id="8" name="Picture 8" descr="Figure%20output/bgd_ROC_curve.png"/>
+            <wp:cNvGraphicFramePr>
+              <a:graphicFrameLocks xmlns:a="http://schemas.openxmlformats.org/drawingml/2006/main" noChangeAspect="1"/>
+            </wp:cNvGraphicFramePr>
+            <a:graphic xmlns:a="http://schemas.openxmlformats.org/drawingml/2006/main">
+              <a:graphicData uri="http://schemas.openxmlformats.org/drawingml/2006/picture">
+                <pic:pic xmlns:pic="http://schemas.openxmlformats.org/drawingml/2006/picture">
+                  <pic:nvPicPr>
+                    <pic:cNvPr id="0" name="Picture 4" descr="Figure%20output/bgd_ROC_curve.png"/>
+                    <pic:cNvPicPr>
+                      <a:picLocks noChangeAspect="1" noChangeArrowheads="1"/>
+                    </pic:cNvPicPr>
+                  </pic:nvPicPr>
+                  <pic:blipFill>
+                    <a:blip r:embed="rId12">
+                      <a:extLst>
+                        <a:ext uri="{28A0092B-C50C-407E-A947-70E740481C1C}">
+                          <a14:useLocalDpi xmlns:a14="http://schemas.microsoft.com/office/drawing/2010/main" val="0"/>
+                        </a:ext>
+                      </a:extLst>
+                    </a:blip>
+                    <a:srcRect/>
+                    <a:stretch>
+                      <a:fillRect/>
+                    </a:stretch>
+                  </pic:blipFill>
+                  <pic:spPr bwMode="auto">
+                    <a:xfrm>
+                      <a:off x="0" y="0"/>
+                      <a:ext cx="2520000" cy="2520000"/>
+                    </a:xfrm>
+                    <a:prstGeom prst="rect">
+                      <a:avLst/>
+                    </a:prstGeom>
+                    <a:noFill/>
+                    <a:ln>
+                      <a:noFill/>
+                    </a:ln>
+                  </pic:spPr>
+                </pic:pic>
+              </a:graphicData>
+            </a:graphic>
+          </wp:inline>
+        </w:drawing>
+      </w:r>
+    </w:p>
+    <w:p>
+      <w:pPr>
+        <w:pStyle w:val="NoSpacing"/>
+        <w:jc w:val="center"/>
+      </w:pPr>
+      <w:r>
+        <w:rPr>
+          <w:rFonts w:hint="eastAsia"/>
+        </w:rPr>
+        <w:t>Figure.8 ROC curve of B</w:t>
+      </w:r>
+      <w:r>
+        <w:rPr>
+          <w:rFonts w:hint="eastAsia"/>
+        </w:rPr>
+        <w:t>GD</w:t>
+      </w:r>
+      <w:r>
+        <w:t xml:space="preserve"> (learning rate = 1)</w:t>
+      </w:r>
+    </w:p>
+    <w:p>
+      <w:pPr>
+        <w:rPr>
+          <w:lang w:eastAsia="zh-CN"/>
+        </w:rPr>
+      </w:pPr>
+      <w:r>
+        <w:t xml:space="preserve">The AUC of the </w:t>
+      </w:r>
+      <w:r>
+        <w:rPr>
+          <w:lang w:eastAsia="zh-CN"/>
+        </w:rPr>
+        <w:t xml:space="preserve">figure.8 </w:t>
+      </w:r>
+      <w:r>
+        <w:rPr>
+          <w:lang w:eastAsia="zh-CN"/>
+        </w:rPr>
+        <w:t xml:space="preserve">can be calculated </w:t>
+      </w:r>
+      <w:r>
+        <w:rPr>
+          <w:rFonts w:hint="eastAsia"/>
+          <w:lang w:eastAsia="zh-CN"/>
+        </w:rPr>
+        <w:t xml:space="preserve">simply using </w:t>
+      </w:r>
+      <w:r>
+        <w:rPr>
+          <w:lang w:eastAsia="zh-CN"/>
+        </w:rPr>
+        <w:t xml:space="preserve">the trapezoidal rule [2] and it </w:t>
+      </w:r>
+      <w:r>
+        <w:t xml:space="preserve">is </w:t>
+      </w:r>
+      <w:r>
+        <w:rPr>
+          <w:lang w:eastAsia="zh-CN"/>
+        </w:rPr>
+        <w:t>61.55% (</w:t>
+      </w:r>
+      <w:r>
+        <w:t>0.6155963484425435</w:t>
+      </w:r>
+      <w:r>
+        <w:rPr>
+          <w:lang w:eastAsia="zh-CN"/>
+        </w:rPr>
+        <w:t>).</w:t>
+      </w:r>
+      <w:r>
+        <w:rPr>
+          <w:lang w:eastAsia="zh-CN"/>
+        </w:rPr>
+        <w:t xml:space="preserve"> The result </w:t>
+      </w:r>
+      <w:r>
+        <w:rPr>
+          <w:lang w:eastAsia="zh-CN"/>
+        </w:rPr>
+        <w:t>is</w:t>
+      </w:r>
       <w:bookmarkStart w:id="0" w:name="_GoBack"/>
       <w:bookmarkEnd w:id="0"/>
+      <w:r>
+        <w:rPr>
+          <w:lang w:eastAsia="zh-CN"/>
+        </w:rPr>
+        <w:t xml:space="preserve"> quite closed to the SGD one, because both of their result of cost function are about 0.13.</w:t>
+      </w:r>
+    </w:p>
+    <w:p>
+      <w:pPr>
+        <w:pStyle w:val="NoSpacing"/>
+        <w:rPr>
+          <w:rFonts w:hint="eastAsia"/>
+        </w:rPr>
+      </w:pPr>
     </w:p>
     <w:sectPr>
       <w:pgSz w:w="11900" w:h="16840"/>
@@ -21,7 +2201,7 @@
   <w:docDefaults>
     <w:rPrDefault>
       <w:rPr>
-        <w:rFonts w:asciiTheme="minorHAnsi" w:eastAsiaTheme="minorHAnsi" w:hAnsiTheme="minorHAnsi" w:cstheme="minorBidi"/>
+        <w:rFonts w:asciiTheme="minorHAnsi" w:eastAsia="宋体" w:hAnsiTheme="minorHAnsi" w:cstheme="minorBidi"/>
         <w:sz w:val="24"/>
         <w:szCs w:val="24"/>
         <w:lang w:val="en-US" w:eastAsia="en-US" w:bidi="ar-SA"/>
@@ -415,6 +2595,49 @@
     <w:name w:val="Normal"/>
     <w:qFormat/>
   </w:style>
+  <w:style w:type="paragraph" w:styleId="Heading1">
+    <w:name w:val="heading 1"/>
+    <w:basedOn w:val="Normal"/>
+    <w:next w:val="Normal"/>
+    <w:link w:val="Heading1Char"/>
+    <w:uiPriority w:val="9"/>
+    <w:qFormat/>
+    <w:rsid w:val="001F1742"/>
+    <w:pPr>
+      <w:keepNext/>
+      <w:keepLines/>
+      <w:spacing w:before="240"/>
+      <w:outlineLvl w:val="0"/>
+    </w:pPr>
+    <w:rPr>
+      <w:rFonts w:asciiTheme="majorHAnsi" w:eastAsiaTheme="majorEastAsia" w:hAnsiTheme="majorHAnsi" w:cstheme="majorBidi"/>
+      <w:color w:val="2E74B5" w:themeColor="accent1" w:themeShade="BF"/>
+      <w:sz w:val="32"/>
+      <w:szCs w:val="32"/>
+    </w:rPr>
+  </w:style>
+  <w:style w:type="paragraph" w:styleId="Heading2">
+    <w:name w:val="heading 2"/>
+    <w:basedOn w:val="Normal"/>
+    <w:next w:val="Normal"/>
+    <w:link w:val="Heading2Char"/>
+    <w:uiPriority w:val="9"/>
+    <w:unhideWhenUsed/>
+    <w:qFormat/>
+    <w:rsid w:val="00011B63"/>
+    <w:pPr>
+      <w:keepNext/>
+      <w:keepLines/>
+      <w:spacing w:before="40"/>
+      <w:outlineLvl w:val="1"/>
+    </w:pPr>
+    <w:rPr>
+      <w:rFonts w:asciiTheme="majorHAnsi" w:eastAsiaTheme="majorEastAsia" w:hAnsiTheme="majorHAnsi" w:cstheme="majorBidi"/>
+      <w:color w:val="2E74B5" w:themeColor="accent1" w:themeShade="BF"/>
+      <w:sz w:val="26"/>
+      <w:szCs w:val="26"/>
+    </w:rPr>
+  </w:style>
   <w:style w:type="character" w:default="1" w:styleId="DefaultParagraphFont">
     <w:name w:val="Default Paragraph Font"/>
     <w:uiPriority w:val="1"/>
@@ -441,6 +2664,155 @@
     <w:uiPriority w:val="99"/>
     <w:semiHidden/>
     <w:unhideWhenUsed/>
+  </w:style>
+  <w:style w:type="character" w:customStyle="1" w:styleId="Heading1Char">
+    <w:name w:val="Heading 1 Char"/>
+    <w:basedOn w:val="DefaultParagraphFont"/>
+    <w:link w:val="Heading1"/>
+    <w:uiPriority w:val="9"/>
+    <w:rsid w:val="001F1742"/>
+    <w:rPr>
+      <w:rFonts w:asciiTheme="majorHAnsi" w:eastAsiaTheme="majorEastAsia" w:hAnsiTheme="majorHAnsi" w:cstheme="majorBidi"/>
+      <w:color w:val="2E74B5" w:themeColor="accent1" w:themeShade="BF"/>
+      <w:sz w:val="32"/>
+      <w:szCs w:val="32"/>
+    </w:rPr>
+  </w:style>
+  <w:style w:type="paragraph" w:styleId="NoSpacing">
+    <w:name w:val="No Spacing"/>
+    <w:uiPriority w:val="1"/>
+    <w:qFormat/>
+    <w:rsid w:val="001F1742"/>
+    <w:rPr>
+      <w:lang w:eastAsia="zh-CN"/>
+    </w:rPr>
+  </w:style>
+  <w:style w:type="character" w:styleId="Hyperlink">
+    <w:name w:val="Hyperlink"/>
+    <w:basedOn w:val="DefaultParagraphFont"/>
+    <w:uiPriority w:val="99"/>
+    <w:unhideWhenUsed/>
+    <w:rsid w:val="001F1742"/>
+    <w:rPr>
+      <w:color w:val="0563C1" w:themeColor="hyperlink"/>
+      <w:u w:val="single"/>
+    </w:rPr>
+  </w:style>
+  <w:style w:type="character" w:customStyle="1" w:styleId="Heading2Char">
+    <w:name w:val="Heading 2 Char"/>
+    <w:basedOn w:val="DefaultParagraphFont"/>
+    <w:link w:val="Heading2"/>
+    <w:uiPriority w:val="9"/>
+    <w:rsid w:val="00011B63"/>
+    <w:rPr>
+      <w:rFonts w:asciiTheme="majorHAnsi" w:eastAsiaTheme="majorEastAsia" w:hAnsiTheme="majorHAnsi" w:cstheme="majorBidi"/>
+      <w:color w:val="2E74B5" w:themeColor="accent1" w:themeShade="BF"/>
+      <w:sz w:val="26"/>
+      <w:szCs w:val="26"/>
+    </w:rPr>
+  </w:style>
+  <w:style w:type="paragraph" w:styleId="HTMLPreformatted">
+    <w:name w:val="HTML Preformatted"/>
+    <w:basedOn w:val="Normal"/>
+    <w:link w:val="HTMLPreformattedChar"/>
+    <w:uiPriority w:val="99"/>
+    <w:unhideWhenUsed/>
+    <w:rsid w:val="00011B63"/>
+    <w:pPr>
+      <w:tabs>
+        <w:tab w:val="left" w:pos="916"/>
+        <w:tab w:val="left" w:pos="1832"/>
+        <w:tab w:val="left" w:pos="2748"/>
+        <w:tab w:val="left" w:pos="3664"/>
+        <w:tab w:val="left" w:pos="4580"/>
+        <w:tab w:val="left" w:pos="5496"/>
+        <w:tab w:val="left" w:pos="6412"/>
+        <w:tab w:val="left" w:pos="7328"/>
+        <w:tab w:val="left" w:pos="8244"/>
+        <w:tab w:val="left" w:pos="9160"/>
+        <w:tab w:val="left" w:pos="10076"/>
+        <w:tab w:val="left" w:pos="10992"/>
+        <w:tab w:val="left" w:pos="11908"/>
+        <w:tab w:val="left" w:pos="12824"/>
+        <w:tab w:val="left" w:pos="13740"/>
+        <w:tab w:val="left" w:pos="14656"/>
+      </w:tabs>
+    </w:pPr>
+    <w:rPr>
+      <w:rFonts w:ascii="Courier New" w:hAnsi="Courier New" w:cs="Courier New"/>
+      <w:sz w:val="20"/>
+      <w:szCs w:val="20"/>
+    </w:rPr>
+  </w:style>
+  <w:style w:type="character" w:customStyle="1" w:styleId="HTMLPreformattedChar">
+    <w:name w:val="HTML Preformatted Char"/>
+    <w:basedOn w:val="DefaultParagraphFont"/>
+    <w:link w:val="HTMLPreformatted"/>
+    <w:uiPriority w:val="99"/>
+    <w:rsid w:val="00011B63"/>
+    <w:rPr>
+      <w:rFonts w:ascii="Courier New" w:hAnsi="Courier New" w:cs="Courier New"/>
+      <w:sz w:val="20"/>
+      <w:szCs w:val="20"/>
+    </w:rPr>
+  </w:style>
+  <w:style w:type="character" w:styleId="PlaceholderText">
+    <w:name w:val="Placeholder Text"/>
+    <w:basedOn w:val="DefaultParagraphFont"/>
+    <w:uiPriority w:val="99"/>
+    <w:semiHidden/>
+    <w:rsid w:val="003E2D7C"/>
+    <w:rPr>
+      <w:color w:val="808080"/>
+    </w:rPr>
+  </w:style>
+  <w:style w:type="table" w:styleId="TableGrid">
+    <w:name w:val="Table Grid"/>
+    <w:basedOn w:val="TableNormal"/>
+    <w:uiPriority w:val="39"/>
+    <w:rsid w:val="008729C0"/>
+    <w:tblPr>
+      <w:tblInd w:w="0" w:type="dxa"/>
+      <w:tblBorders>
+        <w:top w:val="single" w:sz="4" w:space="0" w:color="auto"/>
+        <w:left w:val="single" w:sz="4" w:space="0" w:color="auto"/>
+        <w:bottom w:val="single" w:sz="4" w:space="0" w:color="auto"/>
+        <w:right w:val="single" w:sz="4" w:space="0" w:color="auto"/>
+        <w:insideH w:val="single" w:sz="4" w:space="0" w:color="auto"/>
+        <w:insideV w:val="single" w:sz="4" w:space="0" w:color="auto"/>
+      </w:tblBorders>
+      <w:tblCellMar>
+        <w:top w:w="0" w:type="dxa"/>
+        <w:left w:w="108" w:type="dxa"/>
+        <w:bottom w:w="0" w:type="dxa"/>
+        <w:right w:w="108" w:type="dxa"/>
+      </w:tblCellMar>
+    </w:tblPr>
+  </w:style>
+  <w:style w:type="paragraph" w:styleId="PlainText">
+    <w:name w:val="Plain Text"/>
+    <w:basedOn w:val="Normal"/>
+    <w:link w:val="PlainTextChar"/>
+    <w:uiPriority w:val="99"/>
+    <w:unhideWhenUsed/>
+    <w:rsid w:val="00093071"/>
+    <w:rPr>
+      <w:rFonts w:ascii="Courier" w:eastAsiaTheme="minorHAnsi" w:hAnsi="Courier"/>
+      <w:sz w:val="21"/>
+      <w:szCs w:val="21"/>
+    </w:rPr>
+  </w:style>
+  <w:style w:type="character" w:customStyle="1" w:styleId="PlainTextChar">
+    <w:name w:val="Plain Text Char"/>
+    <w:basedOn w:val="DefaultParagraphFont"/>
+    <w:link w:val="PlainText"/>
+    <w:uiPriority w:val="99"/>
+    <w:rsid w:val="00093071"/>
+    <w:rPr>
+      <w:rFonts w:ascii="Courier" w:eastAsiaTheme="minorHAnsi" w:hAnsi="Courier"/>
+      <w:sz w:val="21"/>
+      <w:szCs w:val="21"/>
+    </w:rPr>
   </w:style>
 </w:styles>
 </file>

</xml_diff>

<commit_message>
Implemented the logistic regression.
The float accuracy may lead to a hidden problem when calculated the
cost function. And I set the threshold to 5 to fix this bug.
</commit_message>
<xml_diff>
--- a/Part B.docx
+++ b/Part B.docx
@@ -841,7 +841,10 @@
         <w:t>Figure</w:t>
       </w:r>
       <w:r>
-        <w:t>1. mean squared error vs iteration (SGD, learning rate = 0.01)</w:t>
+        <w:t>.1</w:t>
+      </w:r>
+      <w:r>
+        <w:t xml:space="preserve"> mean squared error vs iteration (SGD, learning rate = 0.01)</w:t>
       </w:r>
     </w:p>
     <w:p>
@@ -917,7 +920,10 @@
         <w:t>Figure</w:t>
       </w:r>
       <w:r>
-        <w:t>2. mean squared error vs iteration (SGD, learning rate = 0.001)</w:t>
+        <w:t>.2</w:t>
+      </w:r>
+      <w:r>
+        <w:t xml:space="preserve"> mean squared error vs iteration (SGD, learning rate = 0.001)</w:t>
       </w:r>
     </w:p>
     <w:p>
@@ -993,7 +999,10 @@
         <w:t>Figure</w:t>
       </w:r>
       <w:r>
-        <w:t>3. mean squared error vs iteration (SGD, learning rate = 0.0001)</w:t>
+        <w:t>.3</w:t>
+      </w:r>
+      <w:r>
+        <w:t xml:space="preserve"> mean squared error vs iteration (SGD, learning rate = 0.0001)</w:t>
       </w:r>
     </w:p>
     <w:p>
@@ -1403,7 +1412,6 @@
     <w:p>
       <w:pPr>
         <w:rPr>
-          <w:rFonts w:hint="eastAsia"/>
           <w:lang w:eastAsia="zh-CN"/>
         </w:rPr>
       </w:pPr>
@@ -1478,13 +1486,7 @@
         <w:rPr>
           <w:lang w:eastAsia="zh-CN"/>
         </w:rPr>
-        <w:t>B</w:t>
-      </w:r>
-      <w:r>
-        <w:rPr>
-          <w:lang w:eastAsia="zh-CN"/>
-        </w:rPr>
-        <w:t>GD</w:t>
+        <w:t>BGD</w:t>
       </w:r>
       <w:r>
         <w:rPr>
@@ -1502,15 +1504,9 @@
     <w:p>
       <w:pPr>
         <w:pStyle w:val="NoSpacing"/>
-        <w:rPr>
-          <w:rFonts w:hint="eastAsia"/>
-        </w:rPr>
-      </w:pPr>
-      <w:r>
-        <w:t xml:space="preserve">This times we will use the </w:t>
-      </w:r>
-      <w:r>
-        <w:t>batch</w:t>
+      </w:pPr>
+      <w:r>
+        <w:t>This times we will use the batch</w:t>
       </w:r>
       <w:r>
         <w:rPr>
@@ -1622,23 +1618,16 @@
         <w:t>Figure</w:t>
       </w:r>
       <w:r>
-        <w:t>5</w:t>
-      </w:r>
-      <w:r>
-        <w:t>. mean squared error vs ite</w:t>
-      </w:r>
-      <w:r>
-        <w:t xml:space="preserve">ration (BGD, learning rate = </w:t>
-      </w:r>
-      <w:r>
-        <w:t>1)</w:t>
+        <w:t>.</w:t>
+      </w:r>
+      <w:r>
+        <w:t>5 mean squared error vs iteration (BGD, learning rate = 1)</w:t>
       </w:r>
     </w:p>
     <w:p>
       <w:pPr>
         <w:jc w:val="center"/>
         <w:rPr>
-          <w:rFonts w:hint="eastAsia"/>
           <w:lang w:eastAsia="zh-CN"/>
         </w:rPr>
       </w:pPr>
@@ -1715,24 +1704,15 @@
         <w:t>Figure</w:t>
       </w:r>
       <w:r>
-        <w:t>6</w:t>
-      </w:r>
-      <w:r>
-        <w:t>. me</w:t>
-      </w:r>
-      <w:r>
-        <w:t>an squared error vs iteration (BGD, learning rate = 0.1</w:t>
-      </w:r>
-      <w:r>
-        <w:t>)</w:t>
-      </w:r>
-    </w:p>
-    <w:p>
-      <w:pPr>
-        <w:pStyle w:val="NoSpacing"/>
-        <w:rPr>
-          <w:rFonts w:hint="eastAsia"/>
-        </w:rPr>
+        <w:t>.</w:t>
+      </w:r>
+      <w:r>
+        <w:t>6 mean squared error vs iteration (BGD, learning rate = 0.1)</w:t>
+      </w:r>
+    </w:p>
+    <w:p>
+      <w:pPr>
+        <w:pStyle w:val="NoSpacing"/>
       </w:pPr>
     </w:p>
     <w:p>
@@ -1807,16 +1787,10 @@
         <w:t>Figure</w:t>
       </w:r>
       <w:r>
-        <w:t>7</w:t>
-      </w:r>
-      <w:r>
-        <w:t>. me</w:t>
-      </w:r>
-      <w:r>
-        <w:t>an squared error vs iteration (B</w:t>
-      </w:r>
-      <w:r>
-        <w:t>GD, learning rate = 0.01)</w:t>
+        <w:t>.</w:t>
+      </w:r>
+      <w:r>
+        <w:t>7 mean squared error vs iteration (BGD, learning rate = 0.01)</w:t>
       </w:r>
     </w:p>
     <w:tbl>
@@ -1890,11 +1864,6 @@
             <w:tcW w:w="3004" w:type="dxa"/>
           </w:tcPr>
           <w:p>
-            <w:pPr>
-              <w:rPr>
-                <w:rFonts w:hint="eastAsia"/>
-              </w:rPr>
-            </w:pPr>
             <w:r>
               <w:t>0.130181147</w:t>
             </w:r>
@@ -1927,11 +1896,6 @@
             <w:tcW w:w="3004" w:type="dxa"/>
           </w:tcPr>
           <w:p>
-            <w:pPr>
-              <w:rPr>
-                <w:rFonts w:hint="eastAsia"/>
-              </w:rPr>
-            </w:pPr>
             <w:r>
               <w:t>0.130181345</w:t>
             </w:r>
@@ -1964,11 +1928,6 @@
             <w:tcW w:w="3004" w:type="dxa"/>
           </w:tcPr>
           <w:p>
-            <w:pPr>
-              <w:rPr>
-                <w:rFonts w:hint="eastAsia"/>
-              </w:rPr>
-            </w:pPr>
             <w:r>
               <w:t>0.130181551</w:t>
             </w:r>
@@ -1982,13 +1941,7 @@
         <w:jc w:val="center"/>
       </w:pPr>
       <w:r>
-        <w:t>Table.2</w:t>
-      </w:r>
-      <w:r>
-        <w:t xml:space="preserve"> Min mean squared error value of relevant learning rate</w:t>
-      </w:r>
-      <w:r>
-        <w:t>s</w:t>
+        <w:t>Table.2 Min mean squared error value of relevant learning rates</w:t>
       </w:r>
     </w:p>
     <w:p>
@@ -2093,13 +2046,7 @@
         <w:rPr>
           <w:rFonts w:hint="eastAsia"/>
         </w:rPr>
-        <w:t>Figure.8 ROC curve of B</w:t>
-      </w:r>
-      <w:r>
-        <w:rPr>
-          <w:rFonts w:hint="eastAsia"/>
-        </w:rPr>
-        <w:t>GD</w:t>
+        <w:t>Figure.8 ROC curve of BGD</w:t>
       </w:r>
       <w:r>
         <w:t xml:space="preserve"> (learning rate = 1)</w:t>
@@ -2118,13 +2065,7 @@
         <w:rPr>
           <w:lang w:eastAsia="zh-CN"/>
         </w:rPr>
-        <w:t xml:space="preserve">figure.8 </w:t>
-      </w:r>
-      <w:r>
-        <w:rPr>
-          <w:lang w:eastAsia="zh-CN"/>
-        </w:rPr>
-        <w:t xml:space="preserve">can be calculated </w:t>
+        <w:t xml:space="preserve">figure.8 can be calculated </w:t>
       </w:r>
       <w:r>
         <w:rPr>
@@ -2168,22 +2109,853 @@
           <w:lang w:eastAsia="zh-CN"/>
         </w:rPr>
         <w:t>is</w:t>
+      </w:r>
+      <w:r>
+        <w:rPr>
+          <w:lang w:eastAsia="zh-CN"/>
+        </w:rPr>
+        <w:t xml:space="preserve"> quite closed to the SGD one, because both of their result of cost function are about 0.13.</w:t>
+      </w:r>
+    </w:p>
+    <w:p>
+      <w:pPr>
+        <w:rPr>
+          <w:lang w:eastAsia="zh-CN"/>
+        </w:rPr>
+      </w:pPr>
+    </w:p>
+    <w:p>
+      <w:pPr>
+        <w:rPr>
+          <w:lang w:eastAsia="zh-CN"/>
+        </w:rPr>
+      </w:pPr>
+      <w:r>
+        <w:rPr>
+          <w:lang w:eastAsia="zh-CN"/>
+        </w:rPr>
+        <w:t>What’</w:t>
+      </w:r>
+      <w:r>
+        <w:rPr>
+          <w:rFonts w:hint="eastAsia"/>
+          <w:lang w:eastAsia="zh-CN"/>
+        </w:rPr>
+        <w:t>s more, if we compare those</w:t>
+      </w:r>
+      <w:r>
+        <w:rPr>
+          <w:rFonts w:hint="eastAsia"/>
+          <w:lang w:eastAsia="zh-CN"/>
+        </w:rPr>
+        <w:t xml:space="preserve"> figure</w:t>
+      </w:r>
+      <w:r>
+        <w:rPr>
+          <w:lang w:eastAsia="zh-CN"/>
+        </w:rPr>
+        <w:t xml:space="preserve">s, we can </w:t>
+      </w:r>
+      <w:r>
+        <w:rPr>
+          <w:lang w:eastAsia="zh-CN"/>
+        </w:rPr>
+        <w:t xml:space="preserve">observe that the convergence rate </w:t>
+      </w:r>
+      <w:r>
+        <w:rPr>
+          <w:lang w:eastAsia="zh-CN"/>
+        </w:rPr>
+        <w:t xml:space="preserve">of SGD and BGD </w:t>
+      </w:r>
+      <w:r>
+        <w:rPr>
+          <w:lang w:eastAsia="zh-CN"/>
+        </w:rPr>
+        <w:t xml:space="preserve">are getting stable </w:t>
+      </w:r>
+      <w:r>
+        <w:rPr>
+          <w:lang w:eastAsia="zh-CN"/>
+        </w:rPr>
+        <w:t xml:space="preserve">after 6000 and 30 times respectively.  </w:t>
+      </w:r>
+      <w:r>
+        <w:rPr>
+          <w:rFonts w:hint="eastAsia"/>
+          <w:lang w:eastAsia="zh-CN"/>
+        </w:rPr>
+        <w:t xml:space="preserve"> </w:t>
+      </w:r>
+    </w:p>
+    <w:p>
+      <w:pPr>
+        <w:pStyle w:val="NoSpacing"/>
+      </w:pPr>
+    </w:p>
+    <w:p>
+      <w:pPr>
+        <w:pStyle w:val="Heading2"/>
+        <w:rPr>
+          <w:rFonts w:hint="eastAsia"/>
+          <w:lang w:eastAsia="zh-CN"/>
+        </w:rPr>
+      </w:pPr>
+      <w:r>
+        <w:rPr>
+          <w:rFonts w:hint="eastAsia"/>
+          <w:lang w:eastAsia="zh-CN"/>
+        </w:rPr>
+        <w:t>Step4</w:t>
+      </w:r>
+      <w:r>
+        <w:rPr>
+          <w:lang w:eastAsia="zh-CN"/>
+        </w:rPr>
+        <w:t xml:space="preserve"> – Step6</w:t>
+      </w:r>
+      <w:r>
+        <w:rPr>
+          <w:lang w:eastAsia="zh-CN"/>
+        </w:rPr>
+        <w:t xml:space="preserve"> again</w:t>
+      </w:r>
+      <w:r>
+        <w:rPr>
+          <w:rFonts w:hint="eastAsia"/>
+          <w:lang w:eastAsia="zh-CN"/>
+        </w:rPr>
+        <w:t>:</w:t>
+      </w:r>
+      <w:r>
+        <w:rPr>
+          <w:lang w:eastAsia="zh-CN"/>
+        </w:rPr>
+        <w:t xml:space="preserve"> </w:t>
+      </w:r>
+      <w:r>
+        <w:rPr>
+          <w:lang w:eastAsia="zh-CN"/>
+        </w:rPr>
+        <w:t>logistic</w:t>
+      </w:r>
+      <w:r>
+        <w:rPr>
+          <w:rFonts w:hint="eastAsia"/>
+          <w:lang w:eastAsia="zh-CN"/>
+        </w:rPr>
+        <w:t xml:space="preserve"> regression learner trained via </w:t>
+      </w:r>
+      <w:r>
+        <w:rPr>
+          <w:lang w:eastAsia="zh-CN"/>
+        </w:rPr>
+        <w:t>SGD</w:t>
+      </w:r>
+      <w:r>
+        <w:rPr>
+          <w:rFonts w:hint="eastAsia"/>
+          <w:lang w:eastAsia="zh-CN"/>
+        </w:rPr>
+        <w:t xml:space="preserve"> and BGD</w:t>
+      </w:r>
+    </w:p>
+    <w:p>
+      <w:pPr>
+        <w:rPr>
+          <w:rFonts w:hint="eastAsia"/>
+          <w:lang w:eastAsia="zh-CN"/>
+        </w:rPr>
+      </w:pPr>
+    </w:p>
+    <w:p>
+      <w:pPr>
+        <w:rPr>
+          <w:lang w:eastAsia="zh-CN"/>
+        </w:rPr>
+      </w:pPr>
+      <w:r>
+        <w:rPr>
+          <w:rFonts w:hint="eastAsia"/>
+          <w:lang w:eastAsia="zh-CN"/>
+        </w:rPr>
+        <w:t>As the assignment said, there is only some minor change</w:t>
+      </w:r>
+      <w:r>
+        <w:rPr>
+          <w:lang w:eastAsia="zh-CN"/>
+        </w:rPr>
+        <w:t xml:space="preserve"> between linear one and logistic one. </w:t>
+      </w:r>
+    </w:p>
+    <w:p>
+      <w:pPr>
+        <w:rPr>
+          <w:rFonts w:hint="eastAsia"/>
+          <w:lang w:eastAsia="zh-CN"/>
+        </w:rPr>
+      </w:pPr>
+    </w:p>
+    <w:p>
+      <w:pPr>
+        <w:rPr>
+          <w:lang w:eastAsia="zh-CN"/>
+        </w:rPr>
+      </w:pPr>
+      <w:r>
+        <w:rPr>
+          <w:rFonts w:hint="eastAsia"/>
+          <w:lang w:eastAsia="zh-CN"/>
+        </w:rPr>
+        <w:t xml:space="preserve">In step5, we </w:t>
+      </w:r>
+      <w:r>
+        <w:rPr>
+          <w:lang w:eastAsia="zh-CN"/>
+        </w:rPr>
+        <w:t>need</w:t>
+      </w:r>
+      <w:r>
+        <w:rPr>
+          <w:rFonts w:hint="eastAsia"/>
+          <w:lang w:eastAsia="zh-CN"/>
+        </w:rPr>
+        <w:t xml:space="preserve"> to </w:t>
+      </w:r>
+      <w:r>
+        <w:rPr>
+          <w:lang w:eastAsia="zh-CN"/>
+        </w:rPr>
+        <w:t>apply</w:t>
+      </w:r>
+      <w:r>
+        <w:rPr>
+          <w:rFonts w:hint="eastAsia"/>
+          <w:lang w:eastAsia="zh-CN"/>
+        </w:rPr>
+        <w:t xml:space="preserve"> the sigmoid function </w:t>
+      </w:r>
+      <w:r>
+        <w:rPr>
+          <w:lang w:eastAsia="zh-CN"/>
+        </w:rPr>
+        <w:t xml:space="preserve">and log </w:t>
+      </w:r>
+      <w:r>
+        <w:rPr>
+          <w:rFonts w:hint="eastAsia"/>
+          <w:lang w:eastAsia="zh-CN"/>
+        </w:rPr>
+        <w:t xml:space="preserve">when calculated the cost function. </w:t>
+      </w:r>
+    </w:p>
+    <w:p>
+      <w:pPr>
+        <w:jc w:val="center"/>
+        <w:rPr>
+          <w:lang w:eastAsia="zh-CN"/>
+        </w:rPr>
+      </w:pPr>
+      <w:r>
+        <w:rPr>
+          <w:lang w:eastAsia="zh-CN"/>
+        </w:rPr>
+        <w:drawing>
+          <wp:inline distT="0" distB="0" distL="0" distR="0" wp14:anchorId="134F2DD5" wp14:editId="66C4CE86">
+            <wp:extent cx="5727700" cy="1482090"/>
+            <wp:effectExtent l="0" t="0" r="12700" b="0"/>
+            <wp:docPr id="9" name="Picture 9"/>
+            <wp:cNvGraphicFramePr>
+              <a:graphicFrameLocks xmlns:a="http://schemas.openxmlformats.org/drawingml/2006/main" noChangeAspect="1"/>
+            </wp:cNvGraphicFramePr>
+            <a:graphic xmlns:a="http://schemas.openxmlformats.org/drawingml/2006/main">
+              <a:graphicData uri="http://schemas.openxmlformats.org/drawingml/2006/picture">
+                <pic:pic xmlns:pic="http://schemas.openxmlformats.org/drawingml/2006/picture">
+                  <pic:nvPicPr>
+                    <pic:cNvPr id="1" name=""/>
+                    <pic:cNvPicPr/>
+                  </pic:nvPicPr>
+                  <pic:blipFill>
+                    <a:blip r:embed="rId13"/>
+                    <a:stretch>
+                      <a:fillRect/>
+                    </a:stretch>
+                  </pic:blipFill>
+                  <pic:spPr>
+                    <a:xfrm>
+                      <a:off x="0" y="0"/>
+                      <a:ext cx="5727700" cy="1482090"/>
+                    </a:xfrm>
+                    <a:prstGeom prst="rect">
+                      <a:avLst/>
+                    </a:prstGeom>
+                  </pic:spPr>
+                </pic:pic>
+              </a:graphicData>
+            </a:graphic>
+          </wp:inline>
+        </w:drawing>
+      </w:r>
+    </w:p>
+    <w:p>
+      <w:pPr>
+        <w:jc w:val="center"/>
+        <w:rPr>
+          <w:lang w:eastAsia="zh-CN"/>
+        </w:rPr>
+      </w:pPr>
+      <w:r>
+        <w:rPr>
+          <w:rFonts w:hint="eastAsia"/>
+          <w:lang w:eastAsia="zh-CN"/>
+        </w:rPr>
+        <w:t>Figure</w:t>
+      </w:r>
+      <w:r>
+        <w:rPr>
+          <w:lang w:eastAsia="zh-CN"/>
+        </w:rPr>
+        <w:t>.9 The cost function in logistic regression</w:t>
+      </w:r>
+    </w:p>
+    <w:p>
+      <w:pPr>
+        <w:rPr>
+          <w:lang w:eastAsia="zh-CN"/>
+        </w:rPr>
+      </w:pPr>
+      <w:r>
+        <w:rPr>
+          <w:lang w:eastAsia="zh-CN"/>
+        </w:rPr>
+        <w:t xml:space="preserve">But in this stage, I found that the accuracy of float in Python may affect the result. </w:t>
+      </w:r>
+      <w:r>
+        <w:rPr>
+          <w:lang w:eastAsia="zh-CN"/>
+        </w:rPr>
+        <w:t>While the input X of sigmoid function is quite large, the output va</w:t>
+      </w:r>
+      <w:r>
+        <w:rPr>
+          <w:lang w:eastAsia="zh-CN"/>
+        </w:rPr>
+        <w:t xml:space="preserve">lue of sigmoid function is </w:t>
+      </w:r>
+      <w:r>
+        <w:rPr>
+          <w:lang w:eastAsia="zh-CN"/>
+        </w:rPr>
+        <w:t>approaching</w:t>
+      </w:r>
+      <w:r>
+        <w:rPr>
+          <w:lang w:eastAsia="zh-CN"/>
+        </w:rPr>
+        <w:t xml:space="preserve"> to 1.</w:t>
+      </w:r>
+      <w:r>
+        <w:rPr>
+          <w:lang w:eastAsia="zh-CN"/>
+        </w:rPr>
+        <w:t xml:space="preserve"> And if the y equals to 0</w:t>
+      </w:r>
+      <w:r>
+        <w:rPr>
+          <w:lang w:eastAsia="zh-CN"/>
+        </w:rPr>
+        <w:t xml:space="preserve"> at this moment</w:t>
+      </w:r>
+      <w:r>
+        <w:rPr>
+          <w:lang w:eastAsia="zh-CN"/>
+        </w:rPr>
+        <w:t xml:space="preserve">, the cost </w:t>
+      </w:r>
+      <w:r>
+        <w:rPr>
+          <w:lang w:eastAsia="zh-CN"/>
+        </w:rPr>
+        <w:t>will</w:t>
+      </w:r>
+      <w:r>
+        <w:rPr>
+          <w:lang w:eastAsia="zh-CN"/>
+        </w:rPr>
+        <w:t xml:space="preserve"> be </w:t>
+      </w:r>
+      <w:r>
+        <w:rPr>
+          <w:lang w:eastAsia="zh-CN"/>
+        </w:rPr>
+        <w:t xml:space="preserve">calculated as </w:t>
+      </w:r>
+    </w:p>
+    <w:p>
+      <w:pPr>
+        <w:rPr>
+          <w:lang w:eastAsia="zh-CN"/>
+        </w:rPr>
+      </w:pPr>
+      <w:r>
+        <w:rPr>
+          <w:lang w:eastAsia="zh-CN"/>
+        </w:rPr>
+        <w:t>-log (</w:t>
+      </w:r>
+      <w:r>
+        <w:rPr>
+          <w:lang w:eastAsia="zh-CN"/>
+        </w:rPr>
+        <w:t>1 - 1</w:t>
+      </w:r>
+      <w:r>
+        <w:rPr>
+          <w:rFonts w:hint="eastAsia"/>
+          <w:lang w:eastAsia="zh-CN"/>
+        </w:rPr>
+        <w:t>)</w:t>
+      </w:r>
+      <w:r>
+        <w:rPr>
+          <w:lang w:eastAsia="zh-CN"/>
+        </w:rPr>
+        <w:t xml:space="preserve">, while the log may </w:t>
+      </w:r>
+      <w:r>
+        <w:rPr>
+          <w:lang w:eastAsia="zh-CN"/>
+        </w:rPr>
+        <w:t>encounter some problems here.</w:t>
+      </w:r>
+      <w:r>
+        <w:rPr>
+          <w:lang w:eastAsia="zh-CN"/>
+        </w:rPr>
+        <w:t xml:space="preserve"> </w:t>
+      </w:r>
+    </w:p>
+    <w:p>
+      <w:pPr>
+        <w:rPr>
+          <w:rFonts w:hint="eastAsia"/>
+          <w:lang w:eastAsia="zh-CN"/>
+        </w:rPr>
+      </w:pPr>
+    </w:p>
+    <w:p>
+      <w:pPr>
+        <w:rPr>
+          <w:lang w:eastAsia="zh-CN"/>
+        </w:rPr>
+      </w:pPr>
+      <w:r>
+        <w:rPr>
+          <w:lang w:eastAsia="zh-CN"/>
+        </w:rPr>
+        <w:t xml:space="preserve">Anyway, I set the learning rate 0.01 </w:t>
+      </w:r>
+      <w:r>
+        <w:rPr>
+          <w:rFonts w:hint="eastAsia"/>
+          <w:lang w:eastAsia="zh-CN"/>
+        </w:rPr>
+        <w:t xml:space="preserve">and </w:t>
+      </w:r>
+      <w:r>
+        <w:rPr>
+          <w:lang w:eastAsia="zh-CN"/>
+        </w:rPr>
+        <w:t>0.0001 using SGD, and here are the results.</w:t>
+      </w:r>
+    </w:p>
+    <w:p>
+      <w:pPr>
+        <w:rPr>
+          <w:rFonts w:hint="eastAsia"/>
+          <w:lang w:eastAsia="zh-CN"/>
+        </w:rPr>
+      </w:pPr>
+    </w:p>
+    <w:p>
+      <w:pPr>
+        <w:jc w:val="center"/>
+        <w:rPr>
+          <w:lang w:eastAsia="zh-CN"/>
+        </w:rPr>
+      </w:pPr>
+      <w:r>
+        <w:rPr>
+          <w:rFonts w:hint="eastAsia"/>
+          <w:noProof/>
+        </w:rPr>
+        <w:drawing>
+          <wp:inline distT="0" distB="0" distL="0" distR="0" wp14:anchorId="2C369AB8" wp14:editId="39B76853">
+            <wp:extent cx="2520000" cy="2520000"/>
+            <wp:effectExtent l="0" t="0" r="0" b="0"/>
+            <wp:docPr id="10" name="Picture 10" descr="Figure%20output/log_sgd_0.01.png"/>
+            <wp:cNvGraphicFramePr>
+              <a:graphicFrameLocks xmlns:a="http://schemas.openxmlformats.org/drawingml/2006/main" noChangeAspect="1"/>
+            </wp:cNvGraphicFramePr>
+            <a:graphic xmlns:a="http://schemas.openxmlformats.org/drawingml/2006/main">
+              <a:graphicData uri="http://schemas.openxmlformats.org/drawingml/2006/picture">
+                <pic:pic xmlns:pic="http://schemas.openxmlformats.org/drawingml/2006/picture">
+                  <pic:nvPicPr>
+                    <pic:cNvPr id="0" name="Picture 1" descr="Figure%20output/log_sgd_0.01.png"/>
+                    <pic:cNvPicPr>
+                      <a:picLocks noChangeAspect="1" noChangeArrowheads="1"/>
+                    </pic:cNvPicPr>
+                  </pic:nvPicPr>
+                  <pic:blipFill>
+                    <a:blip r:embed="rId14">
+                      <a:extLst>
+                        <a:ext uri="{28A0092B-C50C-407E-A947-70E740481C1C}">
+                          <a14:useLocalDpi xmlns:a14="http://schemas.microsoft.com/office/drawing/2010/main" val="0"/>
+                        </a:ext>
+                      </a:extLst>
+                    </a:blip>
+                    <a:srcRect/>
+                    <a:stretch>
+                      <a:fillRect/>
+                    </a:stretch>
+                  </pic:blipFill>
+                  <pic:spPr bwMode="auto">
+                    <a:xfrm>
+                      <a:off x="0" y="0"/>
+                      <a:ext cx="2520000" cy="2520000"/>
+                    </a:xfrm>
+                    <a:prstGeom prst="rect">
+                      <a:avLst/>
+                    </a:prstGeom>
+                    <a:noFill/>
+                    <a:ln>
+                      <a:noFill/>
+                    </a:ln>
+                  </pic:spPr>
+                </pic:pic>
+              </a:graphicData>
+            </a:graphic>
+          </wp:inline>
+        </w:drawing>
+      </w:r>
+    </w:p>
+    <w:p>
+      <w:pPr>
+        <w:jc w:val="center"/>
+        <w:rPr>
+          <w:rFonts w:hint="eastAsia"/>
+          <w:lang w:eastAsia="zh-CN"/>
+        </w:rPr>
+      </w:pPr>
+      <w:r>
+        <w:rPr>
+          <w:rFonts w:hint="eastAsia"/>
+          <w:lang w:eastAsia="zh-CN"/>
+        </w:rPr>
+        <w:t>Figure.10 logistic, SGD, learning rate = 0.01</w:t>
+      </w:r>
+    </w:p>
+    <w:p>
+      <w:pPr>
+        <w:jc w:val="center"/>
+        <w:rPr>
+          <w:lang w:eastAsia="zh-CN"/>
+        </w:rPr>
+      </w:pPr>
+      <w:r>
+        <w:rPr>
+          <w:rFonts w:hint="eastAsia"/>
+          <w:noProof/>
+        </w:rPr>
+        <w:drawing>
+          <wp:inline distT="0" distB="0" distL="0" distR="0" wp14:anchorId="1CED729B" wp14:editId="7F6ACCD6">
+            <wp:extent cx="2520000" cy="2520000"/>
+            <wp:effectExtent l="0" t="0" r="0" b="0"/>
+            <wp:docPr id="11" name="Picture 11" descr="Figure%20output/log_sgd_0.0001.png"/>
+            <wp:cNvGraphicFramePr>
+              <a:graphicFrameLocks xmlns:a="http://schemas.openxmlformats.org/drawingml/2006/main" noChangeAspect="1"/>
+            </wp:cNvGraphicFramePr>
+            <a:graphic xmlns:a="http://schemas.openxmlformats.org/drawingml/2006/main">
+              <a:graphicData uri="http://schemas.openxmlformats.org/drawingml/2006/picture">
+                <pic:pic xmlns:pic="http://schemas.openxmlformats.org/drawingml/2006/picture">
+                  <pic:nvPicPr>
+                    <pic:cNvPr id="0" name="Picture 2" descr="Figure%20output/log_sgd_0.0001.png"/>
+                    <pic:cNvPicPr>
+                      <a:picLocks noChangeAspect="1" noChangeArrowheads="1"/>
+                    </pic:cNvPicPr>
+                  </pic:nvPicPr>
+                  <pic:blipFill>
+                    <a:blip r:embed="rId15">
+                      <a:extLst>
+                        <a:ext uri="{28A0092B-C50C-407E-A947-70E740481C1C}">
+                          <a14:useLocalDpi xmlns:a14="http://schemas.microsoft.com/office/drawing/2010/main" val="0"/>
+                        </a:ext>
+                      </a:extLst>
+                    </a:blip>
+                    <a:srcRect/>
+                    <a:stretch>
+                      <a:fillRect/>
+                    </a:stretch>
+                  </pic:blipFill>
+                  <pic:spPr bwMode="auto">
+                    <a:xfrm>
+                      <a:off x="0" y="0"/>
+                      <a:ext cx="2520000" cy="2520000"/>
+                    </a:xfrm>
+                    <a:prstGeom prst="rect">
+                      <a:avLst/>
+                    </a:prstGeom>
+                    <a:noFill/>
+                    <a:ln>
+                      <a:noFill/>
+                    </a:ln>
+                  </pic:spPr>
+                </pic:pic>
+              </a:graphicData>
+            </a:graphic>
+          </wp:inline>
+        </w:drawing>
+      </w:r>
+    </w:p>
+    <w:p>
+      <w:pPr>
+        <w:jc w:val="center"/>
+        <w:rPr>
+          <w:lang w:eastAsia="zh-CN"/>
+        </w:rPr>
+      </w:pPr>
+      <w:r>
+        <w:rPr>
+          <w:rFonts w:hint="eastAsia"/>
+          <w:lang w:eastAsia="zh-CN"/>
+        </w:rPr>
+        <w:t>Figure.11</w:t>
+      </w:r>
+      <w:r>
+        <w:rPr>
+          <w:rFonts w:hint="eastAsia"/>
+          <w:lang w:eastAsia="zh-CN"/>
+        </w:rPr>
+        <w:t xml:space="preserve"> logistic, SGD, learning rate = 0.0</w:t>
+      </w:r>
+      <w:r>
+        <w:rPr>
+          <w:lang w:eastAsia="zh-CN"/>
+        </w:rPr>
+        <w:t>00</w:t>
+      </w:r>
+      <w:r>
+        <w:rPr>
+          <w:rFonts w:hint="eastAsia"/>
+          <w:lang w:eastAsia="zh-CN"/>
+        </w:rPr>
+        <w:t>1</w:t>
+      </w:r>
+    </w:p>
+    <w:p>
+      <w:pPr>
+        <w:rPr>
+          <w:lang w:eastAsia="zh-CN"/>
+        </w:rPr>
+      </w:pPr>
+    </w:p>
+    <w:p>
+      <w:pPr>
+        <w:rPr>
+          <w:lang w:eastAsia="zh-CN"/>
+        </w:rPr>
+      </w:pPr>
+      <w:r>
+        <w:rPr>
+          <w:rFonts w:hint="eastAsia"/>
+          <w:lang w:eastAsia="zh-CN"/>
+        </w:rPr>
+        <w:t>And also, the same as SGD, the BGD one</w:t>
+      </w:r>
+      <w:r>
+        <w:rPr>
+          <w:lang w:eastAsia="zh-CN"/>
+        </w:rPr>
+        <w:t>’</w:t>
+      </w:r>
+      <w:r>
+        <w:rPr>
+          <w:rFonts w:hint="eastAsia"/>
+          <w:lang w:eastAsia="zh-CN"/>
+        </w:rPr>
+        <w:t xml:space="preserve">s learning rate is </w:t>
+      </w:r>
+      <w:r>
+        <w:rPr>
+          <w:lang w:eastAsia="zh-CN"/>
+        </w:rPr>
+        <w:t>1 and 0.00001 separately</w:t>
+      </w:r>
+      <w:r>
+        <w:rPr>
+          <w:lang w:eastAsia="zh-CN"/>
+        </w:rPr>
+        <w:t xml:space="preserve">. When </w:t>
+      </w:r>
+      <w:r>
+        <w:rPr>
+          <w:rFonts w:hint="eastAsia"/>
+          <w:lang w:eastAsia="zh-CN"/>
+        </w:rPr>
+        <w:t>the learning rate set to 1</w:t>
+      </w:r>
+      <w:r>
+        <w:rPr>
+          <w:lang w:eastAsia="zh-CN"/>
+        </w:rPr>
+        <w:t xml:space="preserve"> and the iteration is 1 too</w:t>
+      </w:r>
+      <w:r>
+        <w:rPr>
+          <w:rFonts w:hint="eastAsia"/>
+          <w:lang w:eastAsia="zh-CN"/>
+        </w:rPr>
+        <w:t>, the AUC of this</w:t>
+      </w:r>
+      <w:r>
+        <w:rPr>
+          <w:lang w:eastAsia="zh-CN"/>
+        </w:rPr>
+        <w:t xml:space="preserve"> parame</w:t>
+      </w:r>
+      <w:r>
+        <w:rPr>
+          <w:lang w:eastAsia="zh-CN"/>
+        </w:rPr>
+        <w:t xml:space="preserve">ter is quite high, so I used this setting to plot the </w:t>
+      </w:r>
+      <w:r>
+        <w:rPr>
+          <w:lang w:eastAsia="zh-CN"/>
+        </w:rPr>
+        <w:t>ROC curve.</w:t>
       </w:r>
       <w:bookmarkStart w:id="0" w:name="_GoBack"/>
       <w:bookmarkEnd w:id="0"/>
-      <w:r>
-        <w:rPr>
-          <w:lang w:eastAsia="zh-CN"/>
-        </w:rPr>
-        <w:t xml:space="preserve"> quite closed to the SGD one, because both of their result of cost function are about 0.13.</w:t>
-      </w:r>
-    </w:p>
-    <w:p>
-      <w:pPr>
-        <w:pStyle w:val="NoSpacing"/>
-        <w:rPr>
-          <w:rFonts w:hint="eastAsia"/>
-        </w:rPr>
+    </w:p>
+    <w:p>
+      <w:pPr>
+        <w:jc w:val="center"/>
+        <w:rPr>
+          <w:lang w:eastAsia="zh-CN"/>
+        </w:rPr>
+      </w:pPr>
+      <w:r>
+        <w:rPr>
+          <w:rFonts w:hint="eastAsia"/>
+          <w:noProof/>
+        </w:rPr>
+        <w:drawing>
+          <wp:inline distT="0" distB="0" distL="0" distR="0" wp14:anchorId="0378C7F9" wp14:editId="34677851">
+            <wp:extent cx="2520000" cy="2520000"/>
+            <wp:effectExtent l="0" t="0" r="0" b="0"/>
+            <wp:docPr id="12" name="Picture 12" descr="Figure%20output/log_bgd_0.0001.png"/>
+            <wp:cNvGraphicFramePr>
+              <a:graphicFrameLocks xmlns:a="http://schemas.openxmlformats.org/drawingml/2006/main" noChangeAspect="1"/>
+            </wp:cNvGraphicFramePr>
+            <a:graphic xmlns:a="http://schemas.openxmlformats.org/drawingml/2006/main">
+              <a:graphicData uri="http://schemas.openxmlformats.org/drawingml/2006/picture">
+                <pic:pic xmlns:pic="http://schemas.openxmlformats.org/drawingml/2006/picture">
+                  <pic:nvPicPr>
+                    <pic:cNvPr id="0" name="Picture 3" descr="Figure%20output/log_bgd_0.0001.png"/>
+                    <pic:cNvPicPr>
+                      <a:picLocks noChangeAspect="1" noChangeArrowheads="1"/>
+                    </pic:cNvPicPr>
+                  </pic:nvPicPr>
+                  <pic:blipFill>
+                    <a:blip r:embed="rId16">
+                      <a:extLst>
+                        <a:ext uri="{28A0092B-C50C-407E-A947-70E740481C1C}">
+                          <a14:useLocalDpi xmlns:a14="http://schemas.microsoft.com/office/drawing/2010/main" val="0"/>
+                        </a:ext>
+                      </a:extLst>
+                    </a:blip>
+                    <a:srcRect/>
+                    <a:stretch>
+                      <a:fillRect/>
+                    </a:stretch>
+                  </pic:blipFill>
+                  <pic:spPr bwMode="auto">
+                    <a:xfrm>
+                      <a:off x="0" y="0"/>
+                      <a:ext cx="2520000" cy="2520000"/>
+                    </a:xfrm>
+                    <a:prstGeom prst="rect">
+                      <a:avLst/>
+                    </a:prstGeom>
+                    <a:noFill/>
+                    <a:ln>
+                      <a:noFill/>
+                    </a:ln>
+                  </pic:spPr>
+                </pic:pic>
+              </a:graphicData>
+            </a:graphic>
+          </wp:inline>
+        </w:drawing>
+      </w:r>
+    </w:p>
+    <w:p>
+      <w:pPr>
+        <w:jc w:val="center"/>
+        <w:rPr>
+          <w:lang w:eastAsia="zh-CN"/>
+        </w:rPr>
+      </w:pPr>
+      <w:r>
+        <w:rPr>
+          <w:rFonts w:hint="eastAsia"/>
+          <w:lang w:eastAsia="zh-CN"/>
+        </w:rPr>
+        <w:t>Figure.12 logistic, B</w:t>
+      </w:r>
+      <w:r>
+        <w:rPr>
+          <w:rFonts w:hint="eastAsia"/>
+          <w:lang w:eastAsia="zh-CN"/>
+        </w:rPr>
+        <w:t>GD, learning rate = 0.0</w:t>
+      </w:r>
+      <w:r>
+        <w:rPr>
+          <w:lang w:eastAsia="zh-CN"/>
+        </w:rPr>
+        <w:t>00</w:t>
+      </w:r>
+      <w:r>
+        <w:rPr>
+          <w:rFonts w:hint="eastAsia"/>
+          <w:lang w:eastAsia="zh-CN"/>
+        </w:rPr>
+        <w:t>1</w:t>
+      </w:r>
+    </w:p>
+    <w:p>
+      <w:pPr>
+        <w:jc w:val="center"/>
+        <w:rPr>
+          <w:rFonts w:hint="eastAsia"/>
+          <w:lang w:eastAsia="zh-CN"/>
+        </w:rPr>
+      </w:pPr>
+    </w:p>
+    <w:p>
+      <w:pPr>
+        <w:jc w:val="center"/>
+        <w:rPr>
+          <w:rFonts w:hint="eastAsia"/>
+          <w:lang w:eastAsia="zh-CN"/>
+        </w:rPr>
+      </w:pPr>
+    </w:p>
+    <w:p>
+      <w:pPr>
+        <w:pStyle w:val="NoSpacing"/>
       </w:pPr>
     </w:p>
     <w:sectPr>

</xml_diff>

<commit_message>
Finish the draft report.
</commit_message>
<xml_diff>
--- a/Part B.docx
+++ b/Part B.docx
@@ -49,7 +49,7 @@
         <w:pStyle w:val="NoSpacing"/>
         <w:jc w:val="center"/>
       </w:pPr>
-      <w:hyperlink r:id="rId4" w:history="1">
+      <w:hyperlink r:id="rId5" w:history="1">
         <w:r>
           <w:rPr>
             <w:rStyle w:val="Hyperlink"/>
@@ -744,7 +744,10 @@
         <w:t xml:space="preserve">package </w:t>
       </w:r>
       <w:r>
-        <w:t>[3]</w:t>
+        <w:t>[4</w:t>
+      </w:r>
+      <w:r>
+        <w:t>]</w:t>
       </w:r>
       <w:r>
         <w:rPr>
@@ -825,85 +828,6 @@
                 <pic:pic xmlns:pic="http://schemas.openxmlformats.org/drawingml/2006/picture">
                   <pic:nvPicPr>
                     <pic:cNvPr id="0" name="Picture 1" descr="Figure%20output/sgd_0.01.png"/>
-                    <pic:cNvPicPr>
-                      <a:picLocks noChangeAspect="1" noChangeArrowheads="1"/>
-                    </pic:cNvPicPr>
-                  </pic:nvPicPr>
-                  <pic:blipFill>
-                    <a:blip r:embed="rId5">
-                      <a:extLst>
-                        <a:ext uri="{28A0092B-C50C-407E-A947-70E740481C1C}">
-                          <a14:useLocalDpi xmlns:a14="http://schemas.microsoft.com/office/drawing/2010/main" val="0"/>
-                        </a:ext>
-                      </a:extLst>
-                    </a:blip>
-                    <a:srcRect/>
-                    <a:stretch>
-                      <a:fillRect/>
-                    </a:stretch>
-                  </pic:blipFill>
-                  <pic:spPr bwMode="auto">
-                    <a:xfrm>
-                      <a:off x="0" y="0"/>
-                      <a:ext cx="2520000" cy="2520000"/>
-                    </a:xfrm>
-                    <a:prstGeom prst="rect">
-                      <a:avLst/>
-                    </a:prstGeom>
-                    <a:noFill/>
-                    <a:ln>
-                      <a:noFill/>
-                    </a:ln>
-                  </pic:spPr>
-                </pic:pic>
-              </a:graphicData>
-            </a:graphic>
-          </wp:inline>
-        </w:drawing>
-      </w:r>
-    </w:p>
-    <w:p>
-      <w:pPr>
-        <w:pStyle w:val="NoSpacing"/>
-        <w:jc w:val="center"/>
-      </w:pPr>
-      <w:r>
-        <w:rPr>
-          <w:rFonts w:hint="eastAsia"/>
-        </w:rPr>
-        <w:t>Figure</w:t>
-      </w:r>
-      <w:r>
-        <w:t>.1</w:t>
-      </w:r>
-      <w:r>
-        <w:t xml:space="preserve"> mean squared error vs iteration (SGD, learning rate = 0.01)</w:t>
-      </w:r>
-    </w:p>
-    <w:p>
-      <w:pPr>
-        <w:pStyle w:val="NoSpacing"/>
-        <w:jc w:val="center"/>
-      </w:pPr>
-      <w:r>
-        <w:rPr>
-          <w:rFonts w:hint="eastAsia"/>
-          <w:noProof/>
-          <w:lang w:eastAsia="en-US"/>
-        </w:rPr>
-        <w:drawing>
-          <wp:inline distT="0" distB="0" distL="0" distR="0" wp14:anchorId="77D5C43A" wp14:editId="5B4B71CD">
-            <wp:extent cx="2520000" cy="2520000"/>
-            <wp:effectExtent l="0" t="0" r="0" b="0"/>
-            <wp:docPr id="2" name="Picture 2" descr="Figure%20output/sgd_0.001.png"/>
-            <wp:cNvGraphicFramePr>
-              <a:graphicFrameLocks xmlns:a="http://schemas.openxmlformats.org/drawingml/2006/main" noChangeAspect="1"/>
-            </wp:cNvGraphicFramePr>
-            <a:graphic xmlns:a="http://schemas.openxmlformats.org/drawingml/2006/main">
-              <a:graphicData uri="http://schemas.openxmlformats.org/drawingml/2006/picture">
-                <pic:pic xmlns:pic="http://schemas.openxmlformats.org/drawingml/2006/picture">
-                  <pic:nvPicPr>
-                    <pic:cNvPr id="0" name="Picture 2" descr="Figure%20output/sgd_0.001.png"/>
                     <pic:cNvPicPr>
                       <a:picLocks noChangeAspect="1" noChangeArrowheads="1"/>
                     </pic:cNvPicPr>
@@ -953,6 +877,85 @@
         <w:t>Figure</w:t>
       </w:r>
       <w:r>
+        <w:t>.1</w:t>
+      </w:r>
+      <w:r>
+        <w:t xml:space="preserve"> mean squared error vs iteration (SGD, learning rate = 0.01)</w:t>
+      </w:r>
+    </w:p>
+    <w:p>
+      <w:pPr>
+        <w:pStyle w:val="NoSpacing"/>
+        <w:jc w:val="center"/>
+      </w:pPr>
+      <w:r>
+        <w:rPr>
+          <w:rFonts w:hint="eastAsia"/>
+          <w:noProof/>
+          <w:lang w:eastAsia="en-US"/>
+        </w:rPr>
+        <w:drawing>
+          <wp:inline distT="0" distB="0" distL="0" distR="0" wp14:anchorId="77D5C43A" wp14:editId="5B4B71CD">
+            <wp:extent cx="2520000" cy="2520000"/>
+            <wp:effectExtent l="0" t="0" r="0" b="0"/>
+            <wp:docPr id="2" name="Picture 2" descr="Figure%20output/sgd_0.001.png"/>
+            <wp:cNvGraphicFramePr>
+              <a:graphicFrameLocks xmlns:a="http://schemas.openxmlformats.org/drawingml/2006/main" noChangeAspect="1"/>
+            </wp:cNvGraphicFramePr>
+            <a:graphic xmlns:a="http://schemas.openxmlformats.org/drawingml/2006/main">
+              <a:graphicData uri="http://schemas.openxmlformats.org/drawingml/2006/picture">
+                <pic:pic xmlns:pic="http://schemas.openxmlformats.org/drawingml/2006/picture">
+                  <pic:nvPicPr>
+                    <pic:cNvPr id="0" name="Picture 2" descr="Figure%20output/sgd_0.001.png"/>
+                    <pic:cNvPicPr>
+                      <a:picLocks noChangeAspect="1" noChangeArrowheads="1"/>
+                    </pic:cNvPicPr>
+                  </pic:nvPicPr>
+                  <pic:blipFill>
+                    <a:blip r:embed="rId7">
+                      <a:extLst>
+                        <a:ext uri="{28A0092B-C50C-407E-A947-70E740481C1C}">
+                          <a14:useLocalDpi xmlns:a14="http://schemas.microsoft.com/office/drawing/2010/main" val="0"/>
+                        </a:ext>
+                      </a:extLst>
+                    </a:blip>
+                    <a:srcRect/>
+                    <a:stretch>
+                      <a:fillRect/>
+                    </a:stretch>
+                  </pic:blipFill>
+                  <pic:spPr bwMode="auto">
+                    <a:xfrm>
+                      <a:off x="0" y="0"/>
+                      <a:ext cx="2520000" cy="2520000"/>
+                    </a:xfrm>
+                    <a:prstGeom prst="rect">
+                      <a:avLst/>
+                    </a:prstGeom>
+                    <a:noFill/>
+                    <a:ln>
+                      <a:noFill/>
+                    </a:ln>
+                  </pic:spPr>
+                </pic:pic>
+              </a:graphicData>
+            </a:graphic>
+          </wp:inline>
+        </w:drawing>
+      </w:r>
+    </w:p>
+    <w:p>
+      <w:pPr>
+        <w:pStyle w:val="NoSpacing"/>
+        <w:jc w:val="center"/>
+      </w:pPr>
+      <w:r>
+        <w:rPr>
+          <w:rFonts w:hint="eastAsia"/>
+        </w:rPr>
+        <w:t>Figure</w:t>
+      </w:r>
+      <w:r>
         <w:t>.2</w:t>
       </w:r>
       <w:r>
@@ -988,7 +991,7 @@
                     </pic:cNvPicPr>
                   </pic:nvPicPr>
                   <pic:blipFill>
-                    <a:blip r:embed="rId7">
+                    <a:blip r:embed="rId8">
                       <a:extLst>
                         <a:ext uri="{28A0092B-C50C-407E-A947-70E740481C1C}">
                           <a14:useLocalDpi xmlns:a14="http://schemas.microsoft.com/office/drawing/2010/main" val="0"/>
@@ -1320,7 +1323,7 @@
                     </pic:cNvPicPr>
                   </pic:nvPicPr>
                   <pic:blipFill>
-                    <a:blip r:embed="rId8">
+                    <a:blip r:embed="rId9">
                       <a:extLst>
                         <a:ext uri="{28A0092B-C50C-407E-A947-70E740481C1C}">
                           <a14:useLocalDpi xmlns:a14="http://schemas.microsoft.com/office/drawing/2010/main" val="0"/>
@@ -1370,7 +1373,24 @@
         <w:t>rate =</w:t>
       </w:r>
       <w:r>
-        <w:t xml:space="preserve"> 0.0001)</w:t>
+        <w:t xml:space="preserve"> 0.0001</w:t>
+      </w:r>
+      <w:r>
+        <w:t xml:space="preserve">, </w:t>
+      </w:r>
+      <w:r>
+        <w:rPr>
+          <w:rFonts w:hint="eastAsia"/>
+        </w:rPr>
+        <w:t>AUC</w:t>
+      </w:r>
+      <w:r>
+        <w:t xml:space="preserve"> = 96.1%</w:t>
+      </w:r>
+      <w:bookmarkStart w:id="0" w:name="_GoBack"/>
+      <w:bookmarkEnd w:id="0"/>
+      <w:r>
+        <w:t>)</w:t>
       </w:r>
     </w:p>
     <w:p>
@@ -1605,92 +1625,6 @@
                 <pic:pic xmlns:pic="http://schemas.openxmlformats.org/drawingml/2006/picture">
                   <pic:nvPicPr>
                     <pic:cNvPr id="0" name="Picture 3" descr="Figure%20output/bgd_1.png"/>
-                    <pic:cNvPicPr>
-                      <a:picLocks noChangeAspect="1" noChangeArrowheads="1"/>
-                    </pic:cNvPicPr>
-                  </pic:nvPicPr>
-                  <pic:blipFill>
-                    <a:blip r:embed="rId9">
-                      <a:extLst>
-                        <a:ext uri="{28A0092B-C50C-407E-A947-70E740481C1C}">
-                          <a14:useLocalDpi xmlns:a14="http://schemas.microsoft.com/office/drawing/2010/main" val="0"/>
-                        </a:ext>
-                      </a:extLst>
-                    </a:blip>
-                    <a:srcRect/>
-                    <a:stretch>
-                      <a:fillRect/>
-                    </a:stretch>
-                  </pic:blipFill>
-                  <pic:spPr bwMode="auto">
-                    <a:xfrm>
-                      <a:off x="0" y="0"/>
-                      <a:ext cx="2520000" cy="2520000"/>
-                    </a:xfrm>
-                    <a:prstGeom prst="rect">
-                      <a:avLst/>
-                    </a:prstGeom>
-                    <a:noFill/>
-                    <a:ln>
-                      <a:noFill/>
-                    </a:ln>
-                  </pic:spPr>
-                </pic:pic>
-              </a:graphicData>
-            </a:graphic>
-          </wp:inline>
-        </w:drawing>
-      </w:r>
-    </w:p>
-    <w:p>
-      <w:pPr>
-        <w:pStyle w:val="NoSpacing"/>
-        <w:jc w:val="center"/>
-      </w:pPr>
-      <w:r>
-        <w:rPr>
-          <w:rFonts w:hint="eastAsia"/>
-        </w:rPr>
-        <w:t>Figure</w:t>
-      </w:r>
-      <w:r>
-        <w:t>.</w:t>
-      </w:r>
-      <w:r>
-        <w:t>5 mean squared error vs iteration (BGD, learning rate = 1)</w:t>
-      </w:r>
-    </w:p>
-    <w:p>
-      <w:pPr>
-        <w:jc w:val="center"/>
-        <w:rPr>
-          <w:lang w:eastAsia="zh-CN"/>
-        </w:rPr>
-      </w:pPr>
-    </w:p>
-    <w:p>
-      <w:pPr>
-        <w:pStyle w:val="NoSpacing"/>
-        <w:jc w:val="center"/>
-      </w:pPr>
-      <w:r>
-        <w:rPr>
-          <w:noProof/>
-          <w:lang w:eastAsia="en-US"/>
-        </w:rPr>
-        <w:drawing>
-          <wp:inline distT="0" distB="0" distL="0" distR="0" wp14:anchorId="52810D99" wp14:editId="3A7C040B">
-            <wp:extent cx="2520000" cy="2520000"/>
-            <wp:effectExtent l="0" t="0" r="0" b="0"/>
-            <wp:docPr id="5" name="Picture 5" descr="Figure%20output/bgd_0.1.png"/>
-            <wp:cNvGraphicFramePr>
-              <a:graphicFrameLocks xmlns:a="http://schemas.openxmlformats.org/drawingml/2006/main" noChangeAspect="1"/>
-            </wp:cNvGraphicFramePr>
-            <a:graphic xmlns:a="http://schemas.openxmlformats.org/drawingml/2006/main">
-              <a:graphicData uri="http://schemas.openxmlformats.org/drawingml/2006/picture">
-                <pic:pic xmlns:pic="http://schemas.openxmlformats.org/drawingml/2006/picture">
-                  <pic:nvPicPr>
-                    <pic:cNvPr id="0" name="Picture 1" descr="Figure%20output/bgd_0.1.png"/>
                     <pic:cNvPicPr>
                       <a:picLocks noChangeAspect="1" noChangeArrowheads="1"/>
                     </pic:cNvPicPr>
@@ -1743,6 +1677,92 @@
         <w:t>.</w:t>
       </w:r>
       <w:r>
+        <w:t>5 mean squared error vs iteration (BGD, learning rate = 1)</w:t>
+      </w:r>
+    </w:p>
+    <w:p>
+      <w:pPr>
+        <w:jc w:val="center"/>
+        <w:rPr>
+          <w:lang w:eastAsia="zh-CN"/>
+        </w:rPr>
+      </w:pPr>
+    </w:p>
+    <w:p>
+      <w:pPr>
+        <w:pStyle w:val="NoSpacing"/>
+        <w:jc w:val="center"/>
+      </w:pPr>
+      <w:r>
+        <w:rPr>
+          <w:noProof/>
+          <w:lang w:eastAsia="en-US"/>
+        </w:rPr>
+        <w:drawing>
+          <wp:inline distT="0" distB="0" distL="0" distR="0" wp14:anchorId="52810D99" wp14:editId="3A7C040B">
+            <wp:extent cx="2520000" cy="2520000"/>
+            <wp:effectExtent l="0" t="0" r="0" b="0"/>
+            <wp:docPr id="5" name="Picture 5" descr="Figure%20output/bgd_0.1.png"/>
+            <wp:cNvGraphicFramePr>
+              <a:graphicFrameLocks xmlns:a="http://schemas.openxmlformats.org/drawingml/2006/main" noChangeAspect="1"/>
+            </wp:cNvGraphicFramePr>
+            <a:graphic xmlns:a="http://schemas.openxmlformats.org/drawingml/2006/main">
+              <a:graphicData uri="http://schemas.openxmlformats.org/drawingml/2006/picture">
+                <pic:pic xmlns:pic="http://schemas.openxmlformats.org/drawingml/2006/picture">
+                  <pic:nvPicPr>
+                    <pic:cNvPr id="0" name="Picture 1" descr="Figure%20output/bgd_0.1.png"/>
+                    <pic:cNvPicPr>
+                      <a:picLocks noChangeAspect="1" noChangeArrowheads="1"/>
+                    </pic:cNvPicPr>
+                  </pic:nvPicPr>
+                  <pic:blipFill>
+                    <a:blip r:embed="rId11">
+                      <a:extLst>
+                        <a:ext uri="{28A0092B-C50C-407E-A947-70E740481C1C}">
+                          <a14:useLocalDpi xmlns:a14="http://schemas.microsoft.com/office/drawing/2010/main" val="0"/>
+                        </a:ext>
+                      </a:extLst>
+                    </a:blip>
+                    <a:srcRect/>
+                    <a:stretch>
+                      <a:fillRect/>
+                    </a:stretch>
+                  </pic:blipFill>
+                  <pic:spPr bwMode="auto">
+                    <a:xfrm>
+                      <a:off x="0" y="0"/>
+                      <a:ext cx="2520000" cy="2520000"/>
+                    </a:xfrm>
+                    <a:prstGeom prst="rect">
+                      <a:avLst/>
+                    </a:prstGeom>
+                    <a:noFill/>
+                    <a:ln>
+                      <a:noFill/>
+                    </a:ln>
+                  </pic:spPr>
+                </pic:pic>
+              </a:graphicData>
+            </a:graphic>
+          </wp:inline>
+        </w:drawing>
+      </w:r>
+    </w:p>
+    <w:p>
+      <w:pPr>
+        <w:pStyle w:val="NoSpacing"/>
+        <w:jc w:val="center"/>
+      </w:pPr>
+      <w:r>
+        <w:rPr>
+          <w:rFonts w:hint="eastAsia"/>
+        </w:rPr>
+        <w:t>Figure</w:t>
+      </w:r>
+      <w:r>
+        <w:t>.</w:t>
+      </w:r>
+      <w:r>
         <w:t>6 mean squared error vs iteration (BGD, learning rate = 0.1)</w:t>
       </w:r>
     </w:p>
@@ -1779,7 +1799,7 @@
                     </pic:cNvPicPr>
                   </pic:nvPicPr>
                   <pic:blipFill>
-                    <a:blip r:embed="rId11">
+                    <a:blip r:embed="rId12">
                       <a:extLst>
                         <a:ext uri="{28A0092B-C50C-407E-A947-70E740481C1C}">
                           <a14:useLocalDpi xmlns:a14="http://schemas.microsoft.com/office/drawing/2010/main" val="0"/>
@@ -2041,7 +2061,7 @@
                     </pic:cNvPicPr>
                   </pic:nvPicPr>
                   <pic:blipFill>
-                    <a:blip r:embed="rId12">
+                    <a:blip r:embed="rId13">
                       <a:extLst>
                         <a:ext uri="{28A0092B-C50C-407E-A947-70E740481C1C}">
                           <a14:useLocalDpi xmlns:a14="http://schemas.microsoft.com/office/drawing/2010/main" val="0"/>
@@ -2085,7 +2105,22 @@
         <w:t>Figure.8 ROC curve of BGD</w:t>
       </w:r>
       <w:r>
-        <w:t xml:space="preserve"> (learning rate = 1)</w:t>
+        <w:t xml:space="preserve"> (learning rate = 1</w:t>
+      </w:r>
+      <w:r>
+        <w:t xml:space="preserve">, </w:t>
+      </w:r>
+      <w:r>
+        <w:rPr>
+          <w:rFonts w:hint="eastAsia"/>
+        </w:rPr>
+        <w:t>AUC</w:t>
+      </w:r>
+      <w:r>
+        <w:t>=96.12%</w:t>
+      </w:r>
+      <w:r>
+        <w:t>)</w:t>
       </w:r>
     </w:p>
     <w:p>
@@ -2400,7 +2435,7 @@
                     <pic:cNvPicPr/>
                   </pic:nvPicPr>
                   <pic:blipFill>
-                    <a:blip r:embed="rId13"/>
+                    <a:blip r:embed="rId14"/>
                     <a:stretch>
                       <a:fillRect/>
                     </a:stretch>
@@ -2568,7 +2603,31 @@
         <w:rPr>
           <w:lang w:eastAsia="zh-CN"/>
         </w:rPr>
-        <w:t>if the input of the sigmoid function is larger than 10, I may directly set it to 10, because there are minor difference between the result but it can avoid the log(0) problem.</w:t>
+        <w:t xml:space="preserve">if the input of the sigmoid function is larger than 10, I may directly set it to 10, because there </w:t>
+      </w:r>
+      <w:r>
+        <w:rPr>
+          <w:lang w:eastAsia="zh-CN"/>
+        </w:rPr>
+        <w:t>is</w:t>
+      </w:r>
+      <w:r>
+        <w:rPr>
+          <w:lang w:eastAsia="zh-CN"/>
+        </w:rPr>
+        <w:t xml:space="preserve"> minor difference between the result but it can avoid the </w:t>
+      </w:r>
+      <w:r>
+        <w:rPr>
+          <w:lang w:eastAsia="zh-CN"/>
+        </w:rPr>
+        <w:t>log (</w:t>
+      </w:r>
+      <w:r>
+        <w:rPr>
+          <w:lang w:eastAsia="zh-CN"/>
+        </w:rPr>
+        <w:t>0) problem.</w:t>
       </w:r>
     </w:p>
     <w:p>
@@ -2635,82 +2694,6 @@
                 <pic:pic xmlns:pic="http://schemas.openxmlformats.org/drawingml/2006/picture">
                   <pic:nvPicPr>
                     <pic:cNvPr id="0" name="Picture 1" descr="Figure%20output/log_sgd_0.01.png"/>
-                    <pic:cNvPicPr>
-                      <a:picLocks noChangeAspect="1" noChangeArrowheads="1"/>
-                    </pic:cNvPicPr>
-                  </pic:nvPicPr>
-                  <pic:blipFill>
-                    <a:blip r:embed="rId14">
-                      <a:extLst>
-                        <a:ext uri="{28A0092B-C50C-407E-A947-70E740481C1C}">
-                          <a14:useLocalDpi xmlns:a14="http://schemas.microsoft.com/office/drawing/2010/main" val="0"/>
-                        </a:ext>
-                      </a:extLst>
-                    </a:blip>
-                    <a:srcRect/>
-                    <a:stretch>
-                      <a:fillRect/>
-                    </a:stretch>
-                  </pic:blipFill>
-                  <pic:spPr bwMode="auto">
-                    <a:xfrm>
-                      <a:off x="0" y="0"/>
-                      <a:ext cx="2520000" cy="2520000"/>
-                    </a:xfrm>
-                    <a:prstGeom prst="rect">
-                      <a:avLst/>
-                    </a:prstGeom>
-                    <a:noFill/>
-                    <a:ln>
-                      <a:noFill/>
-                    </a:ln>
-                  </pic:spPr>
-                </pic:pic>
-              </a:graphicData>
-            </a:graphic>
-          </wp:inline>
-        </w:drawing>
-      </w:r>
-    </w:p>
-    <w:p>
-      <w:pPr>
-        <w:jc w:val="center"/>
-        <w:rPr>
-          <w:lang w:eastAsia="zh-CN"/>
-        </w:rPr>
-      </w:pPr>
-      <w:r>
-        <w:rPr>
-          <w:rFonts w:hint="eastAsia"/>
-          <w:lang w:eastAsia="zh-CN"/>
-        </w:rPr>
-        <w:t>Figure.10 logistic, SGD, learning rate = 0.01</w:t>
-      </w:r>
-    </w:p>
-    <w:p>
-      <w:pPr>
-        <w:jc w:val="center"/>
-        <w:rPr>
-          <w:lang w:eastAsia="zh-CN"/>
-        </w:rPr>
-      </w:pPr>
-      <w:r>
-        <w:rPr>
-          <w:noProof/>
-        </w:rPr>
-        <w:drawing>
-          <wp:inline distT="0" distB="0" distL="0" distR="0" wp14:anchorId="41199F4B" wp14:editId="1EF3A166">
-            <wp:extent cx="2520000" cy="2520000"/>
-            <wp:effectExtent l="0" t="0" r="0" b="0"/>
-            <wp:docPr id="16" name="Picture 16" descr="Figure%20output/log_sgd_0.001_1000.png"/>
-            <wp:cNvGraphicFramePr>
-              <a:graphicFrameLocks xmlns:a="http://schemas.openxmlformats.org/drawingml/2006/main" noChangeAspect="1"/>
-            </wp:cNvGraphicFramePr>
-            <a:graphic xmlns:a="http://schemas.openxmlformats.org/drawingml/2006/main">
-              <a:graphicData uri="http://schemas.openxmlformats.org/drawingml/2006/picture">
-                <pic:pic xmlns:pic="http://schemas.openxmlformats.org/drawingml/2006/picture">
-                  <pic:nvPicPr>
-                    <pic:cNvPr id="0" name="Picture 3" descr="Figure%20output/log_sgd_0.001_1000.png"/>
                     <pic:cNvPicPr>
                       <a:picLocks noChangeAspect="1" noChangeArrowheads="1"/>
                     </pic:cNvPicPr>
@@ -2760,48 +2743,25 @@
           <w:rFonts w:hint="eastAsia"/>
           <w:lang w:eastAsia="zh-CN"/>
         </w:rPr>
-        <w:t>Figure.11 logistic, SGD, learning rate = 0.0</w:t>
-      </w:r>
-      <w:r>
-        <w:rPr>
-          <w:lang w:eastAsia="zh-CN"/>
-        </w:rPr>
-        <w:t>0</w:t>
-      </w:r>
-      <w:r>
-        <w:rPr>
-          <w:rFonts w:hint="eastAsia"/>
-          <w:lang w:eastAsia="zh-CN"/>
-        </w:rPr>
-        <w:t>1</w:t>
+        <w:t>Figure.10 logistic, SGD, learning rate = 0.01</w:t>
       </w:r>
     </w:p>
     <w:p>
       <w:pPr>
         <w:jc w:val="center"/>
         <w:rPr>
-          <w:rFonts w:hint="eastAsia"/>
-          <w:lang w:eastAsia="zh-CN"/>
-        </w:rPr>
-      </w:pPr>
-    </w:p>
-    <w:p>
-      <w:pPr>
-        <w:jc w:val="center"/>
-        <w:rPr>
-          <w:lang w:eastAsia="zh-CN"/>
-        </w:rPr>
-      </w:pPr>
-      <w:r>
-        <w:rPr>
-          <w:rFonts w:hint="eastAsia"/>
+          <w:lang w:eastAsia="zh-CN"/>
+        </w:rPr>
+      </w:pPr>
+      <w:r>
+        <w:rPr>
           <w:noProof/>
         </w:rPr>
         <w:drawing>
-          <wp:inline distT="0" distB="0" distL="0" distR="0" wp14:anchorId="1CED729B" wp14:editId="7F6ACCD6">
+          <wp:inline distT="0" distB="0" distL="0" distR="0" wp14:anchorId="41199F4B" wp14:editId="1EF3A166">
             <wp:extent cx="2520000" cy="2520000"/>
             <wp:effectExtent l="0" t="0" r="0" b="0"/>
-            <wp:docPr id="11" name="Picture 11" descr="Figure%20output/log_sgd_0.0001.png"/>
+            <wp:docPr id="16" name="Picture 16" descr="Figure%20output/log_sgd_0.001_1000.png"/>
             <wp:cNvGraphicFramePr>
               <a:graphicFrameLocks xmlns:a="http://schemas.openxmlformats.org/drawingml/2006/main" noChangeAspect="1"/>
             </wp:cNvGraphicFramePr>
@@ -2809,7 +2769,7 @@
               <a:graphicData uri="http://schemas.openxmlformats.org/drawingml/2006/picture">
                 <pic:pic xmlns:pic="http://schemas.openxmlformats.org/drawingml/2006/picture">
                   <pic:nvPicPr>
-                    <pic:cNvPr id="0" name="Picture 2" descr="Figure%20output/log_sgd_0.0001.png"/>
+                    <pic:cNvPr id="0" name="Picture 3" descr="Figure%20output/log_sgd_0.001_1000.png"/>
                     <pic:cNvPicPr>
                       <a:picLocks noChangeAspect="1" noChangeArrowheads="1"/>
                     </pic:cNvPicPr>
@@ -2859,20 +2819,13 @@
           <w:rFonts w:hint="eastAsia"/>
           <w:lang w:eastAsia="zh-CN"/>
         </w:rPr>
-        <w:t>Figure.12</w:t>
-      </w:r>
-      <w:r>
-        <w:rPr>
-          <w:rFonts w:hint="eastAsia"/>
-          <w:lang w:eastAsia="zh-CN"/>
-        </w:rPr>
-        <w:t xml:space="preserve"> logistic, SGD, learning rate = 0.0</w:t>
-      </w:r>
-      <w:r>
-        <w:rPr>
-          <w:lang w:eastAsia="zh-CN"/>
-        </w:rPr>
-        <w:t>00</w:t>
+        <w:t>Figure.11 logistic, SGD, learning rate = 0.0</w:t>
+      </w:r>
+      <w:r>
+        <w:rPr>
+          <w:lang w:eastAsia="zh-CN"/>
+        </w:rPr>
+        <w:t>0</w:t>
       </w:r>
       <w:r>
         <w:rPr>
@@ -2884,89 +2837,29 @@
     </w:p>
     <w:p>
       <w:pPr>
-        <w:rPr>
-          <w:lang w:eastAsia="zh-CN"/>
-        </w:rPr>
-      </w:pPr>
-    </w:p>
-    <w:p>
-      <w:pPr>
-        <w:rPr>
-          <w:rFonts w:hint="eastAsia"/>
-          <w:lang w:eastAsia="zh-CN"/>
-        </w:rPr>
-      </w:pPr>
-    </w:p>
-    <w:p>
-      <w:pPr>
-        <w:rPr>
-          <w:rFonts w:hint="eastAsia"/>
-          <w:lang w:eastAsia="zh-CN"/>
-        </w:rPr>
-      </w:pPr>
-    </w:p>
-    <w:p>
-      <w:pPr>
-        <w:rPr>
-          <w:lang w:eastAsia="zh-CN"/>
-        </w:rPr>
-      </w:pPr>
-      <w:r>
-        <w:rPr>
-          <w:rFonts w:hint="eastAsia"/>
-          <w:lang w:eastAsia="zh-CN"/>
-        </w:rPr>
-        <w:t>And also, the same as SGD, the BGD one</w:t>
-      </w:r>
-      <w:r>
-        <w:rPr>
-          <w:lang w:eastAsia="zh-CN"/>
-        </w:rPr>
-        <w:t>’</w:t>
-      </w:r>
-      <w:r>
-        <w:rPr>
-          <w:rFonts w:hint="eastAsia"/>
-          <w:lang w:eastAsia="zh-CN"/>
-        </w:rPr>
-        <w:t xml:space="preserve">s learning rate is </w:t>
-      </w:r>
-      <w:r>
-        <w:rPr>
-          <w:lang w:eastAsia="zh-CN"/>
-        </w:rPr>
-        <w:t>0.001 and 0.00</w:t>
-      </w:r>
-      <w:r>
-        <w:rPr>
-          <w:lang w:eastAsia="zh-CN"/>
-        </w:rPr>
-        <w:t>01 separately</w:t>
-      </w:r>
-      <w:r>
-        <w:rPr>
-          <w:lang w:eastAsia="zh-CN"/>
-        </w:rPr>
-        <w:t xml:space="preserve">. </w:t>
-      </w:r>
-    </w:p>
-    <w:p>
-      <w:pPr>
         <w:jc w:val="center"/>
         <w:rPr>
           <w:lang w:eastAsia="zh-CN"/>
         </w:rPr>
       </w:pPr>
+    </w:p>
+    <w:p>
+      <w:pPr>
+        <w:jc w:val="center"/>
+        <w:rPr>
+          <w:lang w:eastAsia="zh-CN"/>
+        </w:rPr>
+      </w:pPr>
       <w:r>
         <w:rPr>
           <w:rFonts w:hint="eastAsia"/>
           <w:noProof/>
         </w:rPr>
         <w:drawing>
-          <wp:inline distT="0" distB="0" distL="0" distR="0" wp14:anchorId="558B8B11" wp14:editId="79219BC4">
+          <wp:inline distT="0" distB="0" distL="0" distR="0" wp14:anchorId="1CED729B" wp14:editId="7F6ACCD6">
             <wp:extent cx="2520000" cy="2520000"/>
             <wp:effectExtent l="0" t="0" r="0" b="0"/>
-            <wp:docPr id="17" name="Picture 17" descr="Figure%20output/log_bgd_0.001_data.png"/>
+            <wp:docPr id="11" name="Picture 11" descr="Figure%20output/log_sgd_0.0001.png"/>
             <wp:cNvGraphicFramePr>
               <a:graphicFrameLocks xmlns:a="http://schemas.openxmlformats.org/drawingml/2006/main" noChangeAspect="1"/>
             </wp:cNvGraphicFramePr>
@@ -2974,7 +2867,7 @@
               <a:graphicData uri="http://schemas.openxmlformats.org/drawingml/2006/picture">
                 <pic:pic xmlns:pic="http://schemas.openxmlformats.org/drawingml/2006/picture">
                   <pic:nvPicPr>
-                    <pic:cNvPr id="0" name="Picture 4" descr="Figure%20output/log_bgd_0.001_data.png"/>
+                    <pic:cNvPr id="0" name="Picture 2" descr="Figure%20output/log_sgd_0.0001.png"/>
                     <pic:cNvPicPr>
                       <a:picLocks noChangeAspect="1" noChangeArrowheads="1"/>
                     </pic:cNvPicPr>
@@ -3016,23 +2909,22 @@
       <w:pPr>
         <w:jc w:val="center"/>
         <w:rPr>
-          <w:rFonts w:hint="eastAsia"/>
-          <w:lang w:eastAsia="zh-CN"/>
-        </w:rPr>
-      </w:pPr>
-      <w:r>
-        <w:rPr>
-          <w:rFonts w:hint="eastAsia"/>
-          <w:lang w:eastAsia="zh-CN"/>
-        </w:rPr>
-        <w:t>Figure.13 lo</w:t>
-      </w:r>
-      <w:r>
-        <w:rPr>
-          <w:rFonts w:hint="eastAsia"/>
-          <w:lang w:eastAsia="zh-CN"/>
-        </w:rPr>
-        <w:t>gistic, BGD, learning rate = 0.</w:t>
+          <w:lang w:eastAsia="zh-CN"/>
+        </w:rPr>
+      </w:pPr>
+      <w:r>
+        <w:rPr>
+          <w:rFonts w:hint="eastAsia"/>
+          <w:lang w:eastAsia="zh-CN"/>
+        </w:rPr>
+        <w:t>Figure.12</w:t>
+      </w:r>
+      <w:r>
+        <w:rPr>
+          <w:rFonts w:hint="eastAsia"/>
+          <w:lang w:eastAsia="zh-CN"/>
+        </w:rPr>
+        <w:t xml:space="preserve"> logistic, SGD, learning rate = 0.0</w:t>
       </w:r>
       <w:r>
         <w:rPr>
@@ -3050,6 +2942,72 @@
     </w:p>
     <w:p>
       <w:pPr>
+        <w:rPr>
+          <w:lang w:eastAsia="zh-CN"/>
+        </w:rPr>
+      </w:pPr>
+    </w:p>
+    <w:p>
+      <w:pPr>
+        <w:rPr>
+          <w:lang w:eastAsia="zh-CN"/>
+        </w:rPr>
+      </w:pPr>
+    </w:p>
+    <w:p>
+      <w:pPr>
+        <w:rPr>
+          <w:lang w:eastAsia="zh-CN"/>
+        </w:rPr>
+      </w:pPr>
+    </w:p>
+    <w:p>
+      <w:pPr>
+        <w:rPr>
+          <w:lang w:eastAsia="zh-CN"/>
+        </w:rPr>
+      </w:pPr>
+      <w:r>
+        <w:rPr>
+          <w:rFonts w:hint="eastAsia"/>
+          <w:lang w:eastAsia="zh-CN"/>
+        </w:rPr>
+        <w:t>And also, the same as SGD, the BGD one</w:t>
+      </w:r>
+      <w:r>
+        <w:rPr>
+          <w:lang w:eastAsia="zh-CN"/>
+        </w:rPr>
+        <w:t>’</w:t>
+      </w:r>
+      <w:r>
+        <w:rPr>
+          <w:rFonts w:hint="eastAsia"/>
+          <w:lang w:eastAsia="zh-CN"/>
+        </w:rPr>
+        <w:t xml:space="preserve">s learning rate is </w:t>
+      </w:r>
+      <w:r>
+        <w:rPr>
+          <w:lang w:eastAsia="zh-CN"/>
+        </w:rPr>
+        <w:t>0.001 and 0.00</w:t>
+      </w:r>
+      <w:r>
+        <w:rPr>
+          <w:lang w:eastAsia="zh-CN"/>
+        </w:rPr>
+        <w:t>01 separately</w:t>
+      </w:r>
+      <w:r>
+        <w:rPr>
+          <w:lang w:eastAsia="zh-CN"/>
+        </w:rPr>
+        <w:t xml:space="preserve">. </w:t>
+      </w:r>
+    </w:p>
+    <w:p>
+      <w:pPr>
         <w:jc w:val="center"/>
         <w:rPr>
           <w:lang w:eastAsia="zh-CN"/>
@@ -3061,10 +3019,10 @@
           <w:noProof/>
         </w:rPr>
         <w:drawing>
-          <wp:inline distT="0" distB="0" distL="0" distR="0" wp14:anchorId="0378C7F9" wp14:editId="34677851">
+          <wp:inline distT="0" distB="0" distL="0" distR="0" wp14:anchorId="558B8B11" wp14:editId="79219BC4">
             <wp:extent cx="2520000" cy="2520000"/>
             <wp:effectExtent l="0" t="0" r="0" b="0"/>
-            <wp:docPr id="12" name="Picture 12" descr="Figure%20output/log_bgd_0.0001.png"/>
+            <wp:docPr id="17" name="Picture 17" descr="Figure%20output/log_bgd_0.001_data.png"/>
             <wp:cNvGraphicFramePr>
               <a:graphicFrameLocks xmlns:a="http://schemas.openxmlformats.org/drawingml/2006/main" noChangeAspect="1"/>
             </wp:cNvGraphicFramePr>
@@ -3072,7 +3030,7 @@
               <a:graphicData uri="http://schemas.openxmlformats.org/drawingml/2006/picture">
                 <pic:pic xmlns:pic="http://schemas.openxmlformats.org/drawingml/2006/picture">
                   <pic:nvPicPr>
-                    <pic:cNvPr id="0" name="Picture 3" descr="Figure%20output/log_bgd_0.0001.png"/>
+                    <pic:cNvPr id="0" name="Picture 4" descr="Figure%20output/log_bgd_0.001_data.png"/>
                     <pic:cNvPicPr>
                       <a:picLocks noChangeAspect="1" noChangeArrowheads="1"/>
                     </pic:cNvPicPr>
@@ -3122,14 +3080,7 @@
           <w:rFonts w:hint="eastAsia"/>
           <w:lang w:eastAsia="zh-CN"/>
         </w:rPr>
-        <w:t>Figure.14</w:t>
-      </w:r>
-      <w:r>
-        <w:rPr>
-          <w:rFonts w:hint="eastAsia"/>
-          <w:lang w:eastAsia="zh-CN"/>
-        </w:rPr>
-        <w:t xml:space="preserve"> logistic, BGD, learning rate = 0.0</w:t>
+        <w:t>Figure.13 logistic, BGD, learning rate = 0.</w:t>
       </w:r>
       <w:r>
         <w:rPr>
@@ -3147,101 +3098,6 @@
     </w:p>
     <w:p>
       <w:pPr>
-        <w:rPr>
-          <w:lang w:eastAsia="zh-CN"/>
-        </w:rPr>
-      </w:pPr>
-    </w:p>
-    <w:p>
-      <w:pPr>
-        <w:rPr>
-          <w:lang w:eastAsia="zh-CN"/>
-        </w:rPr>
-      </w:pPr>
-      <w:r>
-        <w:rPr>
-          <w:lang w:eastAsia="zh-CN"/>
-        </w:rPr>
-        <w:t>In the log</w:t>
-      </w:r>
-      <w:r>
-        <w:rPr>
-          <w:lang w:eastAsia="zh-CN"/>
-        </w:rPr>
-        <w:t>istic regression, the SGD and BGD gain a “good” result of cost after 100000, and 90 times respectively.</w:t>
-      </w:r>
-      <w:r>
-        <w:rPr>
-          <w:rFonts w:hint="eastAsia"/>
-          <w:lang w:eastAsia="zh-CN"/>
-        </w:rPr>
-        <w:t xml:space="preserve"> </w:t>
-      </w:r>
-      <w:r>
-        <w:rPr>
-          <w:lang w:eastAsia="zh-CN"/>
-        </w:rPr>
-        <w:t>So</w:t>
-      </w:r>
-      <w:r>
-        <w:rPr>
-          <w:rFonts w:hint="eastAsia"/>
-          <w:lang w:eastAsia="zh-CN"/>
-        </w:rPr>
-        <w:t xml:space="preserve">, we can </w:t>
-      </w:r>
-      <w:r>
-        <w:rPr>
-          <w:lang w:eastAsia="zh-CN"/>
-        </w:rPr>
-        <w:t xml:space="preserve">now </w:t>
-      </w:r>
-      <w:bookmarkStart w:id="0" w:name="_GoBack"/>
-      <w:bookmarkEnd w:id="0"/>
-      <w:r>
-        <w:rPr>
-          <w:rFonts w:hint="eastAsia"/>
-          <w:lang w:eastAsia="zh-CN"/>
-        </w:rPr>
-        <w:t xml:space="preserve">plot the Roc curve by choosing the </w:t>
-      </w:r>
-      <w:r>
-        <w:rPr>
-          <w:lang w:eastAsia="zh-CN"/>
-        </w:rPr>
-        <w:t xml:space="preserve">best </w:t>
-      </w:r>
-      <w:r>
-        <w:rPr>
-          <w:rFonts w:hint="eastAsia"/>
-          <w:lang w:eastAsia="zh-CN"/>
-        </w:rPr>
-        <w:t>parameter</w:t>
-      </w:r>
-      <w:r>
-        <w:rPr>
-          <w:lang w:eastAsia="zh-CN"/>
-        </w:rPr>
-        <w:t>s</w:t>
-      </w:r>
-      <w:r>
-        <w:rPr>
-          <w:rFonts w:hint="eastAsia"/>
-          <w:lang w:eastAsia="zh-CN"/>
-        </w:rPr>
-        <w:t>.</w:t>
-      </w:r>
-    </w:p>
-    <w:p>
-      <w:pPr>
-        <w:rPr>
-          <w:rFonts w:hint="eastAsia"/>
-          <w:lang w:eastAsia="zh-CN"/>
-        </w:rPr>
-      </w:pPr>
-    </w:p>
-    <w:p>
-      <w:pPr>
         <w:jc w:val="center"/>
         <w:rPr>
           <w:lang w:eastAsia="zh-CN"/>
@@ -3253,10 +3109,10 @@
           <w:noProof/>
         </w:rPr>
         <w:drawing>
-          <wp:inline distT="0" distB="0" distL="0" distR="0" wp14:anchorId="1383B16B" wp14:editId="51894E98">
-            <wp:extent cx="3668400" cy="2520000"/>
+          <wp:inline distT="0" distB="0" distL="0" distR="0" wp14:anchorId="0378C7F9" wp14:editId="34677851">
+            <wp:extent cx="2520000" cy="2520000"/>
             <wp:effectExtent l="0" t="0" r="0" b="0"/>
-            <wp:docPr id="19" name="Picture 19" descr="Figure%20output/log_sgd_roc_curve.png"/>
+            <wp:docPr id="12" name="Picture 12" descr="Figure%20output/log_bgd_0.0001.png"/>
             <wp:cNvGraphicFramePr>
               <a:graphicFrameLocks xmlns:a="http://schemas.openxmlformats.org/drawingml/2006/main" noChangeAspect="1"/>
             </wp:cNvGraphicFramePr>
@@ -3264,7 +3120,7 @@
               <a:graphicData uri="http://schemas.openxmlformats.org/drawingml/2006/picture">
                 <pic:pic xmlns:pic="http://schemas.openxmlformats.org/drawingml/2006/picture">
                   <pic:nvPicPr>
-                    <pic:cNvPr id="0" name="Picture 6" descr="Figure%20output/log_sgd_roc_curve.png"/>
+                    <pic:cNvPr id="0" name="Picture 3" descr="Figure%20output/log_bgd_0.0001.png"/>
                     <pic:cNvPicPr>
                       <a:picLocks noChangeAspect="1" noChangeArrowheads="1"/>
                     </pic:cNvPicPr>
@@ -3285,7 +3141,7 @@
                   <pic:spPr bwMode="auto">
                     <a:xfrm>
                       <a:off x="0" y="0"/>
-                      <a:ext cx="3668400" cy="2520000"/>
+                      <a:ext cx="2520000" cy="2520000"/>
                     </a:xfrm>
                     <a:prstGeom prst="rect">
                       <a:avLst/>
@@ -3304,56 +3160,129 @@
     </w:p>
     <w:p>
       <w:pPr>
-        <w:pStyle w:val="NoSpacing"/>
         <w:jc w:val="center"/>
-      </w:pPr>
-      <w:r>
-        <w:rPr>
-          <w:rFonts w:hint="eastAsia"/>
-        </w:rPr>
-        <w:t>Figure.15</w:t>
-      </w:r>
-      <w:r>
-        <w:rPr>
-          <w:rFonts w:hint="eastAsia"/>
-        </w:rPr>
-        <w:t xml:space="preserve"> ROC</w:t>
-      </w:r>
-      <w:r>
-        <w:rPr>
-          <w:rFonts w:hint="eastAsia"/>
-        </w:rPr>
-        <w:t xml:space="preserve"> curve of S</w:t>
-      </w:r>
-      <w:r>
-        <w:rPr>
-          <w:rFonts w:hint="eastAsia"/>
-        </w:rPr>
-        <w:t>GD</w:t>
-      </w:r>
-      <w:r>
-        <w:t xml:space="preserve"> (learning rate = 0.01</w:t>
-      </w:r>
-      <w:r>
-        <w:t>, AUC=96.2</w:t>
-      </w:r>
-      <w:r>
-        <w:t>9%)</w:t>
+        <w:rPr>
+          <w:lang w:eastAsia="zh-CN"/>
+        </w:rPr>
+      </w:pPr>
+      <w:r>
+        <w:rPr>
+          <w:rFonts w:hint="eastAsia"/>
+          <w:lang w:eastAsia="zh-CN"/>
+        </w:rPr>
+        <w:t>Figure.14</w:t>
+      </w:r>
+      <w:r>
+        <w:rPr>
+          <w:rFonts w:hint="eastAsia"/>
+          <w:lang w:eastAsia="zh-CN"/>
+        </w:rPr>
+        <w:t xml:space="preserve"> logistic, BGD, learning rate = 0.0</w:t>
+      </w:r>
+      <w:r>
+        <w:rPr>
+          <w:lang w:eastAsia="zh-CN"/>
+        </w:rPr>
+        <w:t>00</w:t>
+      </w:r>
+      <w:r>
+        <w:rPr>
+          <w:rFonts w:hint="eastAsia"/>
+          <w:lang w:eastAsia="zh-CN"/>
+        </w:rPr>
+        <w:t>1</w:t>
+      </w:r>
+    </w:p>
+    <w:p>
+      <w:pPr>
+        <w:rPr>
+          <w:lang w:eastAsia="zh-CN"/>
+        </w:rPr>
+      </w:pPr>
+    </w:p>
+    <w:p>
+      <w:pPr>
+        <w:rPr>
+          <w:rFonts w:hint="eastAsia"/>
+          <w:lang w:eastAsia="zh-CN"/>
+        </w:rPr>
+      </w:pPr>
+      <w:r>
+        <w:rPr>
+          <w:lang w:eastAsia="zh-CN"/>
+        </w:rPr>
+        <w:t>In the log</w:t>
+      </w:r>
+      <w:r>
+        <w:rPr>
+          <w:lang w:eastAsia="zh-CN"/>
+        </w:rPr>
+        <w:t>istic regression, the SGD and BGD gain a “good” result of cost after 100000, and 90 times respectively.</w:t>
+      </w:r>
+      <w:r>
+        <w:rPr>
+          <w:rFonts w:hint="eastAsia"/>
+          <w:lang w:eastAsia="zh-CN"/>
+        </w:rPr>
+        <w:t xml:space="preserve"> </w:t>
+      </w:r>
+      <w:r>
+        <w:rPr>
+          <w:lang w:eastAsia="zh-CN"/>
+        </w:rPr>
+        <w:t>So</w:t>
+      </w:r>
+      <w:r>
+        <w:rPr>
+          <w:rFonts w:hint="eastAsia"/>
+          <w:lang w:eastAsia="zh-CN"/>
+        </w:rPr>
+        <w:t xml:space="preserve">, we can </w:t>
+      </w:r>
+      <w:r>
+        <w:rPr>
+          <w:lang w:eastAsia="zh-CN"/>
+        </w:rPr>
+        <w:t xml:space="preserve">now </w:t>
+      </w:r>
+      <w:r>
+        <w:rPr>
+          <w:rFonts w:hint="eastAsia"/>
+          <w:lang w:eastAsia="zh-CN"/>
+        </w:rPr>
+        <w:t xml:space="preserve">plot the Roc curve by choosing the </w:t>
+      </w:r>
+      <w:r>
+        <w:rPr>
+          <w:lang w:eastAsia="zh-CN"/>
+        </w:rPr>
+        <w:t xml:space="preserve">best </w:t>
+      </w:r>
+      <w:r>
+        <w:rPr>
+          <w:rFonts w:hint="eastAsia"/>
+          <w:lang w:eastAsia="zh-CN"/>
+        </w:rPr>
+        <w:t>parameter</w:t>
+      </w:r>
+      <w:r>
+        <w:rPr>
+          <w:lang w:eastAsia="zh-CN"/>
+        </w:rPr>
+        <w:t>s</w:t>
+      </w:r>
+      <w:r>
+        <w:rPr>
+          <w:rFonts w:hint="eastAsia"/>
+          <w:lang w:eastAsia="zh-CN"/>
+        </w:rPr>
+        <w:t>.</w:t>
       </w:r>
     </w:p>
     <w:p>
       <w:pPr>
         <w:jc w:val="center"/>
         <w:rPr>
-          <w:rFonts w:hint="eastAsia"/>
-          <w:lang w:eastAsia="zh-CN"/>
-        </w:rPr>
-      </w:pPr>
-    </w:p>
-    <w:p>
-      <w:pPr>
-        <w:jc w:val="center"/>
-        <w:rPr>
           <w:lang w:eastAsia="zh-CN"/>
         </w:rPr>
       </w:pPr>
@@ -3363,10 +3292,10 @@
           <w:noProof/>
         </w:rPr>
         <w:drawing>
-          <wp:inline distT="0" distB="0" distL="0" distR="0" wp14:anchorId="7557E0B6" wp14:editId="40E64D84">
+          <wp:inline distT="0" distB="0" distL="0" distR="0" wp14:anchorId="1383B16B" wp14:editId="51894E98">
             <wp:extent cx="3668400" cy="2520000"/>
             <wp:effectExtent l="0" t="0" r="0" b="0"/>
-            <wp:docPr id="18" name="Picture 18" descr="Figure%20output/log_bgd_0.001.png"/>
+            <wp:docPr id="19" name="Picture 19" descr="Figure%20output/log_sgd_roc_curve.png"/>
             <wp:cNvGraphicFramePr>
               <a:graphicFrameLocks xmlns:a="http://schemas.openxmlformats.org/drawingml/2006/main" noChangeAspect="1"/>
             </wp:cNvGraphicFramePr>
@@ -3374,7 +3303,7 @@
               <a:graphicData uri="http://schemas.openxmlformats.org/drawingml/2006/picture">
                 <pic:pic xmlns:pic="http://schemas.openxmlformats.org/drawingml/2006/picture">
                   <pic:nvPicPr>
-                    <pic:cNvPr id="0" name="Picture 5" descr="Figure%20output/log_bgd_0.001.png"/>
+                    <pic:cNvPr id="0" name="Picture 6" descr="Figure%20output/log_sgd_roc_curve.png"/>
                     <pic:cNvPicPr>
                       <a:picLocks noChangeAspect="1" noChangeArrowheads="1"/>
                     </pic:cNvPicPr>
@@ -3424,6 +3353,83 @@
         <w:rPr>
           <w:rFonts w:hint="eastAsia"/>
         </w:rPr>
+        <w:t>Figure.15 ROC curve of SGD</w:t>
+      </w:r>
+      <w:r>
+        <w:t xml:space="preserve"> (learning rate = 0.01, AUC=96.29%)</w:t>
+      </w:r>
+    </w:p>
+    <w:p>
+      <w:pPr>
+        <w:jc w:val="center"/>
+        <w:rPr>
+          <w:lang w:eastAsia="zh-CN"/>
+        </w:rPr>
+      </w:pPr>
+      <w:r>
+        <w:rPr>
+          <w:rFonts w:hint="eastAsia"/>
+          <w:noProof/>
+        </w:rPr>
+        <w:drawing>
+          <wp:inline distT="0" distB="0" distL="0" distR="0" wp14:anchorId="7557E0B6" wp14:editId="40E64D84">
+            <wp:extent cx="3668400" cy="2520000"/>
+            <wp:effectExtent l="0" t="0" r="0" b="0"/>
+            <wp:docPr id="18" name="Picture 18" descr="Figure%20output/log_bgd_0.001.png"/>
+            <wp:cNvGraphicFramePr>
+              <a:graphicFrameLocks xmlns:a="http://schemas.openxmlformats.org/drawingml/2006/main" noChangeAspect="1"/>
+            </wp:cNvGraphicFramePr>
+            <a:graphic xmlns:a="http://schemas.openxmlformats.org/drawingml/2006/main">
+              <a:graphicData uri="http://schemas.openxmlformats.org/drawingml/2006/picture">
+                <pic:pic xmlns:pic="http://schemas.openxmlformats.org/drawingml/2006/picture">
+                  <pic:nvPicPr>
+                    <pic:cNvPr id="0" name="Picture 5" descr="Figure%20output/log_bgd_0.001.png"/>
+                    <pic:cNvPicPr>
+                      <a:picLocks noChangeAspect="1" noChangeArrowheads="1"/>
+                    </pic:cNvPicPr>
+                  </pic:nvPicPr>
+                  <pic:blipFill>
+                    <a:blip r:embed="rId21">
+                      <a:extLst>
+                        <a:ext uri="{28A0092B-C50C-407E-A947-70E740481C1C}">
+                          <a14:useLocalDpi xmlns:a14="http://schemas.microsoft.com/office/drawing/2010/main" val="0"/>
+                        </a:ext>
+                      </a:extLst>
+                    </a:blip>
+                    <a:srcRect/>
+                    <a:stretch>
+                      <a:fillRect/>
+                    </a:stretch>
+                  </pic:blipFill>
+                  <pic:spPr bwMode="auto">
+                    <a:xfrm>
+                      <a:off x="0" y="0"/>
+                      <a:ext cx="3668400" cy="2520000"/>
+                    </a:xfrm>
+                    <a:prstGeom prst="rect">
+                      <a:avLst/>
+                    </a:prstGeom>
+                    <a:noFill/>
+                    <a:ln>
+                      <a:noFill/>
+                    </a:ln>
+                  </pic:spPr>
+                </pic:pic>
+              </a:graphicData>
+            </a:graphic>
+          </wp:inline>
+        </w:drawing>
+      </w:r>
+    </w:p>
+    <w:p>
+      <w:pPr>
+        <w:pStyle w:val="NoSpacing"/>
+        <w:jc w:val="center"/>
+      </w:pPr>
+      <w:r>
+        <w:rPr>
+          <w:rFonts w:hint="eastAsia"/>
+        </w:rPr>
         <w:t>Figure.16</w:t>
       </w:r>
       <w:r>
@@ -3433,19 +3439,7 @@
         <w:t xml:space="preserve"> ROC curve of BGD</w:t>
       </w:r>
       <w:r>
-        <w:t xml:space="preserve"> (learning rate = </w:t>
-      </w:r>
-      <w:r>
-        <w:t>0.0</w:t>
-      </w:r>
-      <w:r>
-        <w:t>1</w:t>
-      </w:r>
-      <w:r>
-        <w:t>, AUC=97.39%</w:t>
-      </w:r>
-      <w:r>
-        <w:t>)</w:t>
+        <w:t xml:space="preserve"> (learning rate = 0.01, AUC=97.39%)</w:t>
       </w:r>
     </w:p>
     <w:p>
@@ -3457,21 +3451,502 @@
       <w:pPr>
         <w:pStyle w:val="Heading1"/>
         <w:rPr>
-          <w:rFonts w:hint="eastAsia"/>
-        </w:rPr>
-      </w:pPr>
-      <w:r>
-        <w:rPr>
-          <w:rFonts w:hint="eastAsia"/>
-        </w:rPr>
-        <w:t>Summery</w:t>
-      </w:r>
+          <w:lang w:eastAsia="zh-CN"/>
+        </w:rPr>
+      </w:pPr>
+      <w:r>
+        <w:rPr>
+          <w:rFonts w:hint="eastAsia"/>
+        </w:rPr>
+        <w:t>Summ</w:t>
+      </w:r>
+      <w:r>
+        <w:rPr>
+          <w:rFonts w:hint="eastAsia"/>
+          <w:lang w:eastAsia="zh-CN"/>
+        </w:rPr>
+        <w:t>a</w:t>
+      </w:r>
+      <w:r>
+        <w:rPr>
+          <w:rFonts w:hint="eastAsia"/>
+        </w:rPr>
+        <w:t>ry</w:t>
+      </w:r>
+    </w:p>
+    <w:p>
+      <w:pPr>
+        <w:rPr>
+          <w:rFonts w:hint="eastAsia"/>
+          <w:lang w:eastAsia="zh-CN"/>
+        </w:rPr>
+      </w:pPr>
+    </w:p>
+    <w:p>
+      <w:pPr>
+        <w:pStyle w:val="ListParagraph"/>
+        <w:numPr>
+          <w:ilvl w:val="0"/>
+          <w:numId w:val="1"/>
+        </w:numPr>
+        <w:rPr>
+          <w:lang w:eastAsia="zh-CN"/>
+        </w:rPr>
+      </w:pPr>
+      <w:r>
+        <w:rPr>
+          <w:lang w:eastAsia="zh-CN"/>
+        </w:rPr>
+        <w:t xml:space="preserve">In all of the </w:t>
+      </w:r>
+      <w:r>
+        <w:rPr>
+          <w:lang w:eastAsia="zh-CN"/>
+        </w:rPr>
+        <w:t xml:space="preserve">cost function results, </w:t>
+      </w:r>
+      <w:r>
+        <w:rPr>
+          <w:lang w:eastAsia="zh-CN"/>
+        </w:rPr>
+        <w:t>the value</w:t>
+      </w:r>
+      <w:r>
+        <w:rPr>
+          <w:lang w:eastAsia="zh-CN"/>
+        </w:rPr>
+        <w:t>s</w:t>
+      </w:r>
+      <w:r>
+        <w:rPr>
+          <w:lang w:eastAsia="zh-CN"/>
+        </w:rPr>
+        <w:t xml:space="preserve"> are no more than 0.2, so all of their auc value</w:t>
+      </w:r>
+      <w:r>
+        <w:rPr>
+          <w:lang w:eastAsia="zh-CN"/>
+        </w:rPr>
+        <w:t>s</w:t>
+      </w:r>
+      <w:r>
+        <w:rPr>
+          <w:lang w:eastAsia="zh-CN"/>
+        </w:rPr>
+        <w:t xml:space="preserve"> are </w:t>
+      </w:r>
+      <w:r>
+        <w:rPr>
+          <w:lang w:eastAsia="zh-CN"/>
+        </w:rPr>
+        <w:t xml:space="preserve">so </w:t>
+      </w:r>
+      <w:r>
+        <w:rPr>
+          <w:lang w:eastAsia="zh-CN"/>
+        </w:rPr>
+        <w:t xml:space="preserve">close to </w:t>
+      </w:r>
+      <w:r>
+        <w:rPr>
+          <w:lang w:eastAsia="zh-CN"/>
+        </w:rPr>
+        <w:t>96%.</w:t>
+      </w:r>
+      <w:r>
+        <w:rPr>
+          <w:lang w:eastAsia="zh-CN"/>
+        </w:rPr>
+        <w:t xml:space="preserve"> </w:t>
+      </w:r>
+    </w:p>
+    <w:p>
+      <w:pPr>
+        <w:pStyle w:val="ListParagraph"/>
+        <w:numPr>
+          <w:ilvl w:val="0"/>
+          <w:numId w:val="1"/>
+        </w:numPr>
+        <w:rPr>
+          <w:lang w:eastAsia="zh-CN"/>
+        </w:rPr>
+      </w:pPr>
+      <w:r>
+        <w:rPr>
+          <w:rFonts w:hint="eastAsia"/>
+          <w:lang w:eastAsia="zh-CN"/>
+        </w:rPr>
+        <w:t xml:space="preserve">If we print out the trained theta list, we can observe that some of the value are larger than others, </w:t>
+      </w:r>
+      <w:r>
+        <w:rPr>
+          <w:lang w:eastAsia="zh-CN"/>
+        </w:rPr>
+        <w:t xml:space="preserve">so </w:t>
+      </w:r>
+      <w:r>
+        <w:rPr>
+          <w:lang w:eastAsia="zh-CN"/>
+        </w:rPr>
+        <w:t xml:space="preserve">we can </w:t>
+      </w:r>
+      <w:r>
+        <w:rPr>
+          <w:lang w:eastAsia="zh-CN"/>
+        </w:rPr>
+        <w:t xml:space="preserve">compare </w:t>
+      </w:r>
+      <w:r>
+        <w:rPr>
+          <w:lang w:eastAsia="zh-CN"/>
+        </w:rPr>
+        <w:t>them on the attributes list to see which factors they are related.</w:t>
+      </w:r>
+      <w:r>
+        <w:rPr>
+          <w:lang w:eastAsia="zh-CN"/>
+        </w:rPr>
+        <w:t xml:space="preserve"> And that is why linear regression and logistic regression are being used widely, because </w:t>
+      </w:r>
+      <w:r>
+        <w:rPr>
+          <w:rFonts w:hint="eastAsia"/>
+          <w:lang w:eastAsia="zh-CN"/>
+        </w:rPr>
+        <w:t xml:space="preserve">they are both easy to explain </w:t>
+      </w:r>
+      <w:r>
+        <w:rPr>
+          <w:lang w:eastAsia="zh-CN"/>
+        </w:rPr>
+        <w:t>the</w:t>
+      </w:r>
+      <w:r>
+        <w:rPr>
+          <w:lang w:eastAsia="zh-CN"/>
+        </w:rPr>
+        <w:t xml:space="preserve"> weights of the factors.</w:t>
+      </w:r>
+      <w:r>
+        <w:rPr>
+          <w:lang w:eastAsia="zh-CN"/>
+        </w:rPr>
+        <w:t xml:space="preserve"> </w:t>
+      </w:r>
+    </w:p>
+    <w:p>
+      <w:pPr>
+        <w:pStyle w:val="ListParagraph"/>
+        <w:numPr>
+          <w:ilvl w:val="0"/>
+          <w:numId w:val="1"/>
+        </w:numPr>
+        <w:rPr>
+          <w:lang w:eastAsia="zh-CN"/>
+        </w:rPr>
+      </w:pPr>
+      <w:r>
+        <w:rPr>
+          <w:lang w:eastAsia="zh-CN"/>
+        </w:rPr>
+        <w:t xml:space="preserve">If we compare the epoch </w:t>
+      </w:r>
+      <w:r>
+        <w:rPr>
+          <w:lang w:eastAsia="zh-CN"/>
+        </w:rPr>
+        <w:t xml:space="preserve">between SGD and BGD, we can find that the SGD one are much </w:t>
+      </w:r>
+      <w:r>
+        <w:rPr>
+          <w:lang w:eastAsia="zh-CN"/>
+        </w:rPr>
+        <w:t>larger</w:t>
+      </w:r>
+      <w:r>
+        <w:rPr>
+          <w:lang w:eastAsia="zh-CN"/>
+        </w:rPr>
+        <w:t xml:space="preserve"> than</w:t>
+      </w:r>
+      <w:r>
+        <w:rPr>
+          <w:lang w:eastAsia="zh-CN"/>
+        </w:rPr>
+        <w:t xml:space="preserve"> the</w:t>
+      </w:r>
+      <w:r>
+        <w:rPr>
+          <w:lang w:eastAsia="zh-CN"/>
+        </w:rPr>
+        <w:t xml:space="preserve"> BGD</w:t>
+      </w:r>
+      <w:r>
+        <w:rPr>
+          <w:lang w:eastAsia="zh-CN"/>
+        </w:rPr>
+        <w:t>’</w:t>
+      </w:r>
+      <w:r>
+        <w:rPr>
+          <w:rFonts w:hint="eastAsia"/>
+          <w:lang w:eastAsia="zh-CN"/>
+        </w:rPr>
+        <w:t>s</w:t>
+      </w:r>
+      <w:r>
+        <w:rPr>
+          <w:lang w:eastAsia="zh-CN"/>
+        </w:rPr>
+        <w:t>,</w:t>
+      </w:r>
+      <w:r>
+        <w:rPr>
+          <w:lang w:eastAsia="zh-CN"/>
+        </w:rPr>
+        <w:t xml:space="preserve"> which means the BGD convergence </w:t>
+      </w:r>
+      <w:r>
+        <w:rPr>
+          <w:lang w:eastAsia="zh-CN"/>
+        </w:rPr>
+        <w:t xml:space="preserve">faster than the SGD. </w:t>
+      </w:r>
+      <w:r>
+        <w:rPr>
+          <w:lang w:eastAsia="zh-CN"/>
+        </w:rPr>
+        <w:t xml:space="preserve">Because the BGD use the whole </w:t>
+      </w:r>
+      <w:r>
+        <w:rPr>
+          <w:lang w:eastAsia="zh-CN"/>
+        </w:rPr>
+        <w:t xml:space="preserve">dataset to train the </w:t>
+      </w:r>
+      <w:r>
+        <w:rPr>
+          <w:lang w:eastAsia="zh-CN"/>
+        </w:rPr>
+        <w:t>theta list,</w:t>
+      </w:r>
+      <w:r>
+        <w:rPr>
+          <w:lang w:eastAsia="zh-CN"/>
+        </w:rPr>
+        <w:t xml:space="preserve"> and </w:t>
+      </w:r>
+      <w:r>
+        <w:rPr>
+          <w:lang w:eastAsia="zh-CN"/>
+        </w:rPr>
+        <w:t xml:space="preserve">1 epoch in BGD </w:t>
+      </w:r>
+      <w:r>
+        <w:rPr>
+          <w:lang w:eastAsia="zh-CN"/>
+        </w:rPr>
+        <w:t>are the same as</w:t>
+      </w:r>
+      <w:r>
+        <w:rPr>
+          <w:lang w:eastAsia="zh-CN"/>
+        </w:rPr>
+        <w:t xml:space="preserve"> 4100 </w:t>
+      </w:r>
+      <w:r>
+        <w:rPr>
+          <w:lang w:eastAsia="zh-CN"/>
+        </w:rPr>
+        <w:t>epochs</w:t>
+      </w:r>
+      <w:r>
+        <w:rPr>
+          <w:lang w:eastAsia="zh-CN"/>
+        </w:rPr>
+        <w:t xml:space="preserve"> in SGD.</w:t>
+      </w:r>
+    </w:p>
+    <w:p>
+      <w:pPr>
+        <w:rPr>
+          <w:lang w:eastAsia="zh-CN"/>
+        </w:rPr>
+      </w:pPr>
+    </w:p>
+    <w:p>
+      <w:pPr>
+        <w:pStyle w:val="Heading1"/>
+        <w:rPr>
+          <w:rFonts w:hint="eastAsia"/>
+          <w:lang w:eastAsia="zh-CN"/>
+        </w:rPr>
+      </w:pPr>
+      <w:r>
+        <w:rPr>
+          <w:lang w:eastAsia="zh-CN"/>
+        </w:rPr>
+        <w:t>Reference:</w:t>
+      </w:r>
+    </w:p>
+    <w:p>
+      <w:pPr>
+        <w:rPr>
+          <w:lang w:eastAsia="zh-CN"/>
+        </w:rPr>
+      </w:pPr>
+    </w:p>
+    <w:p>
+      <w:pPr>
+        <w:rPr>
+          <w:lang w:eastAsia="zh-CN"/>
+        </w:rPr>
+      </w:pPr>
+      <w:r>
+        <w:rPr>
+          <w:lang w:eastAsia="zh-CN"/>
+        </w:rPr>
+        <w:t xml:space="preserve">[1] </w:t>
+      </w:r>
+      <w:r>
+        <w:rPr>
+          <w:lang w:eastAsia="zh-CN"/>
+        </w:rPr>
+        <w:t>https://stanford.edu/~mwaskom/software/seaborn/#</w:t>
+      </w:r>
+    </w:p>
+    <w:p>
+      <w:pPr>
+        <w:rPr>
+          <w:lang w:eastAsia="zh-CN"/>
+        </w:rPr>
+      </w:pPr>
+      <w:r>
+        <w:rPr>
+          <w:lang w:eastAsia="zh-CN"/>
+        </w:rPr>
+        <w:t xml:space="preserve">[2] </w:t>
+      </w:r>
+      <w:hyperlink r:id="rId22" w:history="1">
+        <w:r>
+          <w:rPr>
+            <w:rStyle w:val="Hyperlink"/>
+            <w:lang w:eastAsia="zh-CN"/>
+          </w:rPr>
+          <w:t>https://en.wikipedia.org/wiki/Trapezoidal_rule</w:t>
+        </w:r>
+      </w:hyperlink>
+    </w:p>
+    <w:p>
+      <w:pPr>
+        <w:rPr>
+          <w:rFonts w:hint="eastAsia"/>
+          <w:lang w:eastAsia="zh-CN"/>
+        </w:rPr>
+      </w:pPr>
+      <w:r>
+        <w:rPr>
+          <w:lang w:eastAsia="zh-CN"/>
+        </w:rPr>
+        <w:t xml:space="preserve">[3] </w:t>
+      </w:r>
+      <w:r>
+        <w:rPr>
+          <w:lang w:eastAsia="zh-CN"/>
+        </w:rPr>
+        <w:t>http://scikit-learn.org/stable/index.html</w:t>
+      </w:r>
+    </w:p>
+    <w:p>
+      <w:pPr>
+        <w:rPr>
+          <w:lang w:eastAsia="zh-CN"/>
+        </w:rPr>
+      </w:pPr>
+      <w:r>
+        <w:rPr>
+          <w:rFonts w:hint="eastAsia"/>
+          <w:lang w:eastAsia="zh-CN"/>
+        </w:rPr>
+        <w:t>[</w:t>
+      </w:r>
+      <w:r>
+        <w:rPr>
+          <w:lang w:eastAsia="zh-CN"/>
+        </w:rPr>
+        <w:t>4</w:t>
+      </w:r>
+      <w:r>
+        <w:rPr>
+          <w:rFonts w:hint="eastAsia"/>
+          <w:lang w:eastAsia="zh-CN"/>
+        </w:rPr>
+        <w:t>]</w:t>
+      </w:r>
+      <w:r>
+        <w:rPr>
+          <w:lang w:eastAsia="zh-CN"/>
+        </w:rPr>
+        <w:t xml:space="preserve"> </w:t>
+      </w:r>
+      <w:r>
+        <w:rPr>
+          <w:lang w:eastAsia="zh-CN"/>
+        </w:rPr>
+        <w:t>http://matplotlib.org</w:t>
+      </w:r>
+    </w:p>
+    <w:p>
+      <w:pPr>
+        <w:rPr>
+          <w:rFonts w:hint="eastAsia"/>
+          <w:lang w:eastAsia="zh-CN"/>
+        </w:rPr>
+      </w:pPr>
+      <w:r>
+        <w:rPr>
+          <w:lang w:eastAsia="zh-CN"/>
+        </w:rPr>
+        <w:t xml:space="preserve">[5] </w:t>
+      </w:r>
+      <w:r>
+        <w:rPr>
+          <w:lang w:eastAsia="zh-CN"/>
+        </w:rPr>
+        <w:t>https://docs.eyesopen.com/toolkits/cookbook/python/plotting/roc.html</w:t>
+      </w:r>
+    </w:p>
+    <w:p>
+      <w:pPr>
+        <w:rPr>
+          <w:lang w:eastAsia="zh-CN"/>
+        </w:rPr>
+      </w:pPr>
+      <w:r>
+        <w:rPr>
+          <w:lang w:eastAsia="zh-CN"/>
+        </w:rPr>
+        <w:t>[6]</w:t>
+      </w:r>
+      <w:r>
+        <w:rPr>
+          <w:lang w:eastAsia="zh-CN"/>
+        </w:rPr>
+        <w:t>http://alexkong.net/2013/06/introduction-to-auc-and-roc/</w:t>
+      </w:r>
+    </w:p>
+    <w:p>
+      <w:pPr>
+        <w:rPr>
+          <w:rFonts w:hint="eastAsia"/>
+          <w:lang w:eastAsia="zh-CN"/>
+        </w:rPr>
+      </w:pPr>
     </w:p>
     <w:p>
       <w:pPr>
         <w:jc w:val="center"/>
         <w:rPr>
-          <w:rFonts w:hint="eastAsia"/>
           <w:lang w:eastAsia="zh-CN"/>
         </w:rPr>
       </w:pPr>
@@ -3489,6 +3964,127 @@
     </w:sectPr>
   </w:body>
 </w:document>
+</file>
+
+<file path=word/numbering.xml><?xml version="1.0" encoding="utf-8"?>
+<w:numbering xmlns:wpc="http://schemas.microsoft.com/office/word/2010/wordprocessingCanvas" xmlns:mo="http://schemas.microsoft.com/office/mac/office/2008/main" xmlns:mc="http://schemas.openxmlformats.org/markup-compatibility/2006" xmlns:mv="urn:schemas-microsoft-com:mac:vml" xmlns:o="urn:schemas-microsoft-com:office:office" xmlns:r="http://schemas.openxmlformats.org/officeDocument/2006/relationships" xmlns:m="http://schemas.openxmlformats.org/officeDocument/2006/math" xmlns:v="urn:schemas-microsoft-com:vml" xmlns:wp14="http://schemas.microsoft.com/office/word/2010/wordprocessingDrawing" xmlns:wp="http://schemas.openxmlformats.org/drawingml/2006/wordprocessingDrawing" xmlns:w10="urn:schemas-microsoft-com:office:word" xmlns:w="http://schemas.openxmlformats.org/wordprocessingml/2006/main" xmlns:w14="http://schemas.microsoft.com/office/word/2010/wordml" xmlns:w15="http://schemas.microsoft.com/office/word/2012/wordml" xmlns:wpg="http://schemas.microsoft.com/office/word/2010/wordprocessingGroup" xmlns:wpi="http://schemas.microsoft.com/office/word/2010/wordprocessingInk" xmlns:wne="http://schemas.microsoft.com/office/word/2006/wordml" xmlns:wps="http://schemas.microsoft.com/office/word/2010/wordprocessingShape" mc:Ignorable="w14 w15 wp14">
+  <w:abstractNum w:abstractNumId="0">
+    <w:nsid w:val="32163E78"/>
+    <w:multiLevelType w:val="hybridMultilevel"/>
+    <w:tmpl w:val="63704780"/>
+    <w:lvl w:ilvl="0" w:tplc="04090001">
+      <w:start w:val="1"/>
+      <w:numFmt w:val="bullet"/>
+      <w:lvlText w:val=""/>
+      <w:lvlJc w:val="left"/>
+      <w:pPr>
+        <w:ind w:left="720" w:hanging="360"/>
+      </w:pPr>
+      <w:rPr>
+        <w:rFonts w:ascii="Symbol" w:hAnsi="Symbol" w:hint="default"/>
+      </w:rPr>
+    </w:lvl>
+    <w:lvl w:ilvl="1" w:tplc="04090003" w:tentative="1">
+      <w:start w:val="1"/>
+      <w:numFmt w:val="bullet"/>
+      <w:lvlText w:val="o"/>
+      <w:lvlJc w:val="left"/>
+      <w:pPr>
+        <w:ind w:left="1440" w:hanging="360"/>
+      </w:pPr>
+      <w:rPr>
+        <w:rFonts w:ascii="Courier New" w:hAnsi="Courier New" w:cs="Courier New" w:hint="default"/>
+      </w:rPr>
+    </w:lvl>
+    <w:lvl w:ilvl="2" w:tplc="04090005" w:tentative="1">
+      <w:start w:val="1"/>
+      <w:numFmt w:val="bullet"/>
+      <w:lvlText w:val=""/>
+      <w:lvlJc w:val="left"/>
+      <w:pPr>
+        <w:ind w:left="2160" w:hanging="360"/>
+      </w:pPr>
+      <w:rPr>
+        <w:rFonts w:ascii="Wingdings" w:hAnsi="Wingdings" w:hint="default"/>
+      </w:rPr>
+    </w:lvl>
+    <w:lvl w:ilvl="3" w:tplc="04090001" w:tentative="1">
+      <w:start w:val="1"/>
+      <w:numFmt w:val="bullet"/>
+      <w:lvlText w:val=""/>
+      <w:lvlJc w:val="left"/>
+      <w:pPr>
+        <w:ind w:left="2880" w:hanging="360"/>
+      </w:pPr>
+      <w:rPr>
+        <w:rFonts w:ascii="Symbol" w:hAnsi="Symbol" w:hint="default"/>
+      </w:rPr>
+    </w:lvl>
+    <w:lvl w:ilvl="4" w:tplc="04090003" w:tentative="1">
+      <w:start w:val="1"/>
+      <w:numFmt w:val="bullet"/>
+      <w:lvlText w:val="o"/>
+      <w:lvlJc w:val="left"/>
+      <w:pPr>
+        <w:ind w:left="3600" w:hanging="360"/>
+      </w:pPr>
+      <w:rPr>
+        <w:rFonts w:ascii="Courier New" w:hAnsi="Courier New" w:cs="Courier New" w:hint="default"/>
+      </w:rPr>
+    </w:lvl>
+    <w:lvl w:ilvl="5" w:tplc="04090005" w:tentative="1">
+      <w:start w:val="1"/>
+      <w:numFmt w:val="bullet"/>
+      <w:lvlText w:val=""/>
+      <w:lvlJc w:val="left"/>
+      <w:pPr>
+        <w:ind w:left="4320" w:hanging="360"/>
+      </w:pPr>
+      <w:rPr>
+        <w:rFonts w:ascii="Wingdings" w:hAnsi="Wingdings" w:hint="default"/>
+      </w:rPr>
+    </w:lvl>
+    <w:lvl w:ilvl="6" w:tplc="04090001" w:tentative="1">
+      <w:start w:val="1"/>
+      <w:numFmt w:val="bullet"/>
+      <w:lvlText w:val=""/>
+      <w:lvlJc w:val="left"/>
+      <w:pPr>
+        <w:ind w:left="5040" w:hanging="360"/>
+      </w:pPr>
+      <w:rPr>
+        <w:rFonts w:ascii="Symbol" w:hAnsi="Symbol" w:hint="default"/>
+      </w:rPr>
+    </w:lvl>
+    <w:lvl w:ilvl="7" w:tplc="04090003" w:tentative="1">
+      <w:start w:val="1"/>
+      <w:numFmt w:val="bullet"/>
+      <w:lvlText w:val="o"/>
+      <w:lvlJc w:val="left"/>
+      <w:pPr>
+        <w:ind w:left="5760" w:hanging="360"/>
+      </w:pPr>
+      <w:rPr>
+        <w:rFonts w:ascii="Courier New" w:hAnsi="Courier New" w:cs="Courier New" w:hint="default"/>
+      </w:rPr>
+    </w:lvl>
+    <w:lvl w:ilvl="8" w:tplc="04090005" w:tentative="1">
+      <w:start w:val="1"/>
+      <w:numFmt w:val="bullet"/>
+      <w:lvlText w:val=""/>
+      <w:lvlJc w:val="left"/>
+      <w:pPr>
+        <w:ind w:left="6480" w:hanging="360"/>
+      </w:pPr>
+      <w:rPr>
+        <w:rFonts w:ascii="Wingdings" w:hAnsi="Wingdings" w:hint="default"/>
+      </w:rPr>
+    </w:lvl>
+  </w:abstractNum>
+  <w:num w:numId="1">
+    <w:abstractNumId w:val="0"/>
+  </w:num>
+</w:numbering>
 </file>
 
 <file path=word/styles.xml><?xml version="1.0" encoding="utf-8"?>
@@ -4109,6 +4705,17 @@
       <w:szCs w:val="21"/>
     </w:rPr>
   </w:style>
+  <w:style w:type="paragraph" w:styleId="ListParagraph">
+    <w:name w:val="List Paragraph"/>
+    <w:basedOn w:val="Normal"/>
+    <w:uiPriority w:val="34"/>
+    <w:qFormat/>
+    <w:rsid w:val="00815CBC"/>
+    <w:pPr>
+      <w:ind w:left="720"/>
+      <w:contextualSpacing/>
+    </w:pPr>
+  </w:style>
 </w:styles>
 </file>
 

</xml_diff>